<commit_message>
updated Declaration of AI, added Acronyms and Abbreviations
</commit_message>
<xml_diff>
--- a/THESIS/APPENDIX_FORMS/Declaration AI Models.docx
+++ b/THESIS/APPENDIX_FORMS/Declaration AI Models.docx
@@ -25,75 +25,37 @@
           <w:b/>
           <w:bCs/>
         </w:rPr>
-        <w:t xml:space="preserve"> und GitHub Copilot</w:t>
-      </w:r>
-    </w:p>
-    <w:p>
-      <w:pPr>
-        <w:pStyle w:val="Body"/>
+        <w:t xml:space="preserve">, </w:t>
+      </w:r>
+      <w:r>
         <w:rPr>
           <w:b/>
           <w:bCs/>
         </w:rPr>
-      </w:pPr>
-    </w:p>
-    <w:p>
-      <w:pPr>
-        <w:pStyle w:val="Body"/>
-        <w:rPr>
-          <w:sz w:val="20"/>
-          <w:szCs w:val="20"/>
-        </w:rPr>
-      </w:pPr>
-      <w:r>
-        <w:rPr>
-          <w:sz w:val="20"/>
-          <w:szCs w:val="20"/>
-        </w:rPr>
-        <w:t>Da es keine spezifischen Regelungen zur Nutzung von ChatGPT (Versionen 4 und 4o)</w:t>
-      </w:r>
-      <w:r>
-        <w:rPr>
-          <w:sz w:val="20"/>
-          <w:szCs w:val="20"/>
-        </w:rPr>
-        <w:t xml:space="preserve"> oder anderen </w:t>
-      </w:r>
-      <w:r>
-        <w:rPr>
-          <w:sz w:val="20"/>
-          <w:szCs w:val="20"/>
-        </w:rPr>
-        <w:t xml:space="preserve">generativen </w:t>
-      </w:r>
-      <w:r>
-        <w:rPr>
-          <w:sz w:val="20"/>
-          <w:szCs w:val="20"/>
-        </w:rPr>
-        <w:t>KI-Modellen wie GitHub Copilot</w:t>
-      </w:r>
-      <w:r>
-        <w:rPr>
-          <w:sz w:val="20"/>
-          <w:szCs w:val="20"/>
-        </w:rPr>
-        <w:t xml:space="preserve"> beim Verfassen der Dissertation gibt, sollen hier Grundsätze genannt werden, die die selbstständige Leistung trotz der Nutzung von ChatGPT deutlich machen sollen.</w:t>
-      </w:r>
-    </w:p>
-    <w:p>
-      <w:pPr>
-        <w:pStyle w:val="Body"/>
-        <w:rPr>
-          <w:sz w:val="20"/>
-          <w:szCs w:val="20"/>
-        </w:rPr>
-      </w:pPr>
-    </w:p>
-    <w:p>
-      <w:pPr>
-        <w:pStyle w:val="Body"/>
-        <w:rPr>
+        <w:t>GitHub Copilot</w:t>
+      </w:r>
+      <w:r>
+        <w:rPr>
+          <w:b/>
+          <w:bCs/>
+        </w:rPr>
+        <w:t xml:space="preserve"> und sonstiger Software</w:t>
+      </w:r>
+    </w:p>
+    <w:p>
+      <w:pPr>
+        <w:pStyle w:val="Body"/>
+        <w:rPr>
+          <w:sz w:val="20"/>
+          <w:szCs w:val="20"/>
+        </w:rPr>
+      </w:pPr>
+    </w:p>
+    <w:p>
+      <w:pPr>
+        <w:pStyle w:val="Body"/>
+        <w:rPr>
+          <w:del w:id="3" w:author="Regina Ebert" w:date="2024-05-31T08:22:00Z"/>
           <w:i/>
           <w:iCs/>
           <w:sz w:val="20"/>
@@ -182,6 +144,17 @@
         </w:rPr>
         <w:t>Stellungnahme des Präsidiums</w:t>
       </w:r>
+      <w:ins w:id="4" w:author="Regina Ebert" w:date="2024-05-31T08:22:00Z">
+        <w:r>
+          <w:rPr>
+            <w:i/>
+            <w:iCs/>
+            <w:sz w:val="20"/>
+            <w:szCs w:val="20"/>
+          </w:rPr>
+          <w:t xml:space="preserve"> </w:t>
+        </w:r>
+      </w:ins>
     </w:p>
     <w:p>
       <w:pPr>
@@ -198,30 +171,76 @@
           <w:sz w:val="20"/>
           <w:szCs w:val="20"/>
         </w:rPr>
-        <w:t>der Deutschen Forschungsgemeinschaft (DFG)</w:t>
-      </w:r>
-      <w:r>
-        <w:rPr>
-          <w:i/>
-          <w:iCs/>
+        <w:t>der Deutschen Forschungsgemeinschaft (DFG) zum Einfluss generativer Modelle für die Text- und Bilderstellung auf die Wissenschaften und das Förderhandeln der DFG</w:t>
+      </w:r>
+      <w:r>
+        <w:rPr>
+          <w:sz w:val="20"/>
+          <w:szCs w:val="20"/>
+        </w:rPr>
+        <w:t xml:space="preserve"> (September</w:t>
+      </w:r>
+      <w:r>
+        <w:rPr>
+          <w:sz w:val="20"/>
+          <w:szCs w:val="20"/>
+        </w:rPr>
+        <w:t xml:space="preserve"> 2023</w:t>
+      </w:r>
+      <w:r>
+        <w:rPr>
+          <w:sz w:val="20"/>
+          <w:szCs w:val="20"/>
+        </w:rPr>
+        <w:t xml:space="preserve">) </w:t>
+      </w:r>
+      <w:r>
+        <w:rPr>
+          <w:sz w:val="20"/>
+          <w:szCs w:val="20"/>
+        </w:rPr>
+        <w:t xml:space="preserve">verwiesen: </w:t>
+      </w:r>
+      <w:r>
+        <w:rPr>
+          <w:sz w:val="20"/>
+          <w:szCs w:val="20"/>
+        </w:rPr>
+        <w:t>Der Einsatz generativer Modelle wie ChatGPT soll nicht ausgeschlossen werden, sondern erfordert transparente und nachvollziehbare Dokumentation, um wissenschaftliche Integrität zu gewährleisten. Wissenschaftler müssen offenlegen, ob und wie sie generative Modelle verwendet haben, und sicherstellen, dass keine Verletzung geistigen Eigentums oder wissenschaftliches Fehlverhalten vorliegt</w:t>
+      </w:r>
+      <w:bookmarkStart w:id="5" w:name="OLE_LINK1"/>
+      <w:r>
+        <w:rPr>
+          <w:sz w:val="20"/>
+          <w:szCs w:val="20"/>
+        </w:rPr>
+        <w:t>.</w:t>
+      </w:r>
+      <w:r>
+        <w:rPr>
           <w:sz w:val="20"/>
           <w:szCs w:val="20"/>
         </w:rPr>
         <w:t xml:space="preserve"> </w:t>
       </w:r>
-      <w:r>
-        <w:rPr>
-          <w:i/>
-          <w:iCs/>
-          <w:sz w:val="20"/>
-          <w:szCs w:val="20"/>
-        </w:rPr>
-        <w:t>zum Einfluss generativer Modelle für die</w:t>
-      </w:r>
-      <w:r>
-        <w:rPr>
-          <w:i/>
-          <w:iCs/>
+      <w:bookmarkStart w:id="6" w:name="OLE_LINK16"/>
+      <w:bookmarkStart w:id="7" w:name="OLE_LINK15"/>
+      <w:r>
+        <w:rPr>
+          <w:sz w:val="20"/>
+          <w:szCs w:val="20"/>
+        </w:rPr>
+        <w:t>Diese Stellungnahme wurde</w:t>
+      </w:r>
+      <w:r>
+        <w:rPr>
+          <w:sz w:val="20"/>
+          <w:szCs w:val="20"/>
+        </w:rPr>
+        <w:t>,</w:t>
+      </w:r>
+      <w:r>
+        <w:rPr>
           <w:sz w:val="20"/>
           <w:szCs w:val="20"/>
         </w:rPr>
@@ -229,17 +248,41 @@
       </w:r>
       <w:r>
         <w:rPr>
-          <w:i/>
-          <w:iCs/>
-          <w:sz w:val="20"/>
-          <w:szCs w:val="20"/>
-        </w:rPr>
-        <w:t>Text- und Bilderstellung auf die Wissenschaften</w:t>
-      </w:r>
-      <w:r>
-        <w:rPr>
-          <w:i/>
-          <w:iCs/>
+          <w:sz w:val="20"/>
+          <w:szCs w:val="20"/>
+        </w:rPr>
+        <w:t>l</w:t>
+      </w:r>
+      <w:r>
+        <w:rPr>
+          <w:sz w:val="20"/>
+          <w:szCs w:val="20"/>
+        </w:rPr>
+        <w:t xml:space="preserve">aut Telefonat </w:t>
+      </w:r>
+      <w:r>
+        <w:rPr>
+          <w:sz w:val="20"/>
+          <w:szCs w:val="20"/>
+        </w:rPr>
+        <w:t>vom</w:t>
+      </w:r>
+      <w:r>
+        <w:rPr>
+          <w:sz w:val="20"/>
+          <w:szCs w:val="20"/>
+        </w:rPr>
+        <w:t xml:space="preserve"> 24.05.2024 mit</w:t>
+      </w:r>
+      <w:r>
+        <w:rPr>
+          <w:sz w:val="20"/>
+          <w:szCs w:val="20"/>
+        </w:rPr>
+        <w:t xml:space="preserve"> Dr.</w:t>
+      </w:r>
+      <w:r>
+        <w:rPr>
           <w:sz w:val="20"/>
           <w:szCs w:val="20"/>
         </w:rPr>
@@ -247,156 +290,24 @@
       </w:r>
       <w:r>
         <w:rPr>
-          <w:i/>
-          <w:iCs/>
-          <w:sz w:val="20"/>
-          <w:szCs w:val="20"/>
-        </w:rPr>
-        <w:t>und das Förderhandeln der DFG</w:t>
-      </w:r>
-      <w:r>
-        <w:rPr>
-          <w:sz w:val="20"/>
-          <w:szCs w:val="20"/>
-        </w:rPr>
-        <w:t xml:space="preserve"> (September</w:t>
-      </w:r>
-      <w:r>
-        <w:rPr>
-          <w:sz w:val="20"/>
-          <w:szCs w:val="20"/>
-        </w:rPr>
-        <w:t xml:space="preserve"> 2023</w:t>
-      </w:r>
-      <w:r>
-        <w:rPr>
-          <w:sz w:val="20"/>
-          <w:szCs w:val="20"/>
-        </w:rPr>
-        <w:t xml:space="preserve">) </w:t>
-      </w:r>
-      <w:r>
-        <w:rPr>
-          <w:sz w:val="20"/>
-          <w:szCs w:val="20"/>
-        </w:rPr>
-        <w:t xml:space="preserve">verwiesen: </w:t>
-      </w:r>
-      <w:r>
-        <w:rPr>
-          <w:sz w:val="20"/>
-          <w:szCs w:val="20"/>
-        </w:rPr>
-        <w:t>Der Einsatz generativer Modelle wie ChatGPT soll nicht ausgeschlossen werden, sondern erfordert transparente und nachvollziehbare Dokumentation, um wissenschaftliche Integrität zu gewährleisten. Wissenschaftler müssen offenlegen, ob und wie sie generative Modelle verwendet haben, und sicherstellen, dass keine Verletzung geistigen Eigentums oder wissenschaftliches Fehlverhalten vorliegt.</w:t>
-      </w:r>
-    </w:p>
-    <w:p>
-      <w:pPr>
-        <w:pStyle w:val="Body"/>
-        <w:rPr>
-          <w:sz w:val="20"/>
-          <w:szCs w:val="20"/>
-        </w:rPr>
-      </w:pPr>
-    </w:p>
-    <w:p>
-      <w:pPr>
-        <w:pStyle w:val="Body"/>
-        <w:rPr>
-          <w:sz w:val="20"/>
-          <w:szCs w:val="20"/>
-        </w:rPr>
-      </w:pPr>
-      <w:r>
-        <w:rPr>
-          <w:sz w:val="20"/>
-          <w:szCs w:val="20"/>
-        </w:rPr>
-        <w:t>Die Nutzung von ChatGPT wurde mit der Erstbetreuerin abgesprochen. Die KI-generierten Chat-Verläufe sind in der digitalen Version dieser Arbeit einsehbar und dienen als Beweis zur Einhaltung dieser Prinzipien.</w:t>
-      </w:r>
-    </w:p>
-    <w:p>
-      <w:pPr>
-        <w:pStyle w:val="Body"/>
-        <w:rPr>
-          <w:sz w:val="20"/>
-          <w:szCs w:val="20"/>
-        </w:rPr>
-      </w:pPr>
-    </w:p>
-    <w:p>
-      <w:pPr>
-        <w:pStyle w:val="Body"/>
-        <w:rPr>
-          <w:sz w:val="20"/>
-          <w:szCs w:val="20"/>
-        </w:rPr>
-      </w:pPr>
-      <w:r>
-        <w:rPr>
-          <w:sz w:val="20"/>
-          <w:szCs w:val="20"/>
-        </w:rPr>
-        <w:t xml:space="preserve">Die </w:t>
-      </w:r>
-      <w:r>
-        <w:rPr>
-          <w:sz w:val="20"/>
-          <w:szCs w:val="20"/>
-        </w:rPr>
-        <w:t>Notwendigkeit</w:t>
-      </w:r>
-      <w:r>
-        <w:rPr>
-          <w:sz w:val="20"/>
-          <w:szCs w:val="20"/>
-        </w:rPr>
-        <w:t xml:space="preserve"> dieser Grundsätze ergab sich </w:t>
-      </w:r>
-      <w:proofErr w:type="gramStart"/>
-      <w:r>
-        <w:rPr>
-          <w:sz w:val="20"/>
-          <w:szCs w:val="20"/>
-        </w:rPr>
-        <w:t>aus</w:t>
-      </w:r>
-      <w:r>
-        <w:rPr>
-          <w:sz w:val="20"/>
-          <w:szCs w:val="20"/>
-        </w:rPr>
-        <w:t xml:space="preserve"> folgenden</w:t>
-      </w:r>
-      <w:proofErr w:type="gramEnd"/>
-      <w:r>
-        <w:rPr>
-          <w:sz w:val="20"/>
-          <w:szCs w:val="20"/>
-        </w:rPr>
-        <w:t xml:space="preserve"> Mängeln, die der Aut</w:t>
-      </w:r>
-      <w:r>
-        <w:rPr>
-          <w:sz w:val="20"/>
-          <w:szCs w:val="20"/>
-        </w:rPr>
-        <w:t xml:space="preserve">or selbstständig bei der Nutzung </w:t>
-      </w:r>
-      <w:bookmarkStart w:id="3" w:name="OLE_LINK12"/>
-      <w:r>
-        <w:rPr>
-          <w:sz w:val="20"/>
-          <w:szCs w:val="20"/>
-        </w:rPr>
-        <w:t xml:space="preserve">von </w:t>
-      </w:r>
-      <w:r>
-        <w:rPr>
-          <w:sz w:val="20"/>
-          <w:szCs w:val="20"/>
-        </w:rPr>
-        <w:t>generativen KI-Modellen</w:t>
+          <w:sz w:val="20"/>
+          <w:szCs w:val="20"/>
+        </w:rPr>
+        <w:t>Jennifer Ritzer</w:t>
+      </w:r>
+      <w:r>
+        <w:rPr>
+          <w:sz w:val="20"/>
+          <w:szCs w:val="20"/>
+        </w:rPr>
+        <w:t>,</w:t>
+      </w:r>
+      <w:r>
+        <w:rPr>
+          <w:sz w:val="20"/>
+          <w:szCs w:val="20"/>
+        </w:rPr>
+        <w:t xml:space="preserve"> als Grundlage zum</w:t>
       </w:r>
       <w:r>
         <w:rPr>
@@ -405,13 +316,337 @@
         </w:rPr>
         <w:t xml:space="preserve"> </w:t>
       </w:r>
-      <w:bookmarkEnd w:id="3"/>
-      <w:r>
-        <w:rPr>
-          <w:sz w:val="20"/>
-          <w:szCs w:val="20"/>
-        </w:rPr>
-        <w:t>bemerkte:</w:t>
+      <w:r>
+        <w:rPr>
+          <w:sz w:val="20"/>
+          <w:szCs w:val="20"/>
+        </w:rPr>
+        <w:t xml:space="preserve">Umgang mit KI bei der </w:t>
+      </w:r>
+      <w:r>
+        <w:rPr>
+          <w:sz w:val="20"/>
+          <w:szCs w:val="20"/>
+        </w:rPr>
+        <w:t xml:space="preserve">Graduate School of Life Sciences (GSLS), Universität Würzburg, </w:t>
+      </w:r>
+      <w:r>
+        <w:rPr>
+          <w:sz w:val="20"/>
+          <w:szCs w:val="20"/>
+        </w:rPr>
+        <w:t>festgelegt.</w:t>
+      </w:r>
+      <w:bookmarkEnd w:id="6"/>
+    </w:p>
+    <w:bookmarkEnd w:id="7"/>
+    <w:p>
+      <w:pPr>
+        <w:pStyle w:val="Body"/>
+        <w:rPr>
+          <w:sz w:val="20"/>
+          <w:szCs w:val="20"/>
+        </w:rPr>
+      </w:pPr>
+      <w:r>
+        <w:rPr>
+          <w:sz w:val="20"/>
+          <w:szCs w:val="20"/>
+        </w:rPr>
+        <w:t xml:space="preserve"> </w:t>
+      </w:r>
+      <w:bookmarkEnd w:id="5"/>
+    </w:p>
+    <w:p>
+      <w:pPr>
+        <w:pStyle w:val="Body"/>
+        <w:rPr>
+          <w:sz w:val="20"/>
+          <w:szCs w:val="20"/>
+        </w:rPr>
+      </w:pPr>
+      <w:commentRangeStart w:id="8"/>
+      <w:r>
+        <w:rPr>
+          <w:sz w:val="20"/>
+          <w:szCs w:val="20"/>
+        </w:rPr>
+        <w:t>Die</w:t>
+      </w:r>
+      <w:commentRangeEnd w:id="8"/>
+      <w:r>
+        <w:rPr>
+          <w:rStyle w:val="CommentReference"/>
+          <w:rFonts w:ascii="Times New Roman" w:hAnsi="Times New Roman" w:cs="Times New Roman"/>
+          <w:color w:val="auto"/>
+          <w:lang w:val="en-US" w:eastAsia="en-US"/>
+          <w14:textOutline w14:w="0" w14:cap="rnd" w14:cmpd="sng" w14:algn="ctr">
+            <w14:noFill/>
+            <w14:prstDash w14:val="solid"/>
+            <w14:bevel/>
+          </w14:textOutline>
+        </w:rPr>
+        <w:commentReference w:id="8"/>
+      </w:r>
+      <w:r>
+        <w:rPr>
+          <w:sz w:val="20"/>
+          <w:szCs w:val="20"/>
+        </w:rPr>
+        <w:t xml:space="preserve"> KI-generierten Chat-Verläufe sind in der digitalen Version dieser Arbeit einsehbar und dienen als Beweis zur Einhaltung </w:t>
+      </w:r>
+      <w:r>
+        <w:rPr>
+          <w:sz w:val="20"/>
+          <w:szCs w:val="20"/>
+        </w:rPr>
+        <w:t>der hier genannten</w:t>
+      </w:r>
+      <w:r>
+        <w:rPr>
+          <w:sz w:val="20"/>
+          <w:szCs w:val="20"/>
+        </w:rPr>
+        <w:t xml:space="preserve"> Prinzipien.</w:t>
+      </w:r>
+      <w:r>
+        <w:rPr>
+          <w:sz w:val="20"/>
+          <w:szCs w:val="20"/>
+        </w:rPr>
+        <w:t xml:space="preserve"> Dem ist hinzuzufügen, dass die in den Chat-Verläufen generierten Texte</w:t>
+      </w:r>
+      <w:r>
+        <w:rPr>
+          <w:sz w:val="20"/>
+          <w:szCs w:val="20"/>
+        </w:rPr>
+        <w:t xml:space="preserve"> einen weiteren manuellen Bearbeitungsverlauf nicht dokumentieren, weswegen</w:t>
+      </w:r>
+      <w:r>
+        <w:rPr>
+          <w:sz w:val="20"/>
+          <w:szCs w:val="20"/>
+        </w:rPr>
+        <w:t xml:space="preserve"> </w:t>
+      </w:r>
+      <w:r>
+        <w:rPr>
+          <w:sz w:val="20"/>
+          <w:szCs w:val="20"/>
+        </w:rPr>
+        <w:t xml:space="preserve">auch </w:t>
+      </w:r>
+      <w:r>
+        <w:rPr>
+          <w:sz w:val="20"/>
+          <w:szCs w:val="20"/>
+        </w:rPr>
+        <w:t>ignoriert</w:t>
+      </w:r>
+      <w:r>
+        <w:rPr>
+          <w:sz w:val="20"/>
+          <w:szCs w:val="20"/>
+        </w:rPr>
+        <w:t xml:space="preserve">e </w:t>
+      </w:r>
+      <w:r>
+        <w:rPr>
+          <w:sz w:val="20"/>
+          <w:szCs w:val="20"/>
+        </w:rPr>
+        <w:t xml:space="preserve">oder </w:t>
+      </w:r>
+      <w:r>
+        <w:rPr>
+          <w:sz w:val="20"/>
+          <w:szCs w:val="20"/>
+        </w:rPr>
+        <w:t>auch</w:t>
+      </w:r>
+      <w:r>
+        <w:rPr>
+          <w:sz w:val="20"/>
+          <w:szCs w:val="20"/>
+        </w:rPr>
+        <w:t xml:space="preserve"> </w:t>
+      </w:r>
+      <w:r>
+        <w:rPr>
+          <w:sz w:val="20"/>
+          <w:szCs w:val="20"/>
+        </w:rPr>
+        <w:t xml:space="preserve">vollständig </w:t>
+      </w:r>
+      <w:r>
+        <w:rPr>
+          <w:sz w:val="20"/>
+          <w:szCs w:val="20"/>
+        </w:rPr>
+        <w:t xml:space="preserve">vom Autor </w:t>
+      </w:r>
+      <w:r>
+        <w:rPr>
+          <w:sz w:val="20"/>
+          <w:szCs w:val="20"/>
+        </w:rPr>
+        <w:t>umgeschrieben</w:t>
+      </w:r>
+      <w:r>
+        <w:rPr>
+          <w:sz w:val="20"/>
+          <w:szCs w:val="20"/>
+        </w:rPr>
+        <w:t xml:space="preserve">e Abschnitte </w:t>
+      </w:r>
+      <w:r>
+        <w:rPr>
+          <w:sz w:val="20"/>
+          <w:szCs w:val="20"/>
+        </w:rPr>
+        <w:t>in den Chat-Verläufen</w:t>
+      </w:r>
+      <w:r>
+        <w:rPr>
+          <w:sz w:val="20"/>
+          <w:szCs w:val="20"/>
+        </w:rPr>
+        <w:t xml:space="preserve"> </w:t>
+      </w:r>
+      <w:r>
+        <w:rPr>
+          <w:sz w:val="20"/>
+          <w:szCs w:val="20"/>
+        </w:rPr>
+        <w:t>enthalten</w:t>
+      </w:r>
+      <w:r>
+        <w:rPr>
+          <w:sz w:val="20"/>
+          <w:szCs w:val="20"/>
+        </w:rPr>
+        <w:t xml:space="preserve"> sind</w:t>
+      </w:r>
+      <w:r>
+        <w:rPr>
+          <w:sz w:val="20"/>
+          <w:szCs w:val="20"/>
+        </w:rPr>
+        <w:t>.</w:t>
+      </w:r>
+    </w:p>
+    <w:p>
+      <w:pPr>
+        <w:pStyle w:val="Body"/>
+        <w:rPr>
+          <w:sz w:val="20"/>
+          <w:szCs w:val="20"/>
+        </w:rPr>
+      </w:pPr>
+    </w:p>
+    <w:p>
+      <w:pPr>
+        <w:pStyle w:val="Body"/>
+        <w:rPr>
+          <w:sz w:val="20"/>
+          <w:szCs w:val="20"/>
+        </w:rPr>
+      </w:pPr>
+      <w:r>
+        <w:rPr>
+          <w:sz w:val="20"/>
+          <w:szCs w:val="20"/>
+        </w:rPr>
+        <w:t xml:space="preserve">Der </w:t>
+      </w:r>
+      <w:commentRangeStart w:id="9"/>
+      <w:r>
+        <w:rPr>
+          <w:sz w:val="20"/>
+          <w:szCs w:val="20"/>
+        </w:rPr>
+        <w:t>Aut</w:t>
+      </w:r>
+      <w:r>
+        <w:rPr>
+          <w:sz w:val="20"/>
+          <w:szCs w:val="20"/>
+        </w:rPr>
+        <w:t xml:space="preserve">or </w:t>
+      </w:r>
+      <w:r>
+        <w:rPr>
+          <w:sz w:val="20"/>
+          <w:szCs w:val="20"/>
+        </w:rPr>
+        <w:t xml:space="preserve">bemerkte </w:t>
+      </w:r>
+      <w:r>
+        <w:rPr>
+          <w:sz w:val="20"/>
+          <w:szCs w:val="20"/>
+        </w:rPr>
+        <w:t xml:space="preserve">selbstständig </w:t>
+      </w:r>
+      <w:bookmarkStart w:id="10" w:name="OLE_LINK12"/>
+      <w:r>
+        <w:rPr>
+          <w:sz w:val="20"/>
+          <w:szCs w:val="20"/>
+        </w:rPr>
+        <w:t>folgende Mängel</w:t>
+      </w:r>
+      <w:r>
+        <w:rPr>
+          <w:sz w:val="20"/>
+          <w:szCs w:val="20"/>
+        </w:rPr>
+        <w:t xml:space="preserve"> </w:t>
+      </w:r>
+      <w:r>
+        <w:rPr>
+          <w:sz w:val="20"/>
+          <w:szCs w:val="20"/>
+        </w:rPr>
+        <w:t>generative</w:t>
+      </w:r>
+      <w:r>
+        <w:rPr>
+          <w:sz w:val="20"/>
+          <w:szCs w:val="20"/>
+        </w:rPr>
+        <w:t>r</w:t>
+      </w:r>
+      <w:r>
+        <w:rPr>
+          <w:sz w:val="20"/>
+          <w:szCs w:val="20"/>
+        </w:rPr>
+        <w:t xml:space="preserve"> KI-Modelle</w:t>
+      </w:r>
+      <w:bookmarkEnd w:id="10"/>
+      <w:r>
+        <w:rPr>
+          <w:sz w:val="20"/>
+          <w:szCs w:val="20"/>
+        </w:rPr>
+        <w:t>:</w:t>
+      </w:r>
+      <w:commentRangeEnd w:id="9"/>
+      <w:r>
+        <w:rPr>
+          <w:rStyle w:val="CommentReference"/>
+          <w:rFonts w:ascii="Times New Roman" w:hAnsi="Times New Roman" w:cs="Times New Roman"/>
+          <w:color w:val="auto"/>
+          <w:lang w:val="en-US" w:eastAsia="en-US"/>
+          <w14:textOutline w14:w="0" w14:cap="rnd" w14:cmpd="sng" w14:algn="ctr">
+            <w14:noFill/>
+            <w14:prstDash w14:val="solid"/>
+            <w14:bevel/>
+          </w14:textOutline>
+        </w:rPr>
+        <w:commentReference w:id="9"/>
       </w:r>
     </w:p>
     <w:p>
@@ -495,116 +730,62 @@
           <w:szCs w:val="20"/>
         </w:rPr>
         <w:tab/>
-        <w:t xml:space="preserve">Halluzinieren von </w:t>
-      </w:r>
-      <w:r>
-        <w:rPr>
-          <w:sz w:val="20"/>
-          <w:szCs w:val="20"/>
-        </w:rPr>
-        <w:t>nichtexistierenden</w:t>
-      </w:r>
-      <w:r>
-        <w:rPr>
-          <w:sz w:val="20"/>
-          <w:szCs w:val="20"/>
-        </w:rPr>
-        <w:t xml:space="preserve"> wissenschaftliche</w:t>
-      </w:r>
-      <w:r>
-        <w:rPr>
-          <w:sz w:val="20"/>
-          <w:szCs w:val="20"/>
-        </w:rPr>
-        <w:t>n</w:t>
-      </w:r>
-      <w:r>
-        <w:rPr>
-          <w:sz w:val="20"/>
-          <w:szCs w:val="20"/>
-        </w:rPr>
-        <w:t xml:space="preserve"> Quellen</w:t>
-      </w:r>
-    </w:p>
-    <w:p>
-      <w:pPr>
-        <w:pStyle w:val="Body"/>
-        <w:rPr>
-          <w:sz w:val="20"/>
-          <w:szCs w:val="20"/>
-        </w:rPr>
-      </w:pPr>
-    </w:p>
-    <w:p>
-      <w:pPr>
-        <w:pStyle w:val="Body"/>
-        <w:rPr>
-          <w:sz w:val="20"/>
-          <w:szCs w:val="20"/>
-        </w:rPr>
-      </w:pPr>
-      <w:r>
-        <w:rPr>
-          <w:sz w:val="20"/>
-          <w:szCs w:val="20"/>
-        </w:rPr>
-        <w:t>Daraus</w:t>
-      </w:r>
-      <w:r>
-        <w:rPr>
-          <w:sz w:val="20"/>
-          <w:szCs w:val="20"/>
-        </w:rPr>
-        <w:t xml:space="preserve"> ergibt sich, dass </w:t>
-      </w:r>
-      <w:r>
-        <w:rPr>
-          <w:sz w:val="20"/>
-          <w:szCs w:val="20"/>
-        </w:rPr>
-        <w:t>generative KI-Modelle</w:t>
-      </w:r>
-      <w:r>
-        <w:rPr>
-          <w:sz w:val="20"/>
-          <w:szCs w:val="20"/>
-        </w:rPr>
-        <w:t xml:space="preserve"> ungeeignet </w:t>
-      </w:r>
-      <w:r>
-        <w:rPr>
-          <w:sz w:val="20"/>
-          <w:szCs w:val="20"/>
-        </w:rPr>
-        <w:t>sind</w:t>
-      </w:r>
-      <w:r>
-        <w:rPr>
-          <w:sz w:val="20"/>
-          <w:szCs w:val="20"/>
-        </w:rPr>
-        <w:t xml:space="preserve">, eine Dissertation ohne maßgeblichen Anteil selbstständiger Arbeit des Autors zu verfassen. </w:t>
-      </w:r>
-      <w:r>
-        <w:rPr>
-          <w:sz w:val="20"/>
-          <w:szCs w:val="20"/>
-        </w:rPr>
-        <w:t>Darüber hinaus</w:t>
-      </w:r>
-      <w:r>
-        <w:rPr>
-          <w:sz w:val="20"/>
-          <w:szCs w:val="20"/>
-        </w:rPr>
-        <w:t xml:space="preserve"> soll</w:t>
-      </w:r>
-      <w:r>
-        <w:rPr>
-          <w:sz w:val="20"/>
-          <w:szCs w:val="20"/>
-        </w:rPr>
-        <w:t>te</w:t>
+        <w:t xml:space="preserve">Halluzinieren </w:t>
+      </w:r>
+      <w:proofErr w:type="gramStart"/>
+      <w:r>
+        <w:rPr>
+          <w:sz w:val="20"/>
+          <w:szCs w:val="20"/>
+        </w:rPr>
+        <w:t>von nicht existierenden wissenschaftlicher Quellen</w:t>
+      </w:r>
+      <w:proofErr w:type="gramEnd"/>
+    </w:p>
+    <w:p>
+      <w:pPr>
+        <w:pStyle w:val="Body"/>
+        <w:rPr>
+          <w:sz w:val="20"/>
+          <w:szCs w:val="20"/>
+        </w:rPr>
+      </w:pPr>
+    </w:p>
+    <w:p>
+      <w:pPr>
+        <w:pStyle w:val="Body"/>
+        <w:rPr>
+          <w:sz w:val="20"/>
+          <w:szCs w:val="20"/>
+        </w:rPr>
+      </w:pPr>
+      <w:r>
+        <w:rPr>
+          <w:sz w:val="20"/>
+          <w:szCs w:val="20"/>
+        </w:rPr>
+        <w:t>Der Autor</w:t>
+      </w:r>
+      <w:r>
+        <w:rPr>
+          <w:sz w:val="20"/>
+          <w:szCs w:val="20"/>
+        </w:rPr>
+        <w:t xml:space="preserve"> entschied sich</w:t>
+      </w:r>
+      <w:r>
+        <w:rPr>
+          <w:sz w:val="20"/>
+          <w:szCs w:val="20"/>
+        </w:rPr>
+        <w:t>,</w:t>
+      </w:r>
+      <w:r>
+        <w:rPr>
+          <w:sz w:val="20"/>
+          <w:szCs w:val="20"/>
+        </w:rPr>
+        <w:t xml:space="preserve"> auch zur Wahrung wissenschaftlicher Integrität,</w:t>
       </w:r>
       <w:r>
         <w:rPr>
@@ -618,6 +799,20 @@
           <w:sz w:val="20"/>
           <w:szCs w:val="20"/>
         </w:rPr>
+        <w:t>dass</w:t>
+      </w:r>
+      <w:r>
+        <w:rPr>
+          <w:sz w:val="20"/>
+          <w:szCs w:val="20"/>
+        </w:rPr>
+        <w:t xml:space="preserve"> </w:t>
+      </w:r>
+      <w:r>
+        <w:rPr>
+          <w:sz w:val="20"/>
+          <w:szCs w:val="20"/>
+        </w:rPr>
         <w:t>KI</w:t>
       </w:r>
       <w:r>
@@ -639,6 +834,13 @@
           <w:sz w:val="20"/>
           <w:szCs w:val="20"/>
         </w:rPr>
+        <w:t xml:space="preserve"> sollte</w:t>
+      </w:r>
+      <w:r>
+        <w:rPr>
+          <w:sz w:val="20"/>
+          <w:szCs w:val="20"/>
+        </w:rPr>
         <w:t>.</w:t>
       </w:r>
       <w:r>
@@ -648,6 +850,7 @@
         </w:rPr>
         <w:t xml:space="preserve"> </w:t>
       </w:r>
+      <w:commentRangeStart w:id="11"/>
       <w:r>
         <w:rPr>
           <w:sz w:val="20"/>
@@ -660,7 +863,29 @@
           <w:sz w:val="20"/>
           <w:szCs w:val="20"/>
         </w:rPr>
-        <w:t>sicherzustellen,</w:t>
+        <w:t>sicherzustellen</w:t>
+      </w:r>
+      <w:commentRangeEnd w:id="11"/>
+      <w:r>
+        <w:rPr>
+          <w:rStyle w:val="CommentReference"/>
+          <w:rFonts w:ascii="Times New Roman" w:hAnsi="Times New Roman" w:cs="Times New Roman"/>
+          <w:color w:val="auto"/>
+          <w:lang w:val="en-US" w:eastAsia="en-US"/>
+          <w14:textOutline w14:w="0" w14:cap="rnd" w14:cmpd="sng" w14:algn="ctr">
+            <w14:noFill/>
+            <w14:prstDash w14:val="solid"/>
+            <w14:bevel/>
+          </w14:textOutline>
+        </w:rPr>
+        <w:commentReference w:id="11"/>
+      </w:r>
+      <w:r>
+        <w:rPr>
+          <w:sz w:val="20"/>
+          <w:szCs w:val="20"/>
+        </w:rPr>
+        <w:t>,</w:t>
       </w:r>
       <w:r>
         <w:rPr>
@@ -710,12 +935,36 @@
         </w:rPr>
         <w:t xml:space="preserve"> für folgende Zwecke </w:t>
       </w:r>
-      <w:r>
-        <w:rPr>
-          <w:sz w:val="20"/>
-          <w:szCs w:val="20"/>
-        </w:rPr>
-        <w:t xml:space="preserve">nicht </w:t>
+      <w:commentRangeStart w:id="12"/>
+      <w:r>
+        <w:rPr>
+          <w:sz w:val="20"/>
+          <w:szCs w:val="20"/>
+          <w:u w:val="single"/>
+        </w:rPr>
+        <w:t>nicht</w:t>
+      </w:r>
+      <w:r>
+        <w:rPr>
+          <w:sz w:val="20"/>
+          <w:szCs w:val="20"/>
+        </w:rPr>
+        <w:t xml:space="preserve"> </w:t>
+      </w:r>
+      <w:commentRangeEnd w:id="12"/>
+      <w:r>
+        <w:rPr>
+          <w:rStyle w:val="CommentReference"/>
+          <w:rFonts w:ascii="Times New Roman" w:hAnsi="Times New Roman" w:cs="Times New Roman"/>
+          <w:color w:val="auto"/>
+          <w:lang w:val="en-US" w:eastAsia="en-US"/>
+          <w14:textOutline w14:w="0" w14:cap="rnd" w14:cmpd="sng" w14:algn="ctr">
+            <w14:noFill/>
+            <w14:prstDash w14:val="solid"/>
+            <w14:bevel/>
+          </w14:textOutline>
+        </w:rPr>
+        <w:commentReference w:id="12"/>
       </w:r>
       <w:r>
         <w:rPr>
@@ -737,14 +986,7 @@
           <w:szCs w:val="20"/>
         </w:rPr>
       </w:pPr>
-      <w:bookmarkStart w:id="4" w:name="OLE_LINK5"/>
-      <w:r>
-        <w:rPr>
-          <w:sz w:val="20"/>
-          <w:szCs w:val="20"/>
-        </w:rPr>
-        <w:t xml:space="preserve">Keine </w:t>
-      </w:r>
+      <w:bookmarkStart w:id="13" w:name="OLE_LINK5"/>
       <w:r>
         <w:rPr>
           <w:sz w:val="20"/>
@@ -760,7 +1002,7 @@
         <w:t>Überprüfung wissenschaftlicher Fakten.</w:t>
       </w:r>
     </w:p>
-    <w:bookmarkEnd w:id="4"/>
+    <w:bookmarkEnd w:id="13"/>
     <w:p>
       <w:pPr>
         <w:pStyle w:val="Body"/>
@@ -778,7 +1020,7 @@
           <w:sz w:val="20"/>
           <w:szCs w:val="20"/>
         </w:rPr>
-        <w:t>Keine Erweiterung des Informationsgehalts der Arbeit: Die in den Vorgaben (</w:t>
+        <w:t>Erweiterung des Informationsgehalts der Arbeit: Die in den Vorgaben (</w:t>
       </w:r>
       <w:r>
         <w:rPr>
@@ -852,15 +1094,24 @@
           <w:sz w:val="20"/>
           <w:szCs w:val="20"/>
         </w:rPr>
-        <w:t xml:space="preserve">Keine Übernahme KI-generierter Texte </w:t>
-      </w:r>
-      <w:r>
-        <w:rPr>
-          <w:sz w:val="20"/>
-          <w:szCs w:val="20"/>
-        </w:rPr>
-        <w:t>ohne nachfolgende Überarbeitung</w:t>
-      </w:r>
+        <w:t xml:space="preserve">Übernahme KI-generierter Texte </w:t>
+      </w:r>
+      <w:proofErr w:type="gramStart"/>
+      <w:r>
+        <w:rPr>
+          <w:sz w:val="20"/>
+          <w:szCs w:val="20"/>
+        </w:rPr>
+        <w:t>ohne nachfolgen</w:t>
+      </w:r>
+      <w:r>
+        <w:rPr>
+          <w:sz w:val="20"/>
+          <w:szCs w:val="20"/>
+        </w:rPr>
+        <w:t>der Überarbeitung</w:t>
+      </w:r>
+      <w:proofErr w:type="gramEnd"/>
       <w:r>
         <w:rPr>
           <w:sz w:val="20"/>
@@ -893,7 +1144,14 @@
           <w:sz w:val="20"/>
           <w:szCs w:val="20"/>
         </w:rPr>
-        <w:t>Keine Datenanalyse</w:t>
+        <w:t>Datenanalyse</w:t>
+      </w:r>
+      <w:r>
+        <w:rPr>
+          <w:sz w:val="20"/>
+          <w:szCs w:val="20"/>
+        </w:rPr>
+        <w:t xml:space="preserve"> und Statistik</w:t>
       </w:r>
     </w:p>
     <w:p>
@@ -924,10 +1182,55 @@
       </w:r>
       <w:r>
         <w:rPr>
-          <w:sz w:val="20"/>
-          <w:szCs w:val="20"/>
-        </w:rPr>
-        <w:t xml:space="preserve"> wurde für folgende Zwecke benutzt:</w:t>
+          <w:b/>
+          <w:bCs/>
+          <w:sz w:val="20"/>
+          <w:szCs w:val="20"/>
+        </w:rPr>
+        <w:t xml:space="preserve"> </w:t>
+      </w:r>
+      <w:r>
+        <w:rPr>
+          <w:sz w:val="20"/>
+          <w:szCs w:val="20"/>
+        </w:rPr>
+        <w:t>(Version</w:t>
+      </w:r>
+      <w:r>
+        <w:rPr>
+          <w:sz w:val="20"/>
+          <w:szCs w:val="20"/>
+        </w:rPr>
+        <w:t>en</w:t>
+      </w:r>
+      <w:r>
+        <w:rPr>
+          <w:sz w:val="20"/>
+          <w:szCs w:val="20"/>
+        </w:rPr>
+        <w:t xml:space="preserve"> 3.5, 4 und 4o)</w:t>
+      </w:r>
+      <w:r>
+        <w:rPr>
+          <w:sz w:val="20"/>
+          <w:szCs w:val="20"/>
+        </w:rPr>
+        <w:t xml:space="preserve"> wurde für folgende Zwecke </w:t>
+      </w:r>
+      <w:r>
+        <w:rPr>
+          <w:sz w:val="20"/>
+          <w:szCs w:val="20"/>
+          <w:u w:val="single"/>
+        </w:rPr>
+        <w:t>benutzt</w:t>
+      </w:r>
+      <w:r>
+        <w:rPr>
+          <w:sz w:val="20"/>
+          <w:szCs w:val="20"/>
+        </w:rPr>
+        <w:t>:</w:t>
       </w:r>
     </w:p>
     <w:p>
@@ -1115,7 +1418,7 @@
         </w:rPr>
         <w:t xml:space="preserve">. </w:t>
       </w:r>
-      <w:bookmarkStart w:id="5" w:name="OLE_LINK10"/>
+      <w:bookmarkStart w:id="14" w:name="OLE_LINK10"/>
     </w:p>
     <w:p>
       <w:pPr>
@@ -1129,8 +1432,8 @@
           <w:szCs w:val="20"/>
         </w:rPr>
       </w:pPr>
-      <w:bookmarkStart w:id="6" w:name="OLE_LINK6"/>
-      <w:bookmarkEnd w:id="5"/>
+      <w:bookmarkStart w:id="15" w:name="OLE_LINK6"/>
+      <w:bookmarkEnd w:id="14"/>
       <w:r>
         <w:rPr>
           <w:sz w:val="20"/>
@@ -1146,25 +1449,25 @@
         <w:t>, falls vorhanden.</w:t>
       </w:r>
     </w:p>
-    <w:bookmarkEnd w:id="6"/>
-    <w:p>
-      <w:pPr>
-        <w:pStyle w:val="Body"/>
-        <w:rPr>
-          <w:sz w:val="20"/>
-          <w:szCs w:val="20"/>
-        </w:rPr>
-      </w:pPr>
-    </w:p>
-    <w:p>
-      <w:pPr>
-        <w:pStyle w:val="Body"/>
-        <w:rPr>
-          <w:sz w:val="20"/>
-          <w:szCs w:val="20"/>
-        </w:rPr>
-      </w:pPr>
-      <w:bookmarkStart w:id="7" w:name="OLE_LINK11"/>
+    <w:bookmarkEnd w:id="15"/>
+    <w:p>
+      <w:pPr>
+        <w:pStyle w:val="Body"/>
+        <w:rPr>
+          <w:sz w:val="20"/>
+          <w:szCs w:val="20"/>
+        </w:rPr>
+      </w:pPr>
+    </w:p>
+    <w:p>
+      <w:pPr>
+        <w:pStyle w:val="Body"/>
+        <w:rPr>
+          <w:sz w:val="20"/>
+          <w:szCs w:val="20"/>
+        </w:rPr>
+      </w:pPr>
+      <w:bookmarkStart w:id="16" w:name="OLE_LINK11"/>
       <w:r>
         <w:rPr>
           <w:b/>
@@ -1186,28 +1489,43 @@
           <w:sz w:val="20"/>
           <w:szCs w:val="20"/>
         </w:rPr>
-        <w:t>ist als</w:t>
-      </w:r>
-      <w:r>
-        <w:rPr>
-          <w:sz w:val="20"/>
-          <w:szCs w:val="20"/>
-        </w:rPr>
-        <w:t xml:space="preserve"> Programmierhilfe </w:t>
-      </w:r>
-      <w:r>
-        <w:rPr>
-          <w:sz w:val="20"/>
-          <w:szCs w:val="20"/>
-        </w:rPr>
-        <w:t xml:space="preserve">spezialisiert und wurde </w:t>
-      </w:r>
-      <w:r>
-        <w:rPr>
-          <w:sz w:val="20"/>
-          <w:szCs w:val="20"/>
-        </w:rPr>
-        <w:t xml:space="preserve">genutzt, um </w:t>
+        <w:t xml:space="preserve">(Version </w:t>
+      </w:r>
+      <w:r>
+        <w:rPr>
+          <w:sz w:val="20"/>
+          <w:szCs w:val="20"/>
+        </w:rPr>
+        <w:t>1.198.0)</w:t>
+      </w:r>
+      <w:r>
+        <w:rPr>
+          <w:sz w:val="20"/>
+          <w:szCs w:val="20"/>
+        </w:rPr>
+        <w:t xml:space="preserve"> </w:t>
+      </w:r>
+      <w:r>
+        <w:rPr>
+          <w:sz w:val="20"/>
+          <w:szCs w:val="20"/>
+        </w:rPr>
+        <w:t xml:space="preserve">ist als Programmierhilfe spezialisiert und wurde </w:t>
+      </w:r>
+      <w:r>
+        <w:rPr>
+          <w:sz w:val="20"/>
+          <w:szCs w:val="20"/>
+          <w:u w:val="single"/>
+        </w:rPr>
+        <w:t>genutzt</w:t>
+      </w:r>
+      <w:r>
+        <w:rPr>
+          <w:sz w:val="20"/>
+          <w:szCs w:val="20"/>
+        </w:rPr>
+        <w:t xml:space="preserve">, um </w:t>
       </w:r>
       <w:r>
         <w:rPr>
@@ -1268,7 +1586,7 @@
         <w:t xml:space="preserve"> zu beheben.</w:t>
       </w:r>
     </w:p>
-    <w:bookmarkEnd w:id="7"/>
+    <w:bookmarkEnd w:id="16"/>
     <w:p>
       <w:pPr>
         <w:pStyle w:val="Body"/>
@@ -1452,197 +1770,65 @@
           <w:szCs w:val="20"/>
         </w:rPr>
       </w:pPr>
-      <w:r>
-        <w:rPr>
-          <w:sz w:val="20"/>
-          <w:szCs w:val="20"/>
-        </w:rPr>
-        <w:t xml:space="preserve">Ort, Datum und Unterschrift folgen auf der nächsten Seite der englischen Version. </w:t>
-      </w:r>
-    </w:p>
-    <w:p>
-      <w:pPr>
-        <w:pStyle w:val="Body"/>
-        <w:rPr>
-          <w:sz w:val="20"/>
-          <w:szCs w:val="20"/>
-        </w:rPr>
-      </w:pPr>
-    </w:p>
-    <w:p>
-      <w:pPr>
-        <w:pStyle w:val="Body"/>
+    </w:p>
+    <w:p>
+      <w:pPr>
+        <w:pStyle w:val="Body"/>
+        <w:rPr>
+          <w:sz w:val="20"/>
+          <w:szCs w:val="20"/>
+        </w:rPr>
+      </w:pPr>
+    </w:p>
+    <w:p>
+      <w:pPr>
+        <w:pStyle w:val="Body"/>
+        <w:rPr>
+          <w:sz w:val="20"/>
+          <w:szCs w:val="20"/>
+        </w:rPr>
+      </w:pPr>
+    </w:p>
+    <w:p>
+      <w:pPr>
+        <w:pStyle w:val="Body"/>
+        <w:rPr>
+          <w:sz w:val="20"/>
+          <w:szCs w:val="20"/>
+        </w:rPr>
+      </w:pPr>
+      <w:r>
+        <w:rPr>
+          <w:sz w:val="20"/>
+          <w:szCs w:val="20"/>
+        </w:rPr>
+        <w:lastRenderedPageBreak/>
+        <w:t xml:space="preserve">Ebenso wurde folgende </w:t>
+      </w:r>
+      <w:r>
         <w:rPr>
           <w:b/>
           <w:bCs/>
-          <w:sz w:val="21"/>
-          <w:szCs w:val="21"/>
-          <w:lang w:val="en-US"/>
-        </w:rPr>
-      </w:pPr>
-      <w:bookmarkStart w:id="8" w:name="OLE_LINK14"/>
-      <w:bookmarkEnd w:id="0"/>
-      <w:bookmarkEnd w:id="1"/>
-      <w:bookmarkEnd w:id="2"/>
+          <w:sz w:val="20"/>
+          <w:szCs w:val="20"/>
+        </w:rPr>
+        <w:t xml:space="preserve">sonstige </w:t>
+      </w:r>
       <w:r>
         <w:rPr>
           <w:b/>
           <w:bCs/>
-          <w:sz w:val="21"/>
-          <w:szCs w:val="21"/>
-          <w:lang w:val="en-US"/>
-        </w:rPr>
-        <w:lastRenderedPageBreak/>
-        <w:t>Declaration of ChatGPT and GitHub Copilot Usage</w:t>
-      </w:r>
-    </w:p>
-    <w:bookmarkEnd w:id="8"/>
-    <w:p>
-      <w:pPr>
-        <w:pStyle w:val="Body"/>
-        <w:rPr>
-          <w:sz w:val="20"/>
-          <w:szCs w:val="20"/>
-          <w:lang w:val="en-US"/>
-        </w:rPr>
-      </w:pPr>
-    </w:p>
-    <w:p>
-      <w:pPr>
-        <w:pStyle w:val="Body"/>
-        <w:rPr>
-          <w:sz w:val="20"/>
-          <w:szCs w:val="20"/>
-          <w:lang w:val="en-US"/>
-        </w:rPr>
-      </w:pPr>
-      <w:r>
-        <w:rPr>
-          <w:sz w:val="20"/>
-          <w:szCs w:val="20"/>
-          <w:lang w:val="en-US"/>
-        </w:rPr>
-        <w:t>As there are no specific regulations regarding the use of ChatGPT (versions 4 and 4.0) or other generative AI models such as GitHub Copilot in writing the dissertation, principles are outlined here to ensure that the independent effort remains evident despite the use of these tools.</w:t>
-      </w:r>
-    </w:p>
-    <w:p>
-      <w:pPr>
-        <w:pStyle w:val="Body"/>
-        <w:rPr>
-          <w:sz w:val="20"/>
-          <w:szCs w:val="20"/>
-          <w:lang w:val="en-US"/>
-        </w:rPr>
-      </w:pPr>
-    </w:p>
-    <w:p>
-      <w:pPr>
-        <w:pStyle w:val="Body"/>
-        <w:rPr>
-          <w:sz w:val="20"/>
-          <w:szCs w:val="20"/>
-          <w:lang w:val="en-US"/>
-        </w:rPr>
-      </w:pPr>
-      <w:r>
-        <w:rPr>
-          <w:sz w:val="20"/>
-          <w:szCs w:val="20"/>
-          <w:lang w:val="en-US"/>
-        </w:rPr>
-        <w:t xml:space="preserve">The basis of this declaration is the Affidavit, which requires the disclosure of aids but does not explicitly consider the use of aids as a limitation on the author’s independence. Additionally, the </w:t>
-      </w:r>
-      <w:r>
-        <w:rPr>
-          <w:i/>
-          <w:iCs/>
-          <w:sz w:val="20"/>
-          <w:szCs w:val="20"/>
-          <w:lang w:val="en-US"/>
-        </w:rPr>
-        <w:t>statement by the Presidium of the German Research Foundation (DFG) on the influence of generative models for text and image creation on the sciences and DFG funding</w:t>
-      </w:r>
-      <w:r>
-        <w:rPr>
-          <w:sz w:val="20"/>
-          <w:szCs w:val="20"/>
-          <w:lang w:val="en-US"/>
-        </w:rPr>
-        <w:t xml:space="preserve"> (September 2023) is referenced: The use of generative models like ChatGPT should not be excluded but requires transparent and comprehensible documentation to ensure scientific integrity. Scientists must disclose whether and how they used generative models and ensure that no intellectual property is </w:t>
-      </w:r>
-      <w:proofErr w:type="gramStart"/>
-      <w:r>
-        <w:rPr>
-          <w:sz w:val="20"/>
-          <w:szCs w:val="20"/>
-          <w:lang w:val="en-US"/>
-        </w:rPr>
-        <w:t>violated</w:t>
-      </w:r>
-      <w:proofErr w:type="gramEnd"/>
-      <w:r>
-        <w:rPr>
-          <w:sz w:val="20"/>
-          <w:szCs w:val="20"/>
-          <w:lang w:val="en-US"/>
-        </w:rPr>
-        <w:t xml:space="preserve"> or scientific misconduct occurs.</w:t>
-      </w:r>
-    </w:p>
-    <w:p>
-      <w:pPr>
-        <w:pStyle w:val="Body"/>
-        <w:rPr>
-          <w:sz w:val="20"/>
-          <w:szCs w:val="20"/>
-          <w:lang w:val="en-US"/>
-        </w:rPr>
-      </w:pPr>
-    </w:p>
-    <w:p>
-      <w:pPr>
-        <w:pStyle w:val="Body"/>
-        <w:rPr>
-          <w:sz w:val="20"/>
-          <w:szCs w:val="20"/>
-          <w:lang w:val="en-US"/>
-        </w:rPr>
-      </w:pPr>
-      <w:r>
-        <w:rPr>
-          <w:sz w:val="20"/>
-          <w:szCs w:val="20"/>
-          <w:lang w:val="en-US"/>
-        </w:rPr>
-        <w:t>The use of ChatGPT was agreed upon with the primary supervisor. The AI-generated chat logs are accessible in the digital version of this work and serve as proof of compliance with these principles.</w:t>
-      </w:r>
-    </w:p>
-    <w:p>
-      <w:pPr>
-        <w:pStyle w:val="Body"/>
-        <w:rPr>
-          <w:sz w:val="20"/>
-          <w:szCs w:val="20"/>
-          <w:lang w:val="en-US"/>
-        </w:rPr>
-      </w:pPr>
-    </w:p>
-    <w:p>
-      <w:pPr>
-        <w:pStyle w:val="Body"/>
-        <w:rPr>
-          <w:sz w:val="20"/>
-          <w:szCs w:val="20"/>
-          <w:lang w:val="en-US"/>
-        </w:rPr>
-      </w:pPr>
-      <w:r>
-        <w:rPr>
-          <w:sz w:val="20"/>
-          <w:szCs w:val="20"/>
-          <w:lang w:val="en-US"/>
-        </w:rPr>
-        <w:t>The necessity of these principles arose from the following deficiencies that the author independently noticed when using generative AI models:</w:t>
+          <w:sz w:val="20"/>
+          <w:szCs w:val="20"/>
+        </w:rPr>
+        <w:t>Software</w:t>
+      </w:r>
+      <w:r>
+        <w:rPr>
+          <w:sz w:val="20"/>
+          <w:szCs w:val="20"/>
+        </w:rPr>
+        <w:t xml:space="preserve"> verwendet:</w:t>
       </w:r>
     </w:p>
     <w:p>
@@ -1655,16 +1841,53 @@
         <w:rPr>
           <w:sz w:val="20"/>
           <w:szCs w:val="20"/>
-          <w:lang w:val="en-US"/>
-        </w:rPr>
-      </w:pPr>
-      <w:r>
-        <w:rPr>
-          <w:sz w:val="20"/>
-          <w:szCs w:val="20"/>
-          <w:lang w:val="en-US"/>
-        </w:rPr>
-        <w:t>Unreliability in the accuracy of scientific facts</w:t>
+        </w:rPr>
+      </w:pPr>
+      <w:r>
+        <w:rPr>
+          <w:sz w:val="20"/>
+          <w:szCs w:val="20"/>
+        </w:rPr>
+        <w:t>Visual Studio Code (</w:t>
+      </w:r>
+      <w:proofErr w:type="gramStart"/>
+      <w:r>
+        <w:rPr>
+          <w:sz w:val="20"/>
+          <w:szCs w:val="20"/>
+        </w:rPr>
+        <w:t>VS Code</w:t>
+      </w:r>
+      <w:proofErr w:type="gramEnd"/>
+      <w:r>
+        <w:rPr>
+          <w:sz w:val="20"/>
+          <w:szCs w:val="20"/>
+        </w:rPr>
+        <w:t xml:space="preserve">) als </w:t>
+      </w:r>
+      <w:r>
+        <w:rPr>
+          <w:sz w:val="20"/>
+          <w:szCs w:val="20"/>
+        </w:rPr>
+        <w:t xml:space="preserve">code und </w:t>
+      </w:r>
+      <w:proofErr w:type="spellStart"/>
+      <w:r>
+        <w:rPr>
+          <w:sz w:val="20"/>
+          <w:szCs w:val="20"/>
+        </w:rPr>
+        <w:t>LaTeX</w:t>
+      </w:r>
+      <w:proofErr w:type="spellEnd"/>
+      <w:r>
+        <w:rPr>
+          <w:sz w:val="20"/>
+          <w:szCs w:val="20"/>
+        </w:rPr>
+        <w:t xml:space="preserve"> Editor, einschließlich Plugins (z.B. zur Korrektur von Grammatik)</w:t>
       </w:r>
     </w:p>
     <w:p>
@@ -1677,16 +1900,39 @@
         <w:rPr>
           <w:sz w:val="20"/>
           <w:szCs w:val="20"/>
-          <w:lang w:val="en-US"/>
-        </w:rPr>
-      </w:pPr>
-      <w:r>
-        <w:rPr>
-          <w:sz w:val="20"/>
-          <w:szCs w:val="20"/>
-          <w:lang w:val="en-US"/>
-        </w:rPr>
-        <w:t>Strong tendency to confirm the user’s opinion</w:t>
+        </w:rPr>
+      </w:pPr>
+      <w:proofErr w:type="spellStart"/>
+      <w:r>
+        <w:rPr>
+          <w:sz w:val="20"/>
+          <w:szCs w:val="20"/>
+        </w:rPr>
+        <w:t>LaTex</w:t>
+      </w:r>
+      <w:proofErr w:type="spellEnd"/>
+      <w:r>
+        <w:rPr>
+          <w:sz w:val="20"/>
+          <w:szCs w:val="20"/>
+        </w:rPr>
+        <w:t xml:space="preserve"> (</w:t>
+      </w:r>
+      <w:proofErr w:type="spellStart"/>
+      <w:r>
+        <w:rPr>
+          <w:sz w:val="20"/>
+          <w:szCs w:val="20"/>
+        </w:rPr>
+        <w:t>MacTex</w:t>
+      </w:r>
+      <w:proofErr w:type="spellEnd"/>
+      <w:r>
+        <w:rPr>
+          <w:sz w:val="20"/>
+          <w:szCs w:val="20"/>
+        </w:rPr>
+        <w:t xml:space="preserve"> Distribution)</w:t>
       </w:r>
     </w:p>
     <w:p>
@@ -1699,16 +1945,124 @@
         <w:rPr>
           <w:sz w:val="20"/>
           <w:szCs w:val="20"/>
-          <w:lang w:val="en-US"/>
-        </w:rPr>
-      </w:pPr>
-      <w:r>
-        <w:rPr>
-          <w:sz w:val="20"/>
-          <w:szCs w:val="20"/>
-          <w:lang w:val="en-US"/>
-        </w:rPr>
-        <w:t>Lack of precision and use of abstract formulations</w:t>
+        </w:rPr>
+      </w:pPr>
+      <w:proofErr w:type="spellStart"/>
+      <w:r>
+        <w:rPr>
+          <w:sz w:val="20"/>
+          <w:szCs w:val="20"/>
+        </w:rPr>
+        <w:t>Zotero</w:t>
+      </w:r>
+      <w:proofErr w:type="spellEnd"/>
+      <w:r>
+        <w:rPr>
+          <w:sz w:val="20"/>
+          <w:szCs w:val="20"/>
+        </w:rPr>
+        <w:t xml:space="preserve"> zur Zitation von Quellen und automatisierte</w:t>
+      </w:r>
+      <w:r>
+        <w:rPr>
+          <w:sz w:val="20"/>
+          <w:szCs w:val="20"/>
+        </w:rPr>
+        <w:t>n</w:t>
+      </w:r>
+      <w:r>
+        <w:rPr>
+          <w:sz w:val="20"/>
+          <w:szCs w:val="20"/>
+        </w:rPr>
+        <w:t xml:space="preserve"> Erstellung des Quellenverzeichnisses</w:t>
+      </w:r>
+      <w:r>
+        <w:rPr>
+          <w:sz w:val="20"/>
+          <w:szCs w:val="20"/>
+        </w:rPr>
+        <w:t xml:space="preserve"> einschließlich Plugins (</w:t>
+      </w:r>
+      <w:proofErr w:type="spellStart"/>
+      <w:r>
+        <w:rPr>
+          <w:sz w:val="20"/>
+          <w:szCs w:val="20"/>
+        </w:rPr>
+        <w:t>Zot</w:t>
+      </w:r>
+      <w:r>
+        <w:rPr>
+          <w:sz w:val="20"/>
+          <w:szCs w:val="20"/>
+        </w:rPr>
+        <w:t>F</w:t>
+      </w:r>
+      <w:r>
+        <w:rPr>
+          <w:sz w:val="20"/>
+          <w:szCs w:val="20"/>
+        </w:rPr>
+        <w:t>ile</w:t>
+      </w:r>
+      <w:proofErr w:type="spellEnd"/>
+      <w:r>
+        <w:rPr>
+          <w:sz w:val="20"/>
+          <w:szCs w:val="20"/>
+        </w:rPr>
+        <w:t xml:space="preserve">, </w:t>
+      </w:r>
+      <w:bookmarkStart w:id="17" w:name="OLE_LINK27"/>
+      <w:bookmarkStart w:id="18" w:name="OLE_LINK28"/>
+      <w:proofErr w:type="spellStart"/>
+      <w:r>
+        <w:rPr>
+          <w:sz w:val="20"/>
+          <w:szCs w:val="20"/>
+        </w:rPr>
+        <w:t>Better</w:t>
+      </w:r>
+      <w:proofErr w:type="spellEnd"/>
+      <w:r>
+        <w:rPr>
+          <w:sz w:val="20"/>
+          <w:szCs w:val="20"/>
+        </w:rPr>
+        <w:t xml:space="preserve"> </w:t>
+      </w:r>
+      <w:proofErr w:type="spellStart"/>
+      <w:r>
+        <w:rPr>
+          <w:sz w:val="20"/>
+          <w:szCs w:val="20"/>
+        </w:rPr>
+        <w:t>Bib</w:t>
+      </w:r>
+      <w:r>
+        <w:rPr>
+          <w:sz w:val="20"/>
+          <w:szCs w:val="20"/>
+        </w:rPr>
+        <w:t>T</w:t>
+      </w:r>
+      <w:r>
+        <w:rPr>
+          <w:sz w:val="20"/>
+          <w:szCs w:val="20"/>
+        </w:rPr>
+        <w:t>ex</w:t>
+      </w:r>
+      <w:bookmarkEnd w:id="17"/>
+      <w:bookmarkEnd w:id="18"/>
+      <w:proofErr w:type="spellEnd"/>
+      <w:r>
+        <w:rPr>
+          <w:sz w:val="20"/>
+          <w:szCs w:val="20"/>
+        </w:rPr>
+        <w:t>, etc.)</w:t>
       </w:r>
     </w:p>
     <w:p>
@@ -1721,46 +2075,98 @@
         <w:rPr>
           <w:sz w:val="20"/>
           <w:szCs w:val="20"/>
-          <w:lang w:val="en-US"/>
-        </w:rPr>
-      </w:pPr>
-      <w:r>
-        <w:rPr>
-          <w:sz w:val="20"/>
-          <w:szCs w:val="20"/>
-          <w:lang w:val="en-US"/>
-        </w:rPr>
-        <w:t>Hallucination of non-existent scientific sources</w:t>
-      </w:r>
-    </w:p>
-    <w:p>
-      <w:pPr>
-        <w:pStyle w:val="Body"/>
-        <w:rPr>
-          <w:sz w:val="20"/>
-          <w:szCs w:val="20"/>
-          <w:lang w:val="en-US"/>
-        </w:rPr>
-      </w:pPr>
-    </w:p>
-    <w:p>
-      <w:pPr>
-        <w:pStyle w:val="Body"/>
-        <w:rPr>
-          <w:sz w:val="20"/>
-          <w:szCs w:val="20"/>
-          <w:lang w:val="en-US"/>
-        </w:rPr>
-      </w:pPr>
-      <w:r>
-        <w:rPr>
-          <w:sz w:val="20"/>
-          <w:szCs w:val="20"/>
-          <w:lang w:val="en-US"/>
-        </w:rPr>
-        <w:t xml:space="preserve">Therefore, generative AI models are fundamentally unsuitable for writing a dissertation without a significant portion of independent work by the author. Furthermore, AI should not have a decisive influence on the core statements of the processed sections. To ensure this, </w:t>
-      </w:r>
-      <w:r>
+        </w:rPr>
+      </w:pPr>
+      <w:r>
+        <w:rPr>
+          <w:sz w:val="20"/>
+          <w:szCs w:val="20"/>
+        </w:rPr>
+        <w:t>Affinity Publisher zur Montage von Abbildungen</w:t>
+      </w:r>
+    </w:p>
+    <w:p>
+      <w:pPr>
+        <w:pStyle w:val="Body"/>
+        <w:rPr>
+          <w:sz w:val="20"/>
+          <w:szCs w:val="20"/>
+        </w:rPr>
+      </w:pPr>
+    </w:p>
+    <w:p>
+      <w:pPr>
+        <w:pStyle w:val="Body"/>
+        <w:rPr>
+          <w:sz w:val="20"/>
+          <w:szCs w:val="20"/>
+        </w:rPr>
+      </w:pPr>
+    </w:p>
+    <w:p>
+      <w:pPr>
+        <w:pStyle w:val="Body"/>
+        <w:rPr>
+          <w:sz w:val="20"/>
+          <w:szCs w:val="20"/>
+        </w:rPr>
+      </w:pPr>
+    </w:p>
+    <w:p>
+      <w:pPr>
+        <w:pStyle w:val="Body"/>
+        <w:rPr>
+          <w:sz w:val="20"/>
+          <w:szCs w:val="20"/>
+        </w:rPr>
+      </w:pPr>
+      <w:r>
+        <w:rPr>
+          <w:sz w:val="20"/>
+          <w:szCs w:val="20"/>
+        </w:rPr>
+        <w:t xml:space="preserve">Ort, Datum und Unterschrift folgen auf der nächsten Seite der englischen Version. </w:t>
+      </w:r>
+    </w:p>
+    <w:p>
+      <w:pPr>
+        <w:pStyle w:val="Body"/>
+        <w:rPr>
+          <w:sz w:val="20"/>
+          <w:szCs w:val="20"/>
+        </w:rPr>
+      </w:pPr>
+    </w:p>
+    <w:p>
+      <w:pPr>
+        <w:pStyle w:val="Body"/>
+        <w:rPr>
+          <w:sz w:val="20"/>
+          <w:szCs w:val="20"/>
+        </w:rPr>
+      </w:pPr>
+    </w:p>
+    <w:p>
+      <w:pPr>
+        <w:pStyle w:val="Body"/>
+        <w:rPr>
+          <w:sz w:val="20"/>
+          <w:szCs w:val="20"/>
+        </w:rPr>
+      </w:pPr>
+    </w:p>
+    <w:p>
+      <w:pPr>
+        <w:pStyle w:val="Body"/>
+        <w:rPr>
+          <w:sz w:val="20"/>
+          <w:szCs w:val="20"/>
+        </w:rPr>
+      </w:pPr>
+    </w:p>
+    <w:p>
+      <w:pPr>
+        <w:pStyle w:val="Body"/>
         <w:rPr>
           <w:b/>
           <w:bCs/>
@@ -1768,15 +2174,152 @@
           <w:szCs w:val="20"/>
           <w:lang w:val="en-US"/>
         </w:rPr>
-        <w:t>generative AI models</w:t>
-      </w:r>
-      <w:r>
-        <w:rPr>
-          <w:sz w:val="20"/>
-          <w:szCs w:val="20"/>
-          <w:lang w:val="en-US"/>
-        </w:rPr>
-        <w:t xml:space="preserve"> were not used for the following purposes:</w:t>
+      </w:pPr>
+      <w:r>
+        <w:rPr>
+          <w:b/>
+          <w:bCs/>
+          <w:sz w:val="20"/>
+          <w:szCs w:val="20"/>
+          <w:lang w:val="en-US"/>
+        </w:rPr>
+        <w:t>Declaration of ChatGPT, GitHub Copilot, and Other Software Usage</w:t>
+      </w:r>
+    </w:p>
+    <w:p>
+      <w:pPr>
+        <w:pStyle w:val="Body"/>
+        <w:rPr>
+          <w:sz w:val="20"/>
+          <w:szCs w:val="20"/>
+          <w:lang w:val="en-US"/>
+        </w:rPr>
+      </w:pPr>
+    </w:p>
+    <w:p>
+      <w:pPr>
+        <w:pStyle w:val="Body"/>
+        <w:rPr>
+          <w:sz w:val="20"/>
+          <w:szCs w:val="20"/>
+          <w:lang w:val="en-US"/>
+        </w:rPr>
+      </w:pPr>
+      <w:r>
+        <w:rPr>
+          <w:sz w:val="20"/>
+          <w:szCs w:val="20"/>
+          <w:lang w:val="en-US"/>
+        </w:rPr>
+        <w:t xml:space="preserve">The basis of this declaration is the Affidavit, which requires the disclosure of aids but does not explicitly consider the use of aids as a limitation on the author’s independence. Additionally, the </w:t>
+      </w:r>
+      <w:r>
+        <w:rPr>
+          <w:i/>
+          <w:iCs/>
+          <w:sz w:val="20"/>
+          <w:szCs w:val="20"/>
+          <w:lang w:val="en-US"/>
+        </w:rPr>
+        <w:t>statement by the Presidium of the German Research Foundation (DFG) on the influence of generative models for text and image creation on the sciences and DFG funding</w:t>
+      </w:r>
+      <w:r>
+        <w:rPr>
+          <w:sz w:val="20"/>
+          <w:szCs w:val="20"/>
+          <w:lang w:val="en-US"/>
+        </w:rPr>
+        <w:t xml:space="preserve"> (September 2023) is referenced: The use of generative models like ChatGPT should not be excluded but requires transparent and comprehensible documentation to ensure scientific integrity. Scientists must disclose whether and how they used generative models and ensure that no intellectual property is </w:t>
+      </w:r>
+      <w:proofErr w:type="gramStart"/>
+      <w:r>
+        <w:rPr>
+          <w:sz w:val="20"/>
+          <w:szCs w:val="20"/>
+          <w:lang w:val="en-US"/>
+        </w:rPr>
+        <w:t>violated</w:t>
+      </w:r>
+      <w:proofErr w:type="gramEnd"/>
+      <w:r>
+        <w:rPr>
+          <w:sz w:val="20"/>
+          <w:szCs w:val="20"/>
+          <w:lang w:val="en-US"/>
+        </w:rPr>
+        <w:t xml:space="preserve"> or scientific misconduct occurs. This statement was established as the basis for dealing with AI at the Graduate School of Life Sciences (GSLS) University of Würzburg, according to a phone call with Dr. Jennifer Ritzer on 24.05.2024.</w:t>
+      </w:r>
+    </w:p>
+    <w:p>
+      <w:pPr>
+        <w:pStyle w:val="Body"/>
+        <w:rPr>
+          <w:sz w:val="20"/>
+          <w:szCs w:val="20"/>
+          <w:lang w:val="en-US"/>
+        </w:rPr>
+      </w:pPr>
+    </w:p>
+    <w:p>
+      <w:pPr>
+        <w:pStyle w:val="Body"/>
+        <w:rPr>
+          <w:sz w:val="20"/>
+          <w:szCs w:val="20"/>
+          <w:lang w:val="en-US"/>
+        </w:rPr>
+      </w:pPr>
+      <w:r>
+        <w:rPr>
+          <w:sz w:val="20"/>
+          <w:szCs w:val="20"/>
+          <w:lang w:val="en-US"/>
+        </w:rPr>
+        <w:t xml:space="preserve">The AI-generated chat logs are accessible in the digital version of this work and serve as proof of compliance with the principles outlined here. It should be noted that the texts generated in the chat logs do not document subsequent manual revision, which is why ignored or </w:t>
+      </w:r>
+      <w:r>
+        <w:rPr>
+          <w:sz w:val="20"/>
+          <w:szCs w:val="20"/>
+          <w:lang w:val="en-US"/>
+        </w:rPr>
+        <w:t xml:space="preserve">also </w:t>
+      </w:r>
+      <w:r>
+        <w:rPr>
+          <w:sz w:val="20"/>
+          <w:szCs w:val="20"/>
+          <w:lang w:val="en-US"/>
+        </w:rPr>
+        <w:t>completely rewritten sections by the author are included in the chat logs.</w:t>
+      </w:r>
+    </w:p>
+    <w:p>
+      <w:pPr>
+        <w:pStyle w:val="Body"/>
+        <w:rPr>
+          <w:sz w:val="20"/>
+          <w:szCs w:val="20"/>
+          <w:lang w:val="en-US"/>
+        </w:rPr>
+      </w:pPr>
+    </w:p>
+    <w:p>
+      <w:pPr>
+        <w:pStyle w:val="Body"/>
+        <w:rPr>
+          <w:sz w:val="20"/>
+          <w:szCs w:val="20"/>
+          <w:lang w:val="en-US"/>
+        </w:rPr>
+      </w:pPr>
+      <w:r>
+        <w:rPr>
+          <w:sz w:val="20"/>
+          <w:szCs w:val="20"/>
+          <w:lang w:val="en-US"/>
+        </w:rPr>
+        <w:t>The author independently noticed the following deficiencies of generative AI models:</w:t>
       </w:r>
     </w:p>
     <w:p>
@@ -1784,7 +2327,7 @@
         <w:pStyle w:val="Body"/>
         <w:numPr>
           <w:ilvl w:val="0"/>
-          <w:numId w:val="11"/>
+          <w:numId w:val="2"/>
         </w:numPr>
         <w:rPr>
           <w:sz w:val="20"/>
@@ -1798,7 +2341,7 @@
           <w:szCs w:val="20"/>
           <w:lang w:val="en-US"/>
         </w:rPr>
-        <w:t>No collection or verification of scientific facts</w:t>
+        <w:t>Unreliability in the accuracy of scientific facts</w:t>
       </w:r>
     </w:p>
     <w:p>
@@ -1806,7 +2349,7 @@
         <w:pStyle w:val="Body"/>
         <w:numPr>
           <w:ilvl w:val="0"/>
-          <w:numId w:val="11"/>
+          <w:numId w:val="2"/>
         </w:numPr>
         <w:rPr>
           <w:sz w:val="20"/>
@@ -1820,7 +2363,7 @@
           <w:szCs w:val="20"/>
           <w:lang w:val="en-US"/>
         </w:rPr>
-        <w:t>No expansion of the content of the work: The information contained in the prompts was not expanded by AI-generated content. Specifically, this means that ChatGPT was not used to gather ideas or scientific questions that would significantly influence the introduction, results, and/or discussion.</w:t>
+        <w:t>Strong tendency to confirm the user’s opinion</w:t>
       </w:r>
     </w:p>
     <w:p>
@@ -1828,7 +2371,7 @@
         <w:pStyle w:val="Body"/>
         <w:numPr>
           <w:ilvl w:val="0"/>
-          <w:numId w:val="11"/>
+          <w:numId w:val="2"/>
         </w:numPr>
         <w:rPr>
           <w:sz w:val="20"/>
@@ -1842,7 +2385,7 @@
           <w:szCs w:val="20"/>
           <w:lang w:val="en-US"/>
         </w:rPr>
-        <w:t>No adoption of AI-generated texts without subsequent revision by the author</w:t>
+        <w:t>Lack of precision and use of abstract formulations</w:t>
       </w:r>
     </w:p>
     <w:p>
@@ -1850,7 +2393,7 @@
         <w:pStyle w:val="Body"/>
         <w:numPr>
           <w:ilvl w:val="0"/>
-          <w:numId w:val="11"/>
+          <w:numId w:val="2"/>
         </w:numPr>
         <w:rPr>
           <w:sz w:val="20"/>
@@ -1864,28 +2407,36 @@
           <w:szCs w:val="20"/>
           <w:lang w:val="en-US"/>
         </w:rPr>
-        <w:t>No data analysis</w:t>
-      </w:r>
-    </w:p>
-    <w:p>
-      <w:pPr>
-        <w:pStyle w:val="Body"/>
-        <w:rPr>
-          <w:sz w:val="20"/>
-          <w:szCs w:val="20"/>
-          <w:lang w:val="en-US"/>
-        </w:rPr>
-      </w:pPr>
-    </w:p>
-    <w:p>
-      <w:pPr>
-        <w:pStyle w:val="Body"/>
-        <w:rPr>
-          <w:sz w:val="20"/>
-          <w:szCs w:val="20"/>
-          <w:lang w:val="en-US"/>
-        </w:rPr>
-      </w:pPr>
+        <w:t>Hallucination of non-existent scientific sources</w:t>
+      </w:r>
+    </w:p>
+    <w:p>
+      <w:pPr>
+        <w:pStyle w:val="Body"/>
+        <w:rPr>
+          <w:sz w:val="20"/>
+          <w:szCs w:val="20"/>
+          <w:lang w:val="en-US"/>
+        </w:rPr>
+      </w:pPr>
+    </w:p>
+    <w:p>
+      <w:pPr>
+        <w:pStyle w:val="Body"/>
+        <w:rPr>
+          <w:sz w:val="20"/>
+          <w:szCs w:val="20"/>
+          <w:lang w:val="en-US"/>
+        </w:rPr>
+      </w:pPr>
+      <w:r>
+        <w:rPr>
+          <w:sz w:val="20"/>
+          <w:szCs w:val="20"/>
+          <w:lang w:val="en-US"/>
+        </w:rPr>
+        <w:t xml:space="preserve">The author decided to ensure scientific integrity by ensuring that AI should not have a decisive influence on the core statements of the processed sections. To ensure this, </w:t>
+      </w:r>
       <w:r>
         <w:rPr>
           <w:b/>
@@ -1894,15 +2445,32 @@
           <w:szCs w:val="20"/>
           <w:lang w:val="en-US"/>
         </w:rPr>
-        <w:t xml:space="preserve">ChatGPT </w:t>
-      </w:r>
-      <w:r>
-        <w:rPr>
-          <w:sz w:val="20"/>
-          <w:szCs w:val="20"/>
-          <w:lang w:val="en-US"/>
-        </w:rPr>
-        <w:t>was used for the following purposes:</w:t>
+        <w:t>generative AI models</w:t>
+      </w:r>
+      <w:r>
+        <w:rPr>
+          <w:sz w:val="20"/>
+          <w:szCs w:val="20"/>
+          <w:lang w:val="en-US"/>
+        </w:rPr>
+        <w:t xml:space="preserve"> were </w:t>
+      </w:r>
+      <w:r>
+        <w:rPr>
+          <w:sz w:val="20"/>
+          <w:szCs w:val="20"/>
+          <w:u w:val="single"/>
+          <w:lang w:val="en-US"/>
+        </w:rPr>
+        <w:t>not</w:t>
+      </w:r>
+      <w:r>
+        <w:rPr>
+          <w:sz w:val="20"/>
+          <w:szCs w:val="20"/>
+          <w:lang w:val="en-US"/>
+        </w:rPr>
+        <w:t xml:space="preserve"> used for the following purposes:</w:t>
       </w:r>
     </w:p>
     <w:p>
@@ -1910,7 +2478,7 @@
         <w:pStyle w:val="Body"/>
         <w:numPr>
           <w:ilvl w:val="0"/>
-          <w:numId w:val="12"/>
+          <w:numId w:val="2"/>
         </w:numPr>
         <w:rPr>
           <w:sz w:val="20"/>
@@ -1924,7 +2492,7 @@
           <w:szCs w:val="20"/>
           <w:lang w:val="en-US"/>
         </w:rPr>
-        <w:t>Formulation of coherent text sections based on manually created raw text sections and notes</w:t>
+        <w:t>Collection or verification of scientific facts</w:t>
       </w:r>
     </w:p>
     <w:p>
@@ -1932,7 +2500,7 @@
         <w:pStyle w:val="Body"/>
         <w:numPr>
           <w:ilvl w:val="0"/>
-          <w:numId w:val="12"/>
+          <w:numId w:val="2"/>
         </w:numPr>
         <w:rPr>
           <w:sz w:val="20"/>
@@ -1946,7 +2514,7 @@
           <w:szCs w:val="20"/>
           <w:lang w:val="en-US"/>
         </w:rPr>
-        <w:t>Iterative improvement of formulations: Creating a first draft based on a raw draft, generating a version improved by ChatGPT, revising by the author, etc.</w:t>
+        <w:t>Expansion of the content of the work: The information contained in the prompts was not expanded by AI-generated content. Specifically, this means that ChatGPT was not used to gather ideas or scientific questions that would significantly influence the introduction, results, and/or discussion.</w:t>
       </w:r>
     </w:p>
     <w:p>
@@ -1954,7 +2522,7 @@
         <w:pStyle w:val="Body"/>
         <w:numPr>
           <w:ilvl w:val="0"/>
-          <w:numId w:val="12"/>
+          <w:numId w:val="2"/>
         </w:numPr>
         <w:rPr>
           <w:sz w:val="20"/>
@@ -1968,7 +2536,7 @@
           <w:szCs w:val="20"/>
           <w:lang w:val="en-US"/>
         </w:rPr>
-        <w:t>Creation of summarizing sections (e.g., Summary, Aims, Conclusion) with subsequent revision</w:t>
+        <w:t>Adoption of AI-generated texts without subsequent revision by the author</w:t>
       </w:r>
     </w:p>
     <w:p>
@@ -1976,7 +2544,7 @@
         <w:pStyle w:val="Body"/>
         <w:numPr>
           <w:ilvl w:val="0"/>
-          <w:numId w:val="12"/>
+          <w:numId w:val="2"/>
         </w:numPr>
         <w:rPr>
           <w:sz w:val="20"/>
@@ -1990,7 +2558,62 @@
           <w:szCs w:val="20"/>
           <w:lang w:val="en-US"/>
         </w:rPr>
-        <w:t>Translating the Summary from English to German</w:t>
+        <w:t>Data analysis and statistics</w:t>
+      </w:r>
+    </w:p>
+    <w:p>
+      <w:pPr>
+        <w:pStyle w:val="Body"/>
+        <w:rPr>
+          <w:sz w:val="20"/>
+          <w:szCs w:val="20"/>
+          <w:lang w:val="en-US"/>
+        </w:rPr>
+      </w:pPr>
+    </w:p>
+    <w:p>
+      <w:pPr>
+        <w:pStyle w:val="Body"/>
+        <w:rPr>
+          <w:sz w:val="20"/>
+          <w:szCs w:val="20"/>
+          <w:lang w:val="en-US"/>
+        </w:rPr>
+      </w:pPr>
+      <w:r>
+        <w:rPr>
+          <w:b/>
+          <w:bCs/>
+          <w:sz w:val="20"/>
+          <w:szCs w:val="20"/>
+          <w:lang w:val="en-US"/>
+        </w:rPr>
+        <w:t>ChatGPT</w:t>
+      </w:r>
+      <w:r>
+        <w:rPr>
+          <w:sz w:val="20"/>
+          <w:szCs w:val="20"/>
+          <w:lang w:val="en-US"/>
+        </w:rPr>
+        <w:t xml:space="preserve"> (versions 3.5, 4, and 4.0) was </w:t>
+      </w:r>
+      <w:r>
+        <w:rPr>
+          <w:sz w:val="20"/>
+          <w:szCs w:val="20"/>
+          <w:u w:val="single"/>
+          <w:lang w:val="en-US"/>
+        </w:rPr>
+        <w:t>used</w:t>
+      </w:r>
+      <w:r>
+        <w:rPr>
+          <w:sz w:val="20"/>
+          <w:szCs w:val="20"/>
+          <w:lang w:val="en-US"/>
+        </w:rPr>
+        <w:t xml:space="preserve"> for the following purposes:</w:t>
       </w:r>
     </w:p>
     <w:p>
@@ -1998,7 +2621,7 @@
         <w:pStyle w:val="Body"/>
         <w:numPr>
           <w:ilvl w:val="0"/>
-          <w:numId w:val="12"/>
+          <w:numId w:val="2"/>
         </w:numPr>
         <w:rPr>
           <w:sz w:val="20"/>
@@ -2012,7 +2635,7 @@
           <w:szCs w:val="20"/>
           <w:lang w:val="en-US"/>
         </w:rPr>
-        <w:t>Programming assistance for formatting in LaTeX</w:t>
+        <w:t>Formulation of coherent text sections based on manually created raw text sections and notes</w:t>
       </w:r>
     </w:p>
     <w:p>
@@ -2020,7 +2643,149 @@
         <w:pStyle w:val="Body"/>
         <w:numPr>
           <w:ilvl w:val="0"/>
-          <w:numId w:val="12"/>
+          <w:numId w:val="2"/>
+        </w:numPr>
+        <w:rPr>
+          <w:sz w:val="20"/>
+          <w:szCs w:val="20"/>
+          <w:lang w:val="en-US"/>
+        </w:rPr>
+      </w:pPr>
+      <w:r>
+        <w:rPr>
+          <w:sz w:val="20"/>
+          <w:szCs w:val="20"/>
+          <w:lang w:val="en-US"/>
+        </w:rPr>
+        <w:t>Iterative improvement of formulations: Creating a first draft based on a raw draft, generating a version improved by ChatGPT, revising by the author, etc.</w:t>
+      </w:r>
+    </w:p>
+    <w:p>
+      <w:pPr>
+        <w:pStyle w:val="Body"/>
+        <w:numPr>
+          <w:ilvl w:val="0"/>
+          <w:numId w:val="2"/>
+        </w:numPr>
+        <w:rPr>
+          <w:sz w:val="20"/>
+          <w:szCs w:val="20"/>
+          <w:lang w:val="en-US"/>
+        </w:rPr>
+      </w:pPr>
+      <w:r>
+        <w:rPr>
+          <w:sz w:val="20"/>
+          <w:szCs w:val="20"/>
+          <w:lang w:val="en-US"/>
+        </w:rPr>
+        <w:t xml:space="preserve">Creation of summarizing sections (e.g., </w:t>
+      </w:r>
+      <w:r>
+        <w:rPr>
+          <w:i/>
+          <w:iCs/>
+          <w:sz w:val="20"/>
+          <w:szCs w:val="20"/>
+          <w:lang w:val="en-US"/>
+        </w:rPr>
+        <w:t>Summary</w:t>
+      </w:r>
+      <w:r>
+        <w:rPr>
+          <w:sz w:val="20"/>
+          <w:szCs w:val="20"/>
+          <w:lang w:val="en-US"/>
+        </w:rPr>
+        <w:t xml:space="preserve">, </w:t>
+      </w:r>
+      <w:r>
+        <w:rPr>
+          <w:i/>
+          <w:iCs/>
+          <w:sz w:val="20"/>
+          <w:szCs w:val="20"/>
+          <w:lang w:val="en-US"/>
+        </w:rPr>
+        <w:t>Aims</w:t>
+      </w:r>
+      <w:r>
+        <w:rPr>
+          <w:sz w:val="20"/>
+          <w:szCs w:val="20"/>
+          <w:lang w:val="en-US"/>
+        </w:rPr>
+        <w:t xml:space="preserve">, </w:t>
+      </w:r>
+      <w:r>
+        <w:rPr>
+          <w:i/>
+          <w:iCs/>
+          <w:sz w:val="20"/>
+          <w:szCs w:val="20"/>
+          <w:lang w:val="en-US"/>
+        </w:rPr>
+        <w:t>Conclusion</w:t>
+      </w:r>
+      <w:r>
+        <w:rPr>
+          <w:sz w:val="20"/>
+          <w:szCs w:val="20"/>
+          <w:lang w:val="en-US"/>
+        </w:rPr>
+        <w:t>) with subsequent revision</w:t>
+      </w:r>
+    </w:p>
+    <w:p>
+      <w:pPr>
+        <w:pStyle w:val="Body"/>
+        <w:numPr>
+          <w:ilvl w:val="0"/>
+          <w:numId w:val="2"/>
+        </w:numPr>
+        <w:rPr>
+          <w:sz w:val="20"/>
+          <w:szCs w:val="20"/>
+          <w:lang w:val="en-US"/>
+        </w:rPr>
+      </w:pPr>
+      <w:r>
+        <w:rPr>
+          <w:sz w:val="20"/>
+          <w:szCs w:val="20"/>
+          <w:lang w:val="en-US"/>
+        </w:rPr>
+        <w:t>Translating the Summary from English to German</w:t>
+      </w:r>
+    </w:p>
+    <w:p>
+      <w:pPr>
+        <w:pStyle w:val="Body"/>
+        <w:numPr>
+          <w:ilvl w:val="0"/>
+          <w:numId w:val="2"/>
+        </w:numPr>
+        <w:rPr>
+          <w:sz w:val="20"/>
+          <w:szCs w:val="20"/>
+          <w:lang w:val="en-US"/>
+        </w:rPr>
+      </w:pPr>
+      <w:r>
+        <w:rPr>
+          <w:sz w:val="20"/>
+          <w:szCs w:val="20"/>
+          <w:lang w:val="en-US"/>
+        </w:rPr>
+        <w:t>Programming assistance for formatting in LaTeX</w:t>
+      </w:r>
+    </w:p>
+    <w:p>
+      <w:pPr>
+        <w:pStyle w:val="Body"/>
+        <w:numPr>
+          <w:ilvl w:val="0"/>
+          <w:numId w:val="2"/>
         </w:numPr>
         <w:rPr>
           <w:sz w:val="20"/>
@@ -2072,46 +2837,265 @@
           <w:szCs w:val="20"/>
           <w:lang w:val="en-US"/>
         </w:rPr>
-        <w:t xml:space="preserve"> is specialized as a programming aid and was used to complete started sentences or code and to fix bugs.</w:t>
-      </w:r>
-    </w:p>
-    <w:p>
-      <w:pPr>
-        <w:pStyle w:val="Body"/>
-        <w:rPr>
-          <w:sz w:val="20"/>
-          <w:szCs w:val="20"/>
-          <w:lang w:val="en-US"/>
-        </w:rPr>
-      </w:pPr>
-    </w:p>
-    <w:p>
-      <w:pPr>
-        <w:pStyle w:val="Body"/>
-        <w:rPr>
-          <w:sz w:val="20"/>
-          <w:szCs w:val="20"/>
-          <w:lang w:val="en-US"/>
-        </w:rPr>
-      </w:pPr>
-      <w:r>
-        <w:rPr>
-          <w:sz w:val="20"/>
-          <w:szCs w:val="20"/>
-          <w:lang w:val="en-US"/>
-        </w:rPr>
-        <w:t>From these principles, it is evident that generative AI models were used exclusively as programming, phrasing, and summarizing aids, comparable to tools such as Grammarly, which are considered unobjectionable. Accordingly, this work could have been completed without ChatGPT or GitHub Copilot, ensuring the author’s independence.</w:t>
-      </w:r>
-    </w:p>
-    <w:p>
-      <w:pPr>
-        <w:pStyle w:val="Body"/>
-        <w:rPr>
-          <w:sz w:val="20"/>
-          <w:szCs w:val="20"/>
-          <w:lang w:val="en-US"/>
-        </w:rPr>
-      </w:pPr>
+        <w:t xml:space="preserve"> (version 1.198.0) is specialized as a programming aid and was used to complete started sentences or code and to fix bugs.</w:t>
+      </w:r>
+    </w:p>
+    <w:p>
+      <w:pPr>
+        <w:pStyle w:val="Body"/>
+        <w:rPr>
+          <w:sz w:val="20"/>
+          <w:szCs w:val="20"/>
+          <w:lang w:val="en-US"/>
+        </w:rPr>
+      </w:pPr>
+    </w:p>
+    <w:p>
+      <w:pPr>
+        <w:pStyle w:val="Body"/>
+        <w:rPr>
+          <w:sz w:val="20"/>
+          <w:szCs w:val="20"/>
+          <w:lang w:val="en-US"/>
+        </w:rPr>
+      </w:pPr>
+      <w:r>
+        <w:rPr>
+          <w:sz w:val="20"/>
+          <w:szCs w:val="20"/>
+          <w:lang w:val="en-US"/>
+        </w:rPr>
+        <w:t xml:space="preserve">From these principles, it is evident that generative AI models were used exclusively as programming, phrasing, and summarizing aids, comparable to tools such as </w:t>
+      </w:r>
+      <w:r>
+        <w:rPr>
+          <w:i/>
+          <w:iCs/>
+          <w:sz w:val="20"/>
+          <w:szCs w:val="20"/>
+          <w:lang w:val="en-US"/>
+        </w:rPr>
+        <w:t>Grammarly</w:t>
+      </w:r>
+      <w:r>
+        <w:rPr>
+          <w:sz w:val="20"/>
+          <w:szCs w:val="20"/>
+          <w:lang w:val="en-US"/>
+        </w:rPr>
+        <w:t>, which are considered unobjectionable. Accordingly, this work could have been completed without ChatGPT or GitHub Copilot, ensuring the author’s independence.</w:t>
+      </w:r>
+    </w:p>
+    <w:p>
+      <w:pPr>
+        <w:pStyle w:val="Body"/>
+        <w:rPr>
+          <w:sz w:val="20"/>
+          <w:szCs w:val="20"/>
+          <w:lang w:val="en-US"/>
+        </w:rPr>
+      </w:pPr>
+    </w:p>
+    <w:p>
+      <w:pPr>
+        <w:pStyle w:val="Body"/>
+        <w:rPr>
+          <w:sz w:val="20"/>
+          <w:szCs w:val="20"/>
+          <w:lang w:val="en-US"/>
+        </w:rPr>
+      </w:pPr>
+      <w:r>
+        <w:rPr>
+          <w:sz w:val="20"/>
+          <w:szCs w:val="20"/>
+          <w:lang w:val="en-US"/>
+        </w:rPr>
+        <w:t xml:space="preserve">The following </w:t>
+      </w:r>
+      <w:r>
+        <w:rPr>
+          <w:b/>
+          <w:bCs/>
+          <w:sz w:val="20"/>
+          <w:szCs w:val="20"/>
+          <w:lang w:val="en-US"/>
+        </w:rPr>
+        <w:t>other software</w:t>
+      </w:r>
+      <w:r>
+        <w:rPr>
+          <w:sz w:val="20"/>
+          <w:szCs w:val="20"/>
+          <w:lang w:val="en-US"/>
+        </w:rPr>
+        <w:t xml:space="preserve"> was also used:</w:t>
+      </w:r>
+    </w:p>
+    <w:p>
+      <w:pPr>
+        <w:pStyle w:val="Body"/>
+        <w:numPr>
+          <w:ilvl w:val="0"/>
+          <w:numId w:val="2"/>
+        </w:numPr>
+        <w:rPr>
+          <w:sz w:val="20"/>
+          <w:szCs w:val="20"/>
+          <w:lang w:val="en-US"/>
+        </w:rPr>
+      </w:pPr>
+      <w:r>
+        <w:rPr>
+          <w:sz w:val="20"/>
+          <w:szCs w:val="20"/>
+          <w:lang w:val="en-US"/>
+        </w:rPr>
+        <w:t>Visual Studio Code</w:t>
+      </w:r>
+      <w:r>
+        <w:rPr>
+          <w:sz w:val="20"/>
+          <w:szCs w:val="20"/>
+          <w:lang w:val="en-US"/>
+        </w:rPr>
+        <w:t xml:space="preserve"> (VS Code) as code and LaTeX editor, including plugins (e.g., for grammar correction)</w:t>
+      </w:r>
+    </w:p>
+    <w:p>
+      <w:pPr>
+        <w:pStyle w:val="Body"/>
+        <w:numPr>
+          <w:ilvl w:val="0"/>
+          <w:numId w:val="2"/>
+        </w:numPr>
+        <w:rPr>
+          <w:sz w:val="20"/>
+          <w:szCs w:val="20"/>
+          <w:lang w:val="en-US"/>
+        </w:rPr>
+      </w:pPr>
+      <w:r>
+        <w:rPr>
+          <w:sz w:val="20"/>
+          <w:szCs w:val="20"/>
+          <w:lang w:val="en-US"/>
+        </w:rPr>
+        <w:t>LaTeX (</w:t>
+      </w:r>
+      <w:proofErr w:type="spellStart"/>
+      <w:r>
+        <w:rPr>
+          <w:sz w:val="20"/>
+          <w:szCs w:val="20"/>
+          <w:lang w:val="en-US"/>
+        </w:rPr>
+        <w:t>MacTex</w:t>
+      </w:r>
+      <w:proofErr w:type="spellEnd"/>
+      <w:r>
+        <w:rPr>
+          <w:sz w:val="20"/>
+          <w:szCs w:val="20"/>
+          <w:lang w:val="en-US"/>
+        </w:rPr>
+        <w:t xml:space="preserve"> distribution)</w:t>
+      </w:r>
+    </w:p>
+    <w:p>
+      <w:pPr>
+        <w:pStyle w:val="Body"/>
+        <w:numPr>
+          <w:ilvl w:val="0"/>
+          <w:numId w:val="2"/>
+        </w:numPr>
+        <w:rPr>
+          <w:sz w:val="20"/>
+          <w:szCs w:val="20"/>
+          <w:lang w:val="en-US"/>
+        </w:rPr>
+      </w:pPr>
+      <w:r>
+        <w:rPr>
+          <w:sz w:val="20"/>
+          <w:szCs w:val="20"/>
+          <w:lang w:val="en-US"/>
+        </w:rPr>
+        <w:t>Zotero for citation of sources and automated creation of the bibliography, including plugins (</w:t>
+      </w:r>
+      <w:proofErr w:type="spellStart"/>
+      <w:r>
+        <w:rPr>
+          <w:sz w:val="20"/>
+          <w:szCs w:val="20"/>
+          <w:lang w:val="en-US"/>
+        </w:rPr>
+        <w:t>ZotFile</w:t>
+      </w:r>
+      <w:proofErr w:type="spellEnd"/>
+      <w:r>
+        <w:rPr>
+          <w:sz w:val="20"/>
+          <w:szCs w:val="20"/>
+          <w:lang w:val="en-US"/>
+        </w:rPr>
+        <w:t xml:space="preserve">, Better </w:t>
+      </w:r>
+      <w:proofErr w:type="spellStart"/>
+      <w:r>
+        <w:rPr>
+          <w:sz w:val="20"/>
+          <w:szCs w:val="20"/>
+          <w:lang w:val="en-US"/>
+        </w:rPr>
+        <w:t>BibTex</w:t>
+      </w:r>
+      <w:proofErr w:type="spellEnd"/>
+      <w:r>
+        <w:rPr>
+          <w:sz w:val="20"/>
+          <w:szCs w:val="20"/>
+          <w:lang w:val="en-US"/>
+        </w:rPr>
+        <w:t>, etc.)</w:t>
+      </w:r>
+    </w:p>
+    <w:p>
+      <w:pPr>
+        <w:pStyle w:val="Body"/>
+        <w:numPr>
+          <w:ilvl w:val="0"/>
+          <w:numId w:val="2"/>
+        </w:numPr>
+        <w:rPr>
+          <w:sz w:val="20"/>
+          <w:szCs w:val="20"/>
+          <w:lang w:val="en-US"/>
+        </w:rPr>
+      </w:pPr>
+      <w:r>
+        <w:rPr>
+          <w:sz w:val="20"/>
+          <w:szCs w:val="20"/>
+          <w:lang w:val="en-US"/>
+        </w:rPr>
+        <w:t>Affinity Publisher for image montage</w:t>
+      </w:r>
+    </w:p>
+    <w:p>
+      <w:pPr>
+        <w:pStyle w:val="Body"/>
+        <w:rPr>
+          <w:sz w:val="20"/>
+          <w:szCs w:val="20"/>
+          <w:lang w:val="en-US"/>
+        </w:rPr>
+      </w:pPr>
+      <w:bookmarkStart w:id="19" w:name="OLE_LINK18"/>
+      <w:bookmarkStart w:id="20" w:name="OLE_LINK19"/>
+      <w:bookmarkEnd w:id="0"/>
+      <w:bookmarkEnd w:id="1"/>
+      <w:bookmarkEnd w:id="2"/>
     </w:p>
     <w:p>
       <w:pPr>
@@ -2252,15 +3236,114 @@
         <w:t>Signature of Author</w:t>
       </w:r>
     </w:p>
+    <w:bookmarkEnd w:id="19"/>
+    <w:bookmarkEnd w:id="20"/>
+    <w:p>
+      <w:pPr>
+        <w:pStyle w:val="Body"/>
+        <w:rPr>
+          <w:sz w:val="20"/>
+          <w:szCs w:val="20"/>
+          <w:lang w:val="en-US"/>
+        </w:rPr>
+      </w:pPr>
+    </w:p>
     <w:sectPr>
-      <w:headerReference w:type="default" r:id="rId7"/>
-      <w:footerReference w:type="default" r:id="rId8"/>
+      <w:headerReference w:type="default" r:id="rId10"/>
+      <w:footerReference w:type="default" r:id="rId11"/>
       <w:pgSz w:w="11906" w:h="16838"/>
       <w:pgMar w:top="1134" w:right="1134" w:bottom="1134" w:left="1134" w:header="709" w:footer="850" w:gutter="0"/>
       <w:cols w:space="720"/>
     </w:sectPr>
   </w:body>
 </w:document>
+</file>
+
+<file path=word/comments.xml><?xml version="1.0" encoding="utf-8"?>
+<w:comments xmlns:wpc="http://schemas.microsoft.com/office/word/2010/wordprocessingCanvas" xmlns:cx="http://schemas.microsoft.com/office/drawing/2014/chartex" xmlns:cx1="http://schemas.microsoft.com/office/drawing/2015/9/8/chartex" xmlns:cx2="http://schemas.microsoft.com/office/drawing/2015/10/21/chartex" xmlns:cx3="http://schemas.microsoft.com/office/drawing/2016/5/9/chartex" xmlns:cx4="http://schemas.microsoft.com/office/drawing/2016/5/10/chartex" xmlns:cx5="http://schemas.microsoft.com/office/drawing/2016/5/11/chartex" xmlns:cx6="http://schemas.microsoft.com/office/drawing/2016/5/12/chartex" xmlns:cx7="http://schemas.microsoft.com/office/drawing/2016/5/13/chartex" xmlns:cx8="http://schemas.microsoft.com/office/drawing/2016/5/14/chartex" xmlns:mc="http://schemas.openxmlformats.org/markup-compatibility/2006" xmlns:aink="http://schemas.microsoft.com/office/drawing/2016/ink" xmlns:am3d="http://schemas.microsoft.com/office/drawing/2017/model3d" xmlns:o="urn:schemas-microsoft-com:office:office" xmlns:oel="http://schemas.microsoft.com/office/2019/extlst" xmlns:r="http://schemas.openxmlformats.org/officeDocument/2006/relationships" xmlns:m="http://schemas.openxmlformats.org/officeDocument/2006/math" xmlns:v="urn:schemas-microsoft-com:vml" xmlns:wp14="http://schemas.microsoft.com/office/word/2010/wordprocessingDrawing" xmlns:wp="http://schemas.openxmlformats.org/drawingml/2006/wordprocessingDrawing" xmlns:w10="urn:schemas-microsoft-com:office:word" xmlns:w="http://schemas.openxmlformats.org/wordprocessingml/2006/main" xmlns:w14="http://schemas.microsoft.com/office/word/2010/wordml" xmlns:w15="http://schemas.microsoft.com/office/word/2012/wordml" xmlns:w16cex="http://schemas.microsoft.com/office/word/2018/wordml/cex" xmlns:w16cid="http://schemas.microsoft.com/office/word/2016/wordml/cid" xmlns:w16="http://schemas.microsoft.com/office/word/2018/wordml" xmlns:w16sdtdh="http://schemas.microsoft.com/office/word/2020/wordml/sdtdatahash" xmlns:w16se="http://schemas.microsoft.com/office/word/2015/wordml/symex" xmlns:wpg="http://schemas.microsoft.com/office/word/2010/wordprocessingGroup" xmlns:wpi="http://schemas.microsoft.com/office/word/2010/wordprocessingInk" xmlns:wne="http://schemas.microsoft.com/office/word/2006/wordml" xmlns:wps="http://schemas.microsoft.com/office/word/2010/wordprocessingShape" mc:Ignorable="w14 w15 w16se w16cid w16 w16cex w16sdtdh wp14">
+  <w:comment w:id="8" w:author="Regina Ebert" w:date="2024-05-31T08:31:00Z" w:initials="RE">
+    <w:p>
+      <w:pPr>
+        <w:pStyle w:val="CommentText"/>
+      </w:pPr>
+      <w:r>
+        <w:rPr>
+          <w:rStyle w:val="CommentReference"/>
+        </w:rPr>
+        <w:annotationRef/>
+      </w:r>
+      <w:r>
+        <w:t>ich habe darüber nochmal nachgedacht. Es ist deine Erklärung und mein Name ist hier nicht nötig</w:t>
+      </w:r>
+    </w:p>
+  </w:comment>
+  <w:comment w:id="9" w:author="Regina Ebert" w:date="2024-05-31T08:32:00Z" w:initials="RE">
+    <w:p>
+      <w:pPr>
+        <w:pStyle w:val="CommentText"/>
+      </w:pPr>
+      <w:r>
+        <w:rPr>
+          <w:rStyle w:val="CommentReference"/>
+        </w:rPr>
+        <w:annotationRef/>
+      </w:r>
+      <w:r>
+        <w:t>dauraus könnte man schließen, du hättest ChatGPT häufiger genutzt, wären nicht diese Mängel vorhanden. Das würde ich weglassen</w:t>
+      </w:r>
+    </w:p>
+  </w:comment>
+  <w:comment w:id="11" w:author="Regina Ebert" w:date="2024-05-31T08:33:00Z" w:initials="RE">
+    <w:p>
+      <w:pPr>
+        <w:pStyle w:val="CommentText"/>
+      </w:pPr>
+      <w:r>
+        <w:rPr>
+          <w:rStyle w:val="CommentReference"/>
+        </w:rPr>
+        <w:annotationRef/>
+      </w:r>
+      <w:r>
+        <w:t>dieser Abschnitt ist wichtig</w:t>
+      </w:r>
+    </w:p>
+  </w:comment>
+  <w:comment w:id="12" w:author="Regina Ebert" w:date="2024-05-31T08:34:00Z" w:initials="RE">
+    <w:p>
+      <w:pPr>
+        <w:pStyle w:val="CommentText"/>
+      </w:pPr>
+      <w:r>
+        <w:rPr>
+          <w:rStyle w:val="CommentReference"/>
+        </w:rPr>
+        <w:annotationRef/>
+      </w:r>
+      <w:r>
+        <w:t>das ist eine doppelte Verneinung</w:t>
+      </w:r>
+    </w:p>
+  </w:comment>
+</w:comments>
+</file>
+
+<file path=word/commentsExtended.xml><?xml version="1.0" encoding="utf-8"?>
+<w15:commentsEx xmlns:wpc="http://schemas.microsoft.com/office/word/2010/wordprocessingCanvas" xmlns:cx="http://schemas.microsoft.com/office/drawing/2014/chartex" xmlns:cx1="http://schemas.microsoft.com/office/drawing/2015/9/8/chartex" xmlns:cx2="http://schemas.microsoft.com/office/drawing/2015/10/21/chartex" xmlns:cx3="http://schemas.microsoft.com/office/drawing/2016/5/9/chartex" xmlns:cx4="http://schemas.microsoft.com/office/drawing/2016/5/10/chartex" xmlns:cx5="http://schemas.microsoft.com/office/drawing/2016/5/11/chartex" xmlns:cx6="http://schemas.microsoft.com/office/drawing/2016/5/12/chartex" xmlns:cx7="http://schemas.microsoft.com/office/drawing/2016/5/13/chartex" xmlns:cx8="http://schemas.microsoft.com/office/drawing/2016/5/14/chartex" xmlns:mc="http://schemas.openxmlformats.org/markup-compatibility/2006" xmlns:aink="http://schemas.microsoft.com/office/drawing/2016/ink" xmlns:am3d="http://schemas.microsoft.com/office/drawing/2017/model3d" xmlns:o="urn:schemas-microsoft-com:office:office" xmlns:oel="http://schemas.microsoft.com/office/2019/extlst" xmlns:r="http://schemas.openxmlformats.org/officeDocument/2006/relationships" xmlns:m="http://schemas.openxmlformats.org/officeDocument/2006/math" xmlns:v="urn:schemas-microsoft-com:vml" xmlns:wp14="http://schemas.microsoft.com/office/word/2010/wordprocessingDrawing" xmlns:wp="http://schemas.openxmlformats.org/drawingml/2006/wordprocessingDrawing" xmlns:w10="urn:schemas-microsoft-com:office:word" xmlns:w="http://schemas.openxmlformats.org/wordprocessingml/2006/main" xmlns:w14="http://schemas.microsoft.com/office/word/2010/wordml" xmlns:w15="http://schemas.microsoft.com/office/word/2012/wordml" xmlns:w16cex="http://schemas.microsoft.com/office/word/2018/wordml/cex" xmlns:w16cid="http://schemas.microsoft.com/office/word/2016/wordml/cid" xmlns:w16="http://schemas.microsoft.com/office/word/2018/wordml" xmlns:w16sdtdh="http://schemas.microsoft.com/office/word/2020/wordml/sdtdatahash" xmlns:w16se="http://schemas.microsoft.com/office/word/2015/wordml/symex" xmlns:wpg="http://schemas.microsoft.com/office/word/2010/wordprocessingGroup" xmlns:wpi="http://schemas.microsoft.com/office/word/2010/wordprocessingInk" xmlns:wne="http://schemas.microsoft.com/office/word/2006/wordml" xmlns:wps="http://schemas.microsoft.com/office/word/2010/wordprocessingShape" mc:Ignorable="w14 w15 w16se w16cid w16 w16cex w16sdtdh wp14">
+  <w15:commentEx w15:paraId="53169EB0" w15:done="1"/>
+  <w15:commentEx w15:paraId="38E7757E" w15:done="1"/>
+  <w15:commentEx w15:paraId="7582426E" w15:done="1"/>
+  <w15:commentEx w15:paraId="34C968DB" w15:done="1"/>
+</w15:commentsEx>
+</file>
+
+<file path=word/commentsIds.xml><?xml version="1.0" encoding="utf-8"?>
+<w16cid:commentsIds xmlns:wpc="http://schemas.microsoft.com/office/word/2010/wordprocessingCanvas" xmlns:cx="http://schemas.microsoft.com/office/drawing/2014/chartex" xmlns:cx1="http://schemas.microsoft.com/office/drawing/2015/9/8/chartex" xmlns:cx2="http://schemas.microsoft.com/office/drawing/2015/10/21/chartex" xmlns:cx3="http://schemas.microsoft.com/office/drawing/2016/5/9/chartex" xmlns:cx4="http://schemas.microsoft.com/office/drawing/2016/5/10/chartex" xmlns:cx5="http://schemas.microsoft.com/office/drawing/2016/5/11/chartex" xmlns:cx6="http://schemas.microsoft.com/office/drawing/2016/5/12/chartex" xmlns:cx7="http://schemas.microsoft.com/office/drawing/2016/5/13/chartex" xmlns:cx8="http://schemas.microsoft.com/office/drawing/2016/5/14/chartex" xmlns:mc="http://schemas.openxmlformats.org/markup-compatibility/2006" xmlns:aink="http://schemas.microsoft.com/office/drawing/2016/ink" xmlns:am3d="http://schemas.microsoft.com/office/drawing/2017/model3d" xmlns:o="urn:schemas-microsoft-com:office:office" xmlns:oel="http://schemas.microsoft.com/office/2019/extlst" xmlns:r="http://schemas.openxmlformats.org/officeDocument/2006/relationships" xmlns:m="http://schemas.openxmlformats.org/officeDocument/2006/math" xmlns:v="urn:schemas-microsoft-com:vml" xmlns:wp14="http://schemas.microsoft.com/office/word/2010/wordprocessingDrawing" xmlns:wp="http://schemas.openxmlformats.org/drawingml/2006/wordprocessingDrawing" xmlns:w10="urn:schemas-microsoft-com:office:word" xmlns:w="http://schemas.openxmlformats.org/wordprocessingml/2006/main" xmlns:w14="http://schemas.microsoft.com/office/word/2010/wordml" xmlns:w15="http://schemas.microsoft.com/office/word/2012/wordml" xmlns:w16cex="http://schemas.microsoft.com/office/word/2018/wordml/cex" xmlns:w16cid="http://schemas.microsoft.com/office/word/2016/wordml/cid" xmlns:w16="http://schemas.microsoft.com/office/word/2018/wordml" xmlns:w16sdtdh="http://schemas.microsoft.com/office/word/2020/wordml/sdtdatahash" xmlns:w16se="http://schemas.microsoft.com/office/word/2015/wordml/symex" xmlns:wpg="http://schemas.microsoft.com/office/word/2010/wordprocessingGroup" xmlns:wpi="http://schemas.microsoft.com/office/word/2010/wordprocessingInk" xmlns:wne="http://schemas.microsoft.com/office/word/2006/wordml" xmlns:wps="http://schemas.microsoft.com/office/word/2010/wordprocessingShape" mc:Ignorable="w14 w15 w16se w16cid w16 w16cex w16sdtdh wp14">
+  <w16cid:commentId w16cid:paraId="53169EB0" w16cid:durableId="17EC970B"/>
+  <w16cid:commentId w16cid:paraId="38E7757E" w16cid:durableId="152C471C"/>
+  <w16cid:commentId w16cid:paraId="7582426E" w16cid:durableId="02F28F01"/>
+  <w16cid:commentId w16cid:paraId="34C968DB" w16cid:durableId="1697A65F"/>
+</w16cid:commentsIds>
 </file>
 
 <file path=word/endnotes.xml><?xml version="1.0" encoding="utf-8"?>
@@ -2890,6 +3973,119 @@
     </w:lvl>
   </w:abstractNum>
   <w:abstractNum w:abstractNumId="3" w15:restartNumberingAfterBreak="0">
+    <w:nsid w:val="11C60B1E"/>
+    <w:multiLevelType w:val="hybridMultilevel"/>
+    <w:tmpl w:val="6E029A9C"/>
+    <w:lvl w:ilvl="0" w:tplc="08090001">
+      <w:start w:val="1"/>
+      <w:numFmt w:val="bullet"/>
+      <w:lvlText w:val=""/>
+      <w:lvlJc w:val="left"/>
+      <w:pPr>
+        <w:ind w:left="720" w:hanging="360"/>
+      </w:pPr>
+      <w:rPr>
+        <w:rFonts w:ascii="Symbol" w:hAnsi="Symbol" w:hint="default"/>
+      </w:rPr>
+    </w:lvl>
+    <w:lvl w:ilvl="1" w:tplc="08090003" w:tentative="1">
+      <w:start w:val="1"/>
+      <w:numFmt w:val="bullet"/>
+      <w:lvlText w:val="o"/>
+      <w:lvlJc w:val="left"/>
+      <w:pPr>
+        <w:ind w:left="1440" w:hanging="360"/>
+      </w:pPr>
+      <w:rPr>
+        <w:rFonts w:ascii="Courier New" w:hAnsi="Courier New" w:cs="Courier New" w:hint="default"/>
+      </w:rPr>
+    </w:lvl>
+    <w:lvl w:ilvl="2" w:tplc="08090005" w:tentative="1">
+      <w:start w:val="1"/>
+      <w:numFmt w:val="bullet"/>
+      <w:lvlText w:val=""/>
+      <w:lvlJc w:val="left"/>
+      <w:pPr>
+        <w:ind w:left="2160" w:hanging="360"/>
+      </w:pPr>
+      <w:rPr>
+        <w:rFonts w:ascii="Wingdings" w:hAnsi="Wingdings" w:hint="default"/>
+      </w:rPr>
+    </w:lvl>
+    <w:lvl w:ilvl="3" w:tplc="08090001" w:tentative="1">
+      <w:start w:val="1"/>
+      <w:numFmt w:val="bullet"/>
+      <w:lvlText w:val=""/>
+      <w:lvlJc w:val="left"/>
+      <w:pPr>
+        <w:ind w:left="2880" w:hanging="360"/>
+      </w:pPr>
+      <w:rPr>
+        <w:rFonts w:ascii="Symbol" w:hAnsi="Symbol" w:hint="default"/>
+      </w:rPr>
+    </w:lvl>
+    <w:lvl w:ilvl="4" w:tplc="08090003" w:tentative="1">
+      <w:start w:val="1"/>
+      <w:numFmt w:val="bullet"/>
+      <w:lvlText w:val="o"/>
+      <w:lvlJc w:val="left"/>
+      <w:pPr>
+        <w:ind w:left="3600" w:hanging="360"/>
+      </w:pPr>
+      <w:rPr>
+        <w:rFonts w:ascii="Courier New" w:hAnsi="Courier New" w:cs="Courier New" w:hint="default"/>
+      </w:rPr>
+    </w:lvl>
+    <w:lvl w:ilvl="5" w:tplc="08090005" w:tentative="1">
+      <w:start w:val="1"/>
+      <w:numFmt w:val="bullet"/>
+      <w:lvlText w:val=""/>
+      <w:lvlJc w:val="left"/>
+      <w:pPr>
+        <w:ind w:left="4320" w:hanging="360"/>
+      </w:pPr>
+      <w:rPr>
+        <w:rFonts w:ascii="Wingdings" w:hAnsi="Wingdings" w:hint="default"/>
+      </w:rPr>
+    </w:lvl>
+    <w:lvl w:ilvl="6" w:tplc="08090001" w:tentative="1">
+      <w:start w:val="1"/>
+      <w:numFmt w:val="bullet"/>
+      <w:lvlText w:val=""/>
+      <w:lvlJc w:val="left"/>
+      <w:pPr>
+        <w:ind w:left="5040" w:hanging="360"/>
+      </w:pPr>
+      <w:rPr>
+        <w:rFonts w:ascii="Symbol" w:hAnsi="Symbol" w:hint="default"/>
+      </w:rPr>
+    </w:lvl>
+    <w:lvl w:ilvl="7" w:tplc="08090003" w:tentative="1">
+      <w:start w:val="1"/>
+      <w:numFmt w:val="bullet"/>
+      <w:lvlText w:val="o"/>
+      <w:lvlJc w:val="left"/>
+      <w:pPr>
+        <w:ind w:left="5760" w:hanging="360"/>
+      </w:pPr>
+      <w:rPr>
+        <w:rFonts w:ascii="Courier New" w:hAnsi="Courier New" w:cs="Courier New" w:hint="default"/>
+      </w:rPr>
+    </w:lvl>
+    <w:lvl w:ilvl="8" w:tplc="08090005" w:tentative="1">
+      <w:start w:val="1"/>
+      <w:numFmt w:val="bullet"/>
+      <w:lvlText w:val=""/>
+      <w:lvlJc w:val="left"/>
+      <w:pPr>
+        <w:ind w:left="6480" w:hanging="360"/>
+      </w:pPr>
+      <w:rPr>
+        <w:rFonts w:ascii="Wingdings" w:hAnsi="Wingdings" w:hint="default"/>
+      </w:rPr>
+    </w:lvl>
+  </w:abstractNum>
+  <w:abstractNum w:abstractNumId="4" w15:restartNumberingAfterBreak="0">
     <w:nsid w:val="19421C86"/>
     <w:multiLevelType w:val="hybridMultilevel"/>
     <w:tmpl w:val="E53CEE76"/>
@@ -2975,7 +4171,7 @@
       </w:pPr>
     </w:lvl>
   </w:abstractNum>
-  <w:abstractNum w:abstractNumId="4" w15:restartNumberingAfterBreak="0">
+  <w:abstractNum w:abstractNumId="5" w15:restartNumberingAfterBreak="0">
     <w:nsid w:val="1E571985"/>
     <w:multiLevelType w:val="hybridMultilevel"/>
     <w:tmpl w:val="6F2C72DC"/>
@@ -3087,13 +4283,13 @@
       </w:rPr>
     </w:lvl>
   </w:abstractNum>
-  <w:abstractNum w:abstractNumId="5" w15:restartNumberingAfterBreak="0">
+  <w:abstractNum w:abstractNumId="6" w15:restartNumberingAfterBreak="0">
     <w:nsid w:val="402B6C9C"/>
     <w:multiLevelType w:val="hybridMultilevel"/>
     <w:tmpl w:val="D8FCF938"/>
     <w:numStyleLink w:val="Numbered"/>
   </w:abstractNum>
-  <w:abstractNum w:abstractNumId="6" w15:restartNumberingAfterBreak="0">
+  <w:abstractNum w:abstractNumId="7" w15:restartNumberingAfterBreak="0">
     <w:nsid w:val="43542361"/>
     <w:multiLevelType w:val="hybridMultilevel"/>
     <w:tmpl w:val="03C850D2"/>
@@ -3179,7 +4375,7 @@
       </w:pPr>
     </w:lvl>
   </w:abstractNum>
-  <w:abstractNum w:abstractNumId="7" w15:restartNumberingAfterBreak="0">
+  <w:abstractNum w:abstractNumId="8" w15:restartNumberingAfterBreak="0">
     <w:nsid w:val="4CF34F53"/>
     <w:multiLevelType w:val="hybridMultilevel"/>
     <w:tmpl w:val="B3B844D6"/>
@@ -3292,7 +4488,7 @@
       </w:rPr>
     </w:lvl>
   </w:abstractNum>
-  <w:abstractNum w:abstractNumId="8" w15:restartNumberingAfterBreak="0">
+  <w:abstractNum w:abstractNumId="9" w15:restartNumberingAfterBreak="0">
     <w:nsid w:val="4D962A91"/>
     <w:multiLevelType w:val="hybridMultilevel"/>
     <w:tmpl w:val="87509BD4"/>
@@ -3378,7 +4574,259 @@
       </w:pPr>
     </w:lvl>
   </w:abstractNum>
-  <w:abstractNum w:abstractNumId="9" w15:restartNumberingAfterBreak="0">
+  <w:abstractNum w:abstractNumId="10" w15:restartNumberingAfterBreak="0">
+    <w:nsid w:val="4FC03DB4"/>
+    <w:multiLevelType w:val="hybridMultilevel"/>
+    <w:tmpl w:val="A9DA7A6C"/>
+    <w:lvl w:ilvl="0" w:tplc="69F41F18">
+      <w:start w:val="1"/>
+      <w:numFmt w:val="bullet"/>
+      <w:lvlText w:val="•"/>
+      <w:lvlJc w:val="left"/>
+      <w:pPr>
+        <w:ind w:left="567" w:hanging="283"/>
+      </w:pPr>
+      <w:rPr>
+        <w:rFonts w:hAnsi="Arial Unicode MS"/>
+        <w:caps w:val="0"/>
+        <w:smallCaps w:val="0"/>
+        <w:strike w:val="0"/>
+        <w:dstrike w:val="0"/>
+        <w:outline w:val="0"/>
+        <w:emboss w:val="0"/>
+        <w:imprint w:val="0"/>
+        <w:spacing w:val="0"/>
+        <w:w w:val="100"/>
+        <w:kern w:val="0"/>
+        <w:position w:val="0"/>
+        <w:highlight w:val="none"/>
+        <w:vertAlign w:val="baseline"/>
+      </w:rPr>
+    </w:lvl>
+    <w:lvl w:ilvl="1" w:tplc="08090003" w:tentative="1">
+      <w:start w:val="1"/>
+      <w:numFmt w:val="bullet"/>
+      <w:lvlText w:val="o"/>
+      <w:lvlJc w:val="left"/>
+      <w:pPr>
+        <w:ind w:left="1440" w:hanging="360"/>
+      </w:pPr>
+      <w:rPr>
+        <w:rFonts w:ascii="Courier New" w:hAnsi="Courier New" w:cs="Courier New" w:hint="default"/>
+      </w:rPr>
+    </w:lvl>
+    <w:lvl w:ilvl="2" w:tplc="08090005" w:tentative="1">
+      <w:start w:val="1"/>
+      <w:numFmt w:val="bullet"/>
+      <w:lvlText w:val=""/>
+      <w:lvlJc w:val="left"/>
+      <w:pPr>
+        <w:ind w:left="2160" w:hanging="360"/>
+      </w:pPr>
+      <w:rPr>
+        <w:rFonts w:ascii="Wingdings" w:hAnsi="Wingdings" w:hint="default"/>
+      </w:rPr>
+    </w:lvl>
+    <w:lvl w:ilvl="3" w:tplc="08090001" w:tentative="1">
+      <w:start w:val="1"/>
+      <w:numFmt w:val="bullet"/>
+      <w:lvlText w:val=""/>
+      <w:lvlJc w:val="left"/>
+      <w:pPr>
+        <w:ind w:left="2880" w:hanging="360"/>
+      </w:pPr>
+      <w:rPr>
+        <w:rFonts w:ascii="Symbol" w:hAnsi="Symbol" w:hint="default"/>
+      </w:rPr>
+    </w:lvl>
+    <w:lvl w:ilvl="4" w:tplc="08090003" w:tentative="1">
+      <w:start w:val="1"/>
+      <w:numFmt w:val="bullet"/>
+      <w:lvlText w:val="o"/>
+      <w:lvlJc w:val="left"/>
+      <w:pPr>
+        <w:ind w:left="3600" w:hanging="360"/>
+      </w:pPr>
+      <w:rPr>
+        <w:rFonts w:ascii="Courier New" w:hAnsi="Courier New" w:cs="Courier New" w:hint="default"/>
+      </w:rPr>
+    </w:lvl>
+    <w:lvl w:ilvl="5" w:tplc="08090005" w:tentative="1">
+      <w:start w:val="1"/>
+      <w:numFmt w:val="bullet"/>
+      <w:lvlText w:val=""/>
+      <w:lvlJc w:val="left"/>
+      <w:pPr>
+        <w:ind w:left="4320" w:hanging="360"/>
+      </w:pPr>
+      <w:rPr>
+        <w:rFonts w:ascii="Wingdings" w:hAnsi="Wingdings" w:hint="default"/>
+      </w:rPr>
+    </w:lvl>
+    <w:lvl w:ilvl="6" w:tplc="08090001" w:tentative="1">
+      <w:start w:val="1"/>
+      <w:numFmt w:val="bullet"/>
+      <w:lvlText w:val=""/>
+      <w:lvlJc w:val="left"/>
+      <w:pPr>
+        <w:ind w:left="5040" w:hanging="360"/>
+      </w:pPr>
+      <w:rPr>
+        <w:rFonts w:ascii="Symbol" w:hAnsi="Symbol" w:hint="default"/>
+      </w:rPr>
+    </w:lvl>
+    <w:lvl w:ilvl="7" w:tplc="08090003" w:tentative="1">
+      <w:start w:val="1"/>
+      <w:numFmt w:val="bullet"/>
+      <w:lvlText w:val="o"/>
+      <w:lvlJc w:val="left"/>
+      <w:pPr>
+        <w:ind w:left="5760" w:hanging="360"/>
+      </w:pPr>
+      <w:rPr>
+        <w:rFonts w:ascii="Courier New" w:hAnsi="Courier New" w:cs="Courier New" w:hint="default"/>
+      </w:rPr>
+    </w:lvl>
+    <w:lvl w:ilvl="8" w:tplc="08090005" w:tentative="1">
+      <w:start w:val="1"/>
+      <w:numFmt w:val="bullet"/>
+      <w:lvlText w:val=""/>
+      <w:lvlJc w:val="left"/>
+      <w:pPr>
+        <w:ind w:left="6480" w:hanging="360"/>
+      </w:pPr>
+      <w:rPr>
+        <w:rFonts w:ascii="Wingdings" w:hAnsi="Wingdings" w:hint="default"/>
+      </w:rPr>
+    </w:lvl>
+  </w:abstractNum>
+  <w:abstractNum w:abstractNumId="11" w15:restartNumberingAfterBreak="0">
+    <w:nsid w:val="60210D19"/>
+    <w:multiLevelType w:val="hybridMultilevel"/>
+    <w:tmpl w:val="5D96A986"/>
+    <w:lvl w:ilvl="0" w:tplc="69F41F18">
+      <w:start w:val="1"/>
+      <w:numFmt w:val="bullet"/>
+      <w:lvlText w:val="•"/>
+      <w:lvlJc w:val="left"/>
+      <w:pPr>
+        <w:ind w:left="567" w:hanging="283"/>
+      </w:pPr>
+      <w:rPr>
+        <w:rFonts w:hAnsi="Arial Unicode MS"/>
+        <w:caps w:val="0"/>
+        <w:smallCaps w:val="0"/>
+        <w:strike w:val="0"/>
+        <w:dstrike w:val="0"/>
+        <w:outline w:val="0"/>
+        <w:emboss w:val="0"/>
+        <w:imprint w:val="0"/>
+        <w:spacing w:val="0"/>
+        <w:w w:val="100"/>
+        <w:kern w:val="0"/>
+        <w:position w:val="0"/>
+        <w:highlight w:val="none"/>
+        <w:vertAlign w:val="baseline"/>
+      </w:rPr>
+    </w:lvl>
+    <w:lvl w:ilvl="1" w:tplc="08090003" w:tentative="1">
+      <w:start w:val="1"/>
+      <w:numFmt w:val="bullet"/>
+      <w:lvlText w:val="o"/>
+      <w:lvlJc w:val="left"/>
+      <w:pPr>
+        <w:ind w:left="1440" w:hanging="360"/>
+      </w:pPr>
+      <w:rPr>
+        <w:rFonts w:ascii="Courier New" w:hAnsi="Courier New" w:cs="Courier New" w:hint="default"/>
+      </w:rPr>
+    </w:lvl>
+    <w:lvl w:ilvl="2" w:tplc="08090005" w:tentative="1">
+      <w:start w:val="1"/>
+      <w:numFmt w:val="bullet"/>
+      <w:lvlText w:val=""/>
+      <w:lvlJc w:val="left"/>
+      <w:pPr>
+        <w:ind w:left="2160" w:hanging="360"/>
+      </w:pPr>
+      <w:rPr>
+        <w:rFonts w:ascii="Wingdings" w:hAnsi="Wingdings" w:hint="default"/>
+      </w:rPr>
+    </w:lvl>
+    <w:lvl w:ilvl="3" w:tplc="08090001" w:tentative="1">
+      <w:start w:val="1"/>
+      <w:numFmt w:val="bullet"/>
+      <w:lvlText w:val=""/>
+      <w:lvlJc w:val="left"/>
+      <w:pPr>
+        <w:ind w:left="2880" w:hanging="360"/>
+      </w:pPr>
+      <w:rPr>
+        <w:rFonts w:ascii="Symbol" w:hAnsi="Symbol" w:hint="default"/>
+      </w:rPr>
+    </w:lvl>
+    <w:lvl w:ilvl="4" w:tplc="08090003" w:tentative="1">
+      <w:start w:val="1"/>
+      <w:numFmt w:val="bullet"/>
+      <w:lvlText w:val="o"/>
+      <w:lvlJc w:val="left"/>
+      <w:pPr>
+        <w:ind w:left="3600" w:hanging="360"/>
+      </w:pPr>
+      <w:rPr>
+        <w:rFonts w:ascii="Courier New" w:hAnsi="Courier New" w:cs="Courier New" w:hint="default"/>
+      </w:rPr>
+    </w:lvl>
+    <w:lvl w:ilvl="5" w:tplc="08090005" w:tentative="1">
+      <w:start w:val="1"/>
+      <w:numFmt w:val="bullet"/>
+      <w:lvlText w:val=""/>
+      <w:lvlJc w:val="left"/>
+      <w:pPr>
+        <w:ind w:left="4320" w:hanging="360"/>
+      </w:pPr>
+      <w:rPr>
+        <w:rFonts w:ascii="Wingdings" w:hAnsi="Wingdings" w:hint="default"/>
+      </w:rPr>
+    </w:lvl>
+    <w:lvl w:ilvl="6" w:tplc="08090001" w:tentative="1">
+      <w:start w:val="1"/>
+      <w:numFmt w:val="bullet"/>
+      <w:lvlText w:val=""/>
+      <w:lvlJc w:val="left"/>
+      <w:pPr>
+        <w:ind w:left="5040" w:hanging="360"/>
+      </w:pPr>
+      <w:rPr>
+        <w:rFonts w:ascii="Symbol" w:hAnsi="Symbol" w:hint="default"/>
+      </w:rPr>
+    </w:lvl>
+    <w:lvl w:ilvl="7" w:tplc="08090003" w:tentative="1">
+      <w:start w:val="1"/>
+      <w:numFmt w:val="bullet"/>
+      <w:lvlText w:val="o"/>
+      <w:lvlJc w:val="left"/>
+      <w:pPr>
+        <w:ind w:left="5760" w:hanging="360"/>
+      </w:pPr>
+      <w:rPr>
+        <w:rFonts w:ascii="Courier New" w:hAnsi="Courier New" w:cs="Courier New" w:hint="default"/>
+      </w:rPr>
+    </w:lvl>
+    <w:lvl w:ilvl="8" w:tplc="08090005" w:tentative="1">
+      <w:start w:val="1"/>
+      <w:numFmt w:val="bullet"/>
+      <w:lvlText w:val=""/>
+      <w:lvlJc w:val="left"/>
+      <w:pPr>
+        <w:ind w:left="6480" w:hanging="360"/>
+      </w:pPr>
+      <w:rPr>
+        <w:rFonts w:ascii="Wingdings" w:hAnsi="Wingdings" w:hint="default"/>
+      </w:rPr>
+    </w:lvl>
+  </w:abstractNum>
+  <w:abstractNum w:abstractNumId="12" w15:restartNumberingAfterBreak="0">
     <w:nsid w:val="6AA22766"/>
     <w:multiLevelType w:val="hybridMultilevel"/>
     <w:tmpl w:val="5810B774"/>
@@ -3464,52 +4912,185 @@
       </w:pPr>
     </w:lvl>
   </w:abstractNum>
-  <w:abstractNum w:abstractNumId="10" w15:restartNumberingAfterBreak="0">
+  <w:abstractNum w:abstractNumId="13" w15:restartNumberingAfterBreak="0">
     <w:nsid w:val="70F07572"/>
     <w:multiLevelType w:val="hybridMultilevel"/>
     <w:tmpl w:val="CC7ADABA"/>
     <w:numStyleLink w:val="Bullet"/>
   </w:abstractNum>
-  <w:num w:numId="1" w16cid:durableId="202790570">
+  <w:abstractNum w:abstractNumId="14" w15:restartNumberingAfterBreak="0">
+    <w:nsid w:val="75C2719B"/>
+    <w:multiLevelType w:val="hybridMultilevel"/>
+    <w:tmpl w:val="16A06626"/>
+    <w:lvl w:ilvl="0" w:tplc="08090001">
+      <w:start w:val="1"/>
+      <w:numFmt w:val="bullet"/>
+      <w:lvlText w:val=""/>
+      <w:lvlJc w:val="left"/>
+      <w:pPr>
+        <w:ind w:left="720" w:hanging="360"/>
+      </w:pPr>
+      <w:rPr>
+        <w:rFonts w:ascii="Symbol" w:hAnsi="Symbol" w:hint="default"/>
+      </w:rPr>
+    </w:lvl>
+    <w:lvl w:ilvl="1" w:tplc="08090003" w:tentative="1">
+      <w:start w:val="1"/>
+      <w:numFmt w:val="bullet"/>
+      <w:lvlText w:val="o"/>
+      <w:lvlJc w:val="left"/>
+      <w:pPr>
+        <w:ind w:left="1440" w:hanging="360"/>
+      </w:pPr>
+      <w:rPr>
+        <w:rFonts w:ascii="Courier New" w:hAnsi="Courier New" w:cs="Courier New" w:hint="default"/>
+      </w:rPr>
+    </w:lvl>
+    <w:lvl w:ilvl="2" w:tplc="08090005" w:tentative="1">
+      <w:start w:val="1"/>
+      <w:numFmt w:val="bullet"/>
+      <w:lvlText w:val=""/>
+      <w:lvlJc w:val="left"/>
+      <w:pPr>
+        <w:ind w:left="2160" w:hanging="360"/>
+      </w:pPr>
+      <w:rPr>
+        <w:rFonts w:ascii="Wingdings" w:hAnsi="Wingdings" w:hint="default"/>
+      </w:rPr>
+    </w:lvl>
+    <w:lvl w:ilvl="3" w:tplc="08090001" w:tentative="1">
+      <w:start w:val="1"/>
+      <w:numFmt w:val="bullet"/>
+      <w:lvlText w:val=""/>
+      <w:lvlJc w:val="left"/>
+      <w:pPr>
+        <w:ind w:left="2880" w:hanging="360"/>
+      </w:pPr>
+      <w:rPr>
+        <w:rFonts w:ascii="Symbol" w:hAnsi="Symbol" w:hint="default"/>
+      </w:rPr>
+    </w:lvl>
+    <w:lvl w:ilvl="4" w:tplc="08090003" w:tentative="1">
+      <w:start w:val="1"/>
+      <w:numFmt w:val="bullet"/>
+      <w:lvlText w:val="o"/>
+      <w:lvlJc w:val="left"/>
+      <w:pPr>
+        <w:ind w:left="3600" w:hanging="360"/>
+      </w:pPr>
+      <w:rPr>
+        <w:rFonts w:ascii="Courier New" w:hAnsi="Courier New" w:cs="Courier New" w:hint="default"/>
+      </w:rPr>
+    </w:lvl>
+    <w:lvl w:ilvl="5" w:tplc="08090005" w:tentative="1">
+      <w:start w:val="1"/>
+      <w:numFmt w:val="bullet"/>
+      <w:lvlText w:val=""/>
+      <w:lvlJc w:val="left"/>
+      <w:pPr>
+        <w:ind w:left="4320" w:hanging="360"/>
+      </w:pPr>
+      <w:rPr>
+        <w:rFonts w:ascii="Wingdings" w:hAnsi="Wingdings" w:hint="default"/>
+      </w:rPr>
+    </w:lvl>
+    <w:lvl w:ilvl="6" w:tplc="08090001" w:tentative="1">
+      <w:start w:val="1"/>
+      <w:numFmt w:val="bullet"/>
+      <w:lvlText w:val=""/>
+      <w:lvlJc w:val="left"/>
+      <w:pPr>
+        <w:ind w:left="5040" w:hanging="360"/>
+      </w:pPr>
+      <w:rPr>
+        <w:rFonts w:ascii="Symbol" w:hAnsi="Symbol" w:hint="default"/>
+      </w:rPr>
+    </w:lvl>
+    <w:lvl w:ilvl="7" w:tplc="08090003" w:tentative="1">
+      <w:start w:val="1"/>
+      <w:numFmt w:val="bullet"/>
+      <w:lvlText w:val="o"/>
+      <w:lvlJc w:val="left"/>
+      <w:pPr>
+        <w:ind w:left="5760" w:hanging="360"/>
+      </w:pPr>
+      <w:rPr>
+        <w:rFonts w:ascii="Courier New" w:hAnsi="Courier New" w:cs="Courier New" w:hint="default"/>
+      </w:rPr>
+    </w:lvl>
+    <w:lvl w:ilvl="8" w:tplc="08090005" w:tentative="1">
+      <w:start w:val="1"/>
+      <w:numFmt w:val="bullet"/>
+      <w:lvlText w:val=""/>
+      <w:lvlJc w:val="left"/>
+      <w:pPr>
+        <w:ind w:left="6480" w:hanging="360"/>
+      </w:pPr>
+      <w:rPr>
+        <w:rFonts w:ascii="Wingdings" w:hAnsi="Wingdings" w:hint="default"/>
+      </w:rPr>
+    </w:lvl>
+  </w:abstractNum>
+  <w:num w:numId="1" w16cid:durableId="1353144892">
     <w:abstractNumId w:val="2"/>
   </w:num>
-  <w:num w:numId="2" w16cid:durableId="326859348">
-    <w:abstractNumId w:val="10"/>
+  <w:num w:numId="2" w16cid:durableId="1573470879">
+    <w:abstractNumId w:val="13"/>
   </w:num>
-  <w:num w:numId="3" w16cid:durableId="181280869">
+  <w:num w:numId="3" w16cid:durableId="1516915447">
     <w:abstractNumId w:val="1"/>
   </w:num>
-  <w:num w:numId="4" w16cid:durableId="345058833">
-    <w:abstractNumId w:val="5"/>
+  <w:num w:numId="4" w16cid:durableId="786000092">
+    <w:abstractNumId w:val="6"/>
   </w:num>
-  <w:num w:numId="5" w16cid:durableId="671032819">
-    <w:abstractNumId w:val="5"/>
+  <w:num w:numId="5" w16cid:durableId="1257785366">
+    <w:abstractNumId w:val="6"/>
     <w:lvlOverride w:ilvl="0">
       <w:startOverride w:val="1"/>
     </w:lvlOverride>
   </w:num>
-  <w:num w:numId="6" w16cid:durableId="284895295">
-    <w:abstractNumId w:val="6"/>
-  </w:num>
-  <w:num w:numId="7" w16cid:durableId="349069733">
+  <w:num w:numId="6" w16cid:durableId="1728803100">
     <w:abstractNumId w:val="7"/>
   </w:num>
-  <w:num w:numId="8" w16cid:durableId="761609602">
+  <w:num w:numId="7" w16cid:durableId="694624174">
+    <w:abstractNumId w:val="8"/>
+  </w:num>
+  <w:num w:numId="8" w16cid:durableId="1607494038">
+    <w:abstractNumId w:val="12"/>
+  </w:num>
+  <w:num w:numId="9" w16cid:durableId="456608247">
+    <w:abstractNumId w:val="0"/>
+  </w:num>
+  <w:num w:numId="10" w16cid:durableId="559901419">
+    <w:abstractNumId w:val="5"/>
+  </w:num>
+  <w:num w:numId="11" w16cid:durableId="1591431316">
+    <w:abstractNumId w:val="4"/>
+  </w:num>
+  <w:num w:numId="12" w16cid:durableId="1762991966">
     <w:abstractNumId w:val="9"/>
   </w:num>
-  <w:num w:numId="9" w16cid:durableId="176818377">
-    <w:abstractNumId w:val="0"/>
-  </w:num>
-  <w:num w:numId="10" w16cid:durableId="965700872">
-    <w:abstractNumId w:val="4"/>
-  </w:num>
-  <w:num w:numId="11" w16cid:durableId="1167404438">
+  <w:num w:numId="13" w16cid:durableId="1011446121">
     <w:abstractNumId w:val="3"/>
   </w:num>
-  <w:num w:numId="12" w16cid:durableId="1488397025">
-    <w:abstractNumId w:val="8"/>
+  <w:num w:numId="14" w16cid:durableId="1674449493">
+    <w:abstractNumId w:val="14"/>
+  </w:num>
+  <w:num w:numId="15" w16cid:durableId="1070690206">
+    <w:abstractNumId w:val="11"/>
+  </w:num>
+  <w:num w:numId="16" w16cid:durableId="1580283485">
+    <w:abstractNumId w:val="10"/>
   </w:num>
 </w:numbering>
+</file>
+
+<file path=word/people.xml><?xml version="1.0" encoding="utf-8"?>
+<w15:people xmlns:wpc="http://schemas.microsoft.com/office/word/2010/wordprocessingCanvas" xmlns:cx="http://schemas.microsoft.com/office/drawing/2014/chartex" xmlns:cx1="http://schemas.microsoft.com/office/drawing/2015/9/8/chartex" xmlns:cx2="http://schemas.microsoft.com/office/drawing/2015/10/21/chartex" xmlns:cx3="http://schemas.microsoft.com/office/drawing/2016/5/9/chartex" xmlns:cx4="http://schemas.microsoft.com/office/drawing/2016/5/10/chartex" xmlns:cx5="http://schemas.microsoft.com/office/drawing/2016/5/11/chartex" xmlns:cx6="http://schemas.microsoft.com/office/drawing/2016/5/12/chartex" xmlns:cx7="http://schemas.microsoft.com/office/drawing/2016/5/13/chartex" xmlns:cx8="http://schemas.microsoft.com/office/drawing/2016/5/14/chartex" xmlns:mc="http://schemas.openxmlformats.org/markup-compatibility/2006" xmlns:aink="http://schemas.microsoft.com/office/drawing/2016/ink" xmlns:am3d="http://schemas.microsoft.com/office/drawing/2017/model3d" xmlns:o="urn:schemas-microsoft-com:office:office" xmlns:oel="http://schemas.microsoft.com/office/2019/extlst" xmlns:r="http://schemas.openxmlformats.org/officeDocument/2006/relationships" xmlns:m="http://schemas.openxmlformats.org/officeDocument/2006/math" xmlns:v="urn:schemas-microsoft-com:vml" xmlns:wp14="http://schemas.microsoft.com/office/word/2010/wordprocessingDrawing" xmlns:wp="http://schemas.openxmlformats.org/drawingml/2006/wordprocessingDrawing" xmlns:w10="urn:schemas-microsoft-com:office:word" xmlns:w="http://schemas.openxmlformats.org/wordprocessingml/2006/main" xmlns:w14="http://schemas.microsoft.com/office/word/2010/wordml" xmlns:w15="http://schemas.microsoft.com/office/word/2012/wordml" xmlns:w16cex="http://schemas.microsoft.com/office/word/2018/wordml/cex" xmlns:w16cid="http://schemas.microsoft.com/office/word/2016/wordml/cid" xmlns:w16="http://schemas.microsoft.com/office/word/2018/wordml" xmlns:w16sdtdh="http://schemas.microsoft.com/office/word/2020/wordml/sdtdatahash" xmlns:w16se="http://schemas.microsoft.com/office/word/2015/wordml/symex" xmlns:wpg="http://schemas.microsoft.com/office/word/2010/wordprocessingGroup" xmlns:wpi="http://schemas.microsoft.com/office/word/2010/wordprocessingInk" xmlns:wne="http://schemas.microsoft.com/office/word/2006/wordml" xmlns:wps="http://schemas.microsoft.com/office/word/2010/wordprocessingShape" mc:Ignorable="w14 w15 w16se w16cid w16 w16cex w16sdtdh wp14">
+  <w15:person w15:author="Regina Ebert">
+    <w15:presenceInfo w15:providerId="None" w15:userId="Regina Ebert"/>
+  </w15:person>
+</w15:people>
 </file>
 
 <file path=word/styles.xml><?xml version="1.0" encoding="utf-8"?>
@@ -4011,6 +5592,119 @@
         <w:numId w:val="3"/>
       </w:numPr>
     </w:pPr>
+  </w:style>
+  <w:style w:type="paragraph" w:styleId="BalloonText">
+    <w:name w:val="Balloon Text"/>
+    <w:basedOn w:val="Normal"/>
+    <w:link w:val="BalloonTextChar"/>
+    <w:uiPriority w:val="99"/>
+    <w:semiHidden/>
+    <w:unhideWhenUsed/>
+    <w:rsid w:val="008E1766"/>
+    <w:rPr>
+      <w:rFonts w:ascii="Segoe UI" w:hAnsi="Segoe UI" w:cs="Segoe UI"/>
+      <w:sz w:val="18"/>
+      <w:szCs w:val="18"/>
+    </w:rPr>
+  </w:style>
+  <w:style w:type="character" w:customStyle="1" w:styleId="BalloonTextChar">
+    <w:name w:val="Balloon Text Char"/>
+    <w:basedOn w:val="DefaultParagraphFont"/>
+    <w:link w:val="BalloonText"/>
+    <w:uiPriority w:val="99"/>
+    <w:semiHidden/>
+    <w:rsid w:val="008E1766"/>
+    <w:rPr>
+      <w:rFonts w:ascii="Segoe UI" w:hAnsi="Segoe UI" w:cs="Segoe UI"/>
+      <w:sz w:val="18"/>
+      <w:szCs w:val="18"/>
+      <w:lang w:val="en-US" w:eastAsia="en-US"/>
+    </w:rPr>
+  </w:style>
+  <w:style w:type="character" w:styleId="CommentReference">
+    <w:name w:val="annotation reference"/>
+    <w:basedOn w:val="DefaultParagraphFont"/>
+    <w:uiPriority w:val="99"/>
+    <w:semiHidden/>
+    <w:unhideWhenUsed/>
+    <w:rsid w:val="008E1766"/>
+    <w:rPr>
+      <w:sz w:val="16"/>
+      <w:szCs w:val="16"/>
+    </w:rPr>
+  </w:style>
+  <w:style w:type="paragraph" w:styleId="CommentText">
+    <w:name w:val="annotation text"/>
+    <w:basedOn w:val="Normal"/>
+    <w:link w:val="CommentTextChar"/>
+    <w:uiPriority w:val="99"/>
+    <w:semiHidden/>
+    <w:unhideWhenUsed/>
+    <w:rsid w:val="008E1766"/>
+    <w:rPr>
+      <w:sz w:val="20"/>
+      <w:szCs w:val="20"/>
+    </w:rPr>
+  </w:style>
+  <w:style w:type="character" w:customStyle="1" w:styleId="CommentTextChar">
+    <w:name w:val="Comment Text Char"/>
+    <w:basedOn w:val="DefaultParagraphFont"/>
+    <w:link w:val="CommentText"/>
+    <w:uiPriority w:val="99"/>
+    <w:semiHidden/>
+    <w:rsid w:val="008E1766"/>
+    <w:rPr>
+      <w:lang w:val="en-US" w:eastAsia="en-US"/>
+    </w:rPr>
+  </w:style>
+  <w:style w:type="paragraph" w:styleId="CommentSubject">
+    <w:name w:val="annotation subject"/>
+    <w:basedOn w:val="CommentText"/>
+    <w:next w:val="CommentText"/>
+    <w:link w:val="CommentSubjectChar"/>
+    <w:uiPriority w:val="99"/>
+    <w:semiHidden/>
+    <w:unhideWhenUsed/>
+    <w:rsid w:val="008E1766"/>
+    <w:rPr>
+      <w:b/>
+      <w:bCs/>
+    </w:rPr>
+  </w:style>
+  <w:style w:type="character" w:customStyle="1" w:styleId="CommentSubjectChar">
+    <w:name w:val="Comment Subject Char"/>
+    <w:basedOn w:val="CommentTextChar"/>
+    <w:link w:val="CommentSubject"/>
+    <w:uiPriority w:val="99"/>
+    <w:semiHidden/>
+    <w:rsid w:val="008E1766"/>
+    <w:rPr>
+      <w:b/>
+      <w:bCs/>
+      <w:lang w:val="en-US" w:eastAsia="en-US"/>
+    </w:rPr>
+  </w:style>
+  <w:style w:type="paragraph" w:styleId="Revision">
+    <w:name w:val="Revision"/>
+    <w:hidden/>
+    <w:uiPriority w:val="99"/>
+    <w:semiHidden/>
+    <w:rsid w:val="00322BDA"/>
+    <w:pPr>
+      <w:pBdr>
+        <w:top w:val="none" w:sz="0" w:space="0" w:color="auto"/>
+        <w:left w:val="none" w:sz="0" w:space="0" w:color="auto"/>
+        <w:bottom w:val="none" w:sz="0" w:space="0" w:color="auto"/>
+        <w:right w:val="none" w:sz="0" w:space="0" w:color="auto"/>
+        <w:between w:val="none" w:sz="0" w:space="0" w:color="auto"/>
+        <w:bar w:val="none" w:sz="0" w:color="auto"/>
+      </w:pBdr>
+    </w:pPr>
+    <w:rPr>
+      <w:sz w:val="24"/>
+      <w:szCs w:val="24"/>
+      <w:lang w:val="en-US" w:eastAsia="en-US"/>
+    </w:rPr>
   </w:style>
 </w:styles>
 </file>

</xml_diff>

<commit_message>
progress abbreviations, update Declaration AI
</commit_message>
<xml_diff>
--- a/THESIS/APPENDIX_FORMS/Declaration AI Models.docx
+++ b/THESIS/APPENDIX_FORMS/Declaration AI Models.docx
@@ -55,33 +55,82 @@
       <w:pPr>
         <w:pStyle w:val="Body"/>
         <w:rPr>
-          <w:del w:id="3" w:author="Regina Ebert" w:date="2024-05-31T08:22:00Z"/>
+          <w:sz w:val="20"/>
+          <w:szCs w:val="20"/>
+        </w:rPr>
+      </w:pPr>
+      <w:r>
+        <w:rPr>
+          <w:sz w:val="20"/>
+          <w:szCs w:val="20"/>
+        </w:rPr>
+        <w:t xml:space="preserve">Als Grundlage </w:t>
+      </w:r>
+      <w:r>
+        <w:rPr>
+          <w:sz w:val="20"/>
+          <w:szCs w:val="20"/>
+        </w:rPr>
+        <w:t>dieses Schreibens nennt der Aut</w:t>
+      </w:r>
+      <w:r>
+        <w:rPr>
+          <w:sz w:val="20"/>
+          <w:szCs w:val="20"/>
+        </w:rPr>
+        <w:t>or die Eidesstattliche Erklärung (</w:t>
+      </w:r>
+      <w:r>
+        <w:rPr>
           <w:i/>
           <w:iCs/>
           <w:sz w:val="20"/>
           <w:szCs w:val="20"/>
-        </w:rPr>
-      </w:pPr>
-      <w:r>
-        <w:rPr>
-          <w:sz w:val="20"/>
-          <w:szCs w:val="20"/>
-        </w:rPr>
-        <w:t xml:space="preserve">Als Grundlage </w:t>
-      </w:r>
-      <w:r>
-        <w:rPr>
-          <w:sz w:val="20"/>
-          <w:szCs w:val="20"/>
-        </w:rPr>
-        <w:t>dieses Schreibens nennt der Aut</w:t>
-      </w:r>
-      <w:r>
-        <w:rPr>
-          <w:sz w:val="20"/>
-          <w:szCs w:val="20"/>
-        </w:rPr>
-        <w:t>or die Eidesstattliche Erklärung (</w:t>
+          <w:lang w:val="it-IT"/>
+        </w:rPr>
+        <w:t>Affidavit</w:t>
+      </w:r>
+      <w:r>
+        <w:rPr>
+          <w:sz w:val="20"/>
+          <w:szCs w:val="20"/>
+        </w:rPr>
+        <w:t xml:space="preserve">), welche zur Angabe von Hilfsmitteln auffordert, aber nicht explizit die Nutzung von Hilfsmitteln als Einschränkung der </w:t>
+      </w:r>
+      <w:r>
+        <w:rPr>
+          <w:sz w:val="20"/>
+          <w:szCs w:val="20"/>
+        </w:rPr>
+        <w:t xml:space="preserve">Eigenständigkeit </w:t>
+      </w:r>
+      <w:r>
+        <w:rPr>
+          <w:sz w:val="20"/>
+          <w:szCs w:val="20"/>
+        </w:rPr>
+        <w:t>de</w:t>
+      </w:r>
+      <w:r>
+        <w:rPr>
+          <w:sz w:val="20"/>
+          <w:szCs w:val="20"/>
+        </w:rPr>
+        <w:t xml:space="preserve">s Autors </w:t>
+      </w:r>
+      <w:r>
+        <w:rPr>
+          <w:sz w:val="20"/>
+          <w:szCs w:val="20"/>
+        </w:rPr>
+        <w:t xml:space="preserve">betrachtet. </w:t>
+      </w:r>
+      <w:r>
+        <w:rPr>
+          <w:sz w:val="20"/>
+          <w:szCs w:val="20"/>
+        </w:rPr>
+        <w:t xml:space="preserve">Ebenso wird auf die </w:t>
       </w:r>
       <w:r>
         <w:rPr>
@@ -89,51 +138,8 @@
           <w:iCs/>
           <w:sz w:val="20"/>
           <w:szCs w:val="20"/>
-          <w:lang w:val="it-IT"/>
-        </w:rPr>
-        <w:t>Affidavit</w:t>
-      </w:r>
-      <w:r>
-        <w:rPr>
-          <w:sz w:val="20"/>
-          <w:szCs w:val="20"/>
-        </w:rPr>
-        <w:t xml:space="preserve">), welche zur Angabe von Hilfsmitteln auffordert, aber nicht explizit die Nutzung von Hilfsmitteln als Einschränkung der </w:t>
-      </w:r>
-      <w:r>
-        <w:rPr>
-          <w:sz w:val="20"/>
-          <w:szCs w:val="20"/>
-        </w:rPr>
-        <w:t xml:space="preserve">Eigenständigkeit </w:t>
-      </w:r>
-      <w:r>
-        <w:rPr>
-          <w:sz w:val="20"/>
-          <w:szCs w:val="20"/>
-        </w:rPr>
-        <w:t>de</w:t>
-      </w:r>
-      <w:r>
-        <w:rPr>
-          <w:sz w:val="20"/>
-          <w:szCs w:val="20"/>
-        </w:rPr>
-        <w:t xml:space="preserve">s Autors </w:t>
-      </w:r>
-      <w:r>
-        <w:rPr>
-          <w:sz w:val="20"/>
-          <w:szCs w:val="20"/>
-        </w:rPr>
-        <w:t xml:space="preserve">betrachtet. </w:t>
-      </w:r>
-      <w:r>
-        <w:rPr>
-          <w:sz w:val="20"/>
-          <w:szCs w:val="20"/>
-        </w:rPr>
-        <w:t xml:space="preserve">Ebenso wird auf die </w:t>
+        </w:rPr>
+        <w:t>Stellungnahme des Präsidiums</w:t>
       </w:r>
       <w:r>
         <w:rPr>
@@ -142,28 +148,8 @@
           <w:sz w:val="20"/>
           <w:szCs w:val="20"/>
         </w:rPr>
-        <w:t>Stellungnahme des Präsidiums</w:t>
-      </w:r>
-      <w:ins w:id="4" w:author="Regina Ebert" w:date="2024-05-31T08:22:00Z">
-        <w:r>
-          <w:rPr>
-            <w:i/>
-            <w:iCs/>
-            <w:sz w:val="20"/>
-            <w:szCs w:val="20"/>
-          </w:rPr>
-          <w:t xml:space="preserve"> </w:t>
-        </w:r>
-      </w:ins>
-    </w:p>
-    <w:p>
-      <w:pPr>
-        <w:pStyle w:val="Body"/>
-        <w:rPr>
-          <w:sz w:val="20"/>
-          <w:szCs w:val="20"/>
-        </w:rPr>
-      </w:pPr>
+        <w:t xml:space="preserve"> </w:t>
+      </w:r>
       <w:r>
         <w:rPr>
           <w:i/>
@@ -208,7 +194,7 @@
         </w:rPr>
         <w:t>Der Einsatz generativer Modelle wie ChatGPT soll nicht ausgeschlossen werden, sondern erfordert transparente und nachvollziehbare Dokumentation, um wissenschaftliche Integrität zu gewährleisten. Wissenschaftler müssen offenlegen, ob und wie sie generative Modelle verwendet haben, und sicherstellen, dass keine Verletzung geistigen Eigentums oder wissenschaftliches Fehlverhalten vorliegt</w:t>
       </w:r>
-      <w:bookmarkStart w:id="5" w:name="OLE_LINK1"/>
+      <w:bookmarkStart w:id="3" w:name="OLE_LINK1"/>
       <w:r>
         <w:rPr>
           <w:sz w:val="20"/>
@@ -223,8 +209,8 @@
         </w:rPr>
         <w:t xml:space="preserve"> </w:t>
       </w:r>
-      <w:bookmarkStart w:id="6" w:name="OLE_LINK16"/>
-      <w:bookmarkStart w:id="7" w:name="OLE_LINK15"/>
+      <w:bookmarkStart w:id="4" w:name="OLE_LINK16"/>
+      <w:bookmarkStart w:id="5" w:name="OLE_LINK15"/>
       <w:r>
         <w:rPr>
           <w:sz w:val="20"/>
@@ -337,316 +323,277 @@
         </w:rPr>
         <w:t>festgelegt.</w:t>
       </w:r>
+      <w:bookmarkEnd w:id="4"/>
+    </w:p>
+    <w:bookmarkEnd w:id="5"/>
+    <w:p>
+      <w:pPr>
+        <w:pStyle w:val="Body"/>
+        <w:rPr>
+          <w:sz w:val="20"/>
+          <w:szCs w:val="20"/>
+        </w:rPr>
+      </w:pPr>
+      <w:r>
+        <w:rPr>
+          <w:sz w:val="20"/>
+          <w:szCs w:val="20"/>
+        </w:rPr>
+        <w:t xml:space="preserve"> </w:t>
+      </w:r>
+      <w:bookmarkEnd w:id="3"/>
+    </w:p>
+    <w:p>
+      <w:pPr>
+        <w:pStyle w:val="Body"/>
+        <w:rPr>
+          <w:sz w:val="20"/>
+          <w:szCs w:val="20"/>
+        </w:rPr>
+      </w:pPr>
+      <w:r>
+        <w:rPr>
+          <w:sz w:val="20"/>
+          <w:szCs w:val="20"/>
+        </w:rPr>
+        <w:t xml:space="preserve">Die KI-generierten Chat-Verläufe sind in der digitalen Version dieser Arbeit einsehbar und dienen als Beweis zur Einhaltung </w:t>
+      </w:r>
+      <w:r>
+        <w:rPr>
+          <w:sz w:val="20"/>
+          <w:szCs w:val="20"/>
+        </w:rPr>
+        <w:t>der hier genannten</w:t>
+      </w:r>
+      <w:r>
+        <w:rPr>
+          <w:sz w:val="20"/>
+          <w:szCs w:val="20"/>
+        </w:rPr>
+        <w:t xml:space="preserve"> Prinzipien.</w:t>
+      </w:r>
+      <w:r>
+        <w:rPr>
+          <w:sz w:val="20"/>
+          <w:szCs w:val="20"/>
+        </w:rPr>
+        <w:t xml:space="preserve"> Dem ist hinzuzufügen, dass die in den Chat-Verläufen generierten Texte</w:t>
+      </w:r>
+      <w:r>
+        <w:rPr>
+          <w:sz w:val="20"/>
+          <w:szCs w:val="20"/>
+        </w:rPr>
+        <w:t xml:space="preserve"> einen weiteren manuellen Bearbeitungsverlauf nicht dokumentieren, weswegen</w:t>
+      </w:r>
+      <w:r>
+        <w:rPr>
+          <w:sz w:val="20"/>
+          <w:szCs w:val="20"/>
+        </w:rPr>
+        <w:t xml:space="preserve"> </w:t>
+      </w:r>
+      <w:r>
+        <w:rPr>
+          <w:sz w:val="20"/>
+          <w:szCs w:val="20"/>
+        </w:rPr>
+        <w:t xml:space="preserve">auch </w:t>
+      </w:r>
+      <w:r>
+        <w:rPr>
+          <w:sz w:val="20"/>
+          <w:szCs w:val="20"/>
+        </w:rPr>
+        <w:t>ignoriert</w:t>
+      </w:r>
+      <w:r>
+        <w:rPr>
+          <w:sz w:val="20"/>
+          <w:szCs w:val="20"/>
+        </w:rPr>
+        <w:t xml:space="preserve">e </w:t>
+      </w:r>
+      <w:r>
+        <w:rPr>
+          <w:sz w:val="20"/>
+          <w:szCs w:val="20"/>
+        </w:rPr>
+        <w:t xml:space="preserve">oder </w:t>
+      </w:r>
+      <w:r>
+        <w:rPr>
+          <w:sz w:val="20"/>
+          <w:szCs w:val="20"/>
+        </w:rPr>
+        <w:t>auch</w:t>
+      </w:r>
+      <w:r>
+        <w:rPr>
+          <w:sz w:val="20"/>
+          <w:szCs w:val="20"/>
+        </w:rPr>
+        <w:t xml:space="preserve"> </w:t>
+      </w:r>
+      <w:r>
+        <w:rPr>
+          <w:sz w:val="20"/>
+          <w:szCs w:val="20"/>
+        </w:rPr>
+        <w:t xml:space="preserve">vollständig </w:t>
+      </w:r>
+      <w:r>
+        <w:rPr>
+          <w:sz w:val="20"/>
+          <w:szCs w:val="20"/>
+        </w:rPr>
+        <w:t xml:space="preserve">vom Autor </w:t>
+      </w:r>
+      <w:r>
+        <w:rPr>
+          <w:sz w:val="20"/>
+          <w:szCs w:val="20"/>
+        </w:rPr>
+        <w:t>umgeschrieben</w:t>
+      </w:r>
+      <w:r>
+        <w:rPr>
+          <w:sz w:val="20"/>
+          <w:szCs w:val="20"/>
+        </w:rPr>
+        <w:t xml:space="preserve">e Abschnitte </w:t>
+      </w:r>
+      <w:r>
+        <w:rPr>
+          <w:sz w:val="20"/>
+          <w:szCs w:val="20"/>
+        </w:rPr>
+        <w:t>in den Chat-Verläufen</w:t>
+      </w:r>
+      <w:r>
+        <w:rPr>
+          <w:sz w:val="20"/>
+          <w:szCs w:val="20"/>
+        </w:rPr>
+        <w:t xml:space="preserve"> </w:t>
+      </w:r>
+      <w:r>
+        <w:rPr>
+          <w:sz w:val="20"/>
+          <w:szCs w:val="20"/>
+        </w:rPr>
+        <w:t>enthalten</w:t>
+      </w:r>
+      <w:r>
+        <w:rPr>
+          <w:sz w:val="20"/>
+          <w:szCs w:val="20"/>
+        </w:rPr>
+        <w:t xml:space="preserve"> sind</w:t>
+      </w:r>
+      <w:r>
+        <w:rPr>
+          <w:sz w:val="20"/>
+          <w:szCs w:val="20"/>
+        </w:rPr>
+        <w:t>.</w:t>
+      </w:r>
+    </w:p>
+    <w:p>
+      <w:pPr>
+        <w:pStyle w:val="Body"/>
+        <w:rPr>
+          <w:sz w:val="20"/>
+          <w:szCs w:val="20"/>
+        </w:rPr>
+      </w:pPr>
+    </w:p>
+    <w:p>
+      <w:pPr>
+        <w:pStyle w:val="Body"/>
+        <w:rPr>
+          <w:sz w:val="20"/>
+          <w:szCs w:val="20"/>
+        </w:rPr>
+      </w:pPr>
+      <w:r>
+        <w:rPr>
+          <w:sz w:val="20"/>
+          <w:szCs w:val="20"/>
+        </w:rPr>
+        <w:t xml:space="preserve">Der </w:t>
+      </w:r>
+      <w:r>
+        <w:rPr>
+          <w:sz w:val="20"/>
+          <w:szCs w:val="20"/>
+        </w:rPr>
+        <w:t>Aut</w:t>
+      </w:r>
+      <w:r>
+        <w:rPr>
+          <w:sz w:val="20"/>
+          <w:szCs w:val="20"/>
+        </w:rPr>
+        <w:t xml:space="preserve">or </w:t>
+      </w:r>
+      <w:r>
+        <w:rPr>
+          <w:sz w:val="20"/>
+          <w:szCs w:val="20"/>
+        </w:rPr>
+        <w:t xml:space="preserve">bemerkte </w:t>
+      </w:r>
+      <w:r>
+        <w:rPr>
+          <w:sz w:val="20"/>
+          <w:szCs w:val="20"/>
+        </w:rPr>
+        <w:t xml:space="preserve">selbstständig </w:t>
+      </w:r>
+      <w:bookmarkStart w:id="6" w:name="OLE_LINK12"/>
+      <w:r>
+        <w:rPr>
+          <w:sz w:val="20"/>
+          <w:szCs w:val="20"/>
+        </w:rPr>
+        <w:t>folgende Mängel</w:t>
+      </w:r>
+      <w:r>
+        <w:rPr>
+          <w:sz w:val="20"/>
+          <w:szCs w:val="20"/>
+        </w:rPr>
+        <w:t xml:space="preserve"> </w:t>
+      </w:r>
+      <w:r>
+        <w:rPr>
+          <w:sz w:val="20"/>
+          <w:szCs w:val="20"/>
+        </w:rPr>
+        <w:t>generative</w:t>
+      </w:r>
+      <w:r>
+        <w:rPr>
+          <w:sz w:val="20"/>
+          <w:szCs w:val="20"/>
+        </w:rPr>
+        <w:t>r</w:t>
+      </w:r>
+      <w:r>
+        <w:rPr>
+          <w:sz w:val="20"/>
+          <w:szCs w:val="20"/>
+        </w:rPr>
+        <w:t xml:space="preserve"> KI-Modelle</w:t>
+      </w:r>
       <w:bookmarkEnd w:id="6"/>
-    </w:p>
-    <w:bookmarkEnd w:id="7"/>
-    <w:p>
-      <w:pPr>
-        <w:pStyle w:val="Body"/>
-        <w:rPr>
-          <w:sz w:val="20"/>
-          <w:szCs w:val="20"/>
-        </w:rPr>
-      </w:pPr>
-      <w:r>
-        <w:rPr>
-          <w:sz w:val="20"/>
-          <w:szCs w:val="20"/>
-        </w:rPr>
-        <w:t xml:space="preserve"> </w:t>
-      </w:r>
-      <w:bookmarkEnd w:id="5"/>
-    </w:p>
-    <w:p>
-      <w:pPr>
-        <w:pStyle w:val="Body"/>
-        <w:rPr>
-          <w:sz w:val="20"/>
-          <w:szCs w:val="20"/>
-        </w:rPr>
-      </w:pPr>
-      <w:commentRangeStart w:id="8"/>
-      <w:r>
-        <w:rPr>
-          <w:sz w:val="20"/>
-          <w:szCs w:val="20"/>
-        </w:rPr>
-        <w:t>Die</w:t>
-      </w:r>
-      <w:commentRangeEnd w:id="8"/>
-      <w:r>
-        <w:rPr>
-          <w:rStyle w:val="CommentReference"/>
-          <w:rFonts w:ascii="Times New Roman" w:hAnsi="Times New Roman" w:cs="Times New Roman"/>
-          <w:color w:val="auto"/>
-          <w:lang w:val="en-US" w:eastAsia="en-US"/>
-          <w14:textOutline w14:w="0" w14:cap="rnd" w14:cmpd="sng" w14:algn="ctr">
-            <w14:noFill/>
-            <w14:prstDash w14:val="solid"/>
-            <w14:bevel/>
-          </w14:textOutline>
-        </w:rPr>
-        <w:commentReference w:id="8"/>
-      </w:r>
-      <w:r>
-        <w:rPr>
-          <w:sz w:val="20"/>
-          <w:szCs w:val="20"/>
-        </w:rPr>
-        <w:t xml:space="preserve"> KI-generierten Chat-Verläufe sind in der digitalen Version dieser Arbeit einsehbar und dienen als Beweis zur Einhaltung </w:t>
-      </w:r>
-      <w:r>
-        <w:rPr>
-          <w:sz w:val="20"/>
-          <w:szCs w:val="20"/>
-        </w:rPr>
-        <w:t>der hier genannten</w:t>
-      </w:r>
-      <w:r>
-        <w:rPr>
-          <w:sz w:val="20"/>
-          <w:szCs w:val="20"/>
-        </w:rPr>
-        <w:t xml:space="preserve"> Prinzipien.</w:t>
-      </w:r>
-      <w:r>
-        <w:rPr>
-          <w:sz w:val="20"/>
-          <w:szCs w:val="20"/>
-        </w:rPr>
-        <w:t xml:space="preserve"> Dem ist hinzuzufügen, dass die in den Chat-Verläufen generierten Texte</w:t>
-      </w:r>
-      <w:r>
-        <w:rPr>
-          <w:sz w:val="20"/>
-          <w:szCs w:val="20"/>
-        </w:rPr>
-        <w:t xml:space="preserve"> einen weiteren manuellen Bearbeitungsverlauf nicht dokumentieren, weswegen</w:t>
-      </w:r>
-      <w:r>
-        <w:rPr>
-          <w:sz w:val="20"/>
-          <w:szCs w:val="20"/>
-        </w:rPr>
-        <w:t xml:space="preserve"> </w:t>
-      </w:r>
-      <w:r>
-        <w:rPr>
-          <w:sz w:val="20"/>
-          <w:szCs w:val="20"/>
-        </w:rPr>
-        <w:t xml:space="preserve">auch </w:t>
-      </w:r>
-      <w:r>
-        <w:rPr>
-          <w:sz w:val="20"/>
-          <w:szCs w:val="20"/>
-        </w:rPr>
-        <w:t>ignoriert</w:t>
-      </w:r>
-      <w:r>
-        <w:rPr>
-          <w:sz w:val="20"/>
-          <w:szCs w:val="20"/>
-        </w:rPr>
-        <w:t xml:space="preserve">e </w:t>
-      </w:r>
-      <w:r>
-        <w:rPr>
-          <w:sz w:val="20"/>
-          <w:szCs w:val="20"/>
-        </w:rPr>
-        <w:t xml:space="preserve">oder </w:t>
-      </w:r>
-      <w:r>
-        <w:rPr>
-          <w:sz w:val="20"/>
-          <w:szCs w:val="20"/>
-        </w:rPr>
-        <w:t>auch</w:t>
-      </w:r>
-      <w:r>
-        <w:rPr>
-          <w:sz w:val="20"/>
-          <w:szCs w:val="20"/>
-        </w:rPr>
-        <w:t xml:space="preserve"> </w:t>
-      </w:r>
-      <w:r>
-        <w:rPr>
-          <w:sz w:val="20"/>
-          <w:szCs w:val="20"/>
-        </w:rPr>
-        <w:t xml:space="preserve">vollständig </w:t>
-      </w:r>
-      <w:r>
-        <w:rPr>
-          <w:sz w:val="20"/>
-          <w:szCs w:val="20"/>
-        </w:rPr>
-        <w:t xml:space="preserve">vom Autor </w:t>
-      </w:r>
-      <w:r>
-        <w:rPr>
-          <w:sz w:val="20"/>
-          <w:szCs w:val="20"/>
-        </w:rPr>
-        <w:t>umgeschrieben</w:t>
-      </w:r>
-      <w:r>
-        <w:rPr>
-          <w:sz w:val="20"/>
-          <w:szCs w:val="20"/>
-        </w:rPr>
-        <w:t xml:space="preserve">e Abschnitte </w:t>
-      </w:r>
-      <w:r>
-        <w:rPr>
-          <w:sz w:val="20"/>
-          <w:szCs w:val="20"/>
-        </w:rPr>
-        <w:t>in den Chat-Verläufen</w:t>
-      </w:r>
-      <w:r>
-        <w:rPr>
-          <w:sz w:val="20"/>
-          <w:szCs w:val="20"/>
-        </w:rPr>
-        <w:t xml:space="preserve"> </w:t>
-      </w:r>
-      <w:r>
-        <w:rPr>
-          <w:sz w:val="20"/>
-          <w:szCs w:val="20"/>
-        </w:rPr>
-        <w:t>enthalten</w:t>
-      </w:r>
-      <w:r>
-        <w:rPr>
-          <w:sz w:val="20"/>
-          <w:szCs w:val="20"/>
-        </w:rPr>
-        <w:t xml:space="preserve"> sind</w:t>
-      </w:r>
-      <w:r>
-        <w:rPr>
-          <w:sz w:val="20"/>
-          <w:szCs w:val="20"/>
-        </w:rPr>
-        <w:t>.</w:t>
-      </w:r>
-    </w:p>
-    <w:p>
-      <w:pPr>
-        <w:pStyle w:val="Body"/>
-        <w:rPr>
-          <w:sz w:val="20"/>
-          <w:szCs w:val="20"/>
-        </w:rPr>
-      </w:pPr>
-    </w:p>
-    <w:p>
-      <w:pPr>
-        <w:pStyle w:val="Body"/>
-        <w:rPr>
-          <w:sz w:val="20"/>
-          <w:szCs w:val="20"/>
-        </w:rPr>
-      </w:pPr>
-      <w:r>
-        <w:rPr>
-          <w:sz w:val="20"/>
-          <w:szCs w:val="20"/>
-        </w:rPr>
-        <w:t xml:space="preserve">Der </w:t>
-      </w:r>
-      <w:commentRangeStart w:id="9"/>
-      <w:r>
-        <w:rPr>
-          <w:sz w:val="20"/>
-          <w:szCs w:val="20"/>
-        </w:rPr>
-        <w:t>Aut</w:t>
-      </w:r>
-      <w:r>
-        <w:rPr>
-          <w:sz w:val="20"/>
-          <w:szCs w:val="20"/>
-        </w:rPr>
-        <w:t xml:space="preserve">or </w:t>
-      </w:r>
-      <w:r>
-        <w:rPr>
-          <w:sz w:val="20"/>
-          <w:szCs w:val="20"/>
-        </w:rPr>
-        <w:t xml:space="preserve">bemerkte </w:t>
-      </w:r>
-      <w:r>
-        <w:rPr>
-          <w:sz w:val="20"/>
-          <w:szCs w:val="20"/>
-        </w:rPr>
-        <w:t xml:space="preserve">selbstständig </w:t>
-      </w:r>
-      <w:bookmarkStart w:id="10" w:name="OLE_LINK12"/>
-      <w:r>
-        <w:rPr>
-          <w:sz w:val="20"/>
-          <w:szCs w:val="20"/>
-        </w:rPr>
-        <w:t>folgende Mängel</w:t>
-      </w:r>
-      <w:r>
-        <w:rPr>
-          <w:sz w:val="20"/>
-          <w:szCs w:val="20"/>
-        </w:rPr>
-        <w:t xml:space="preserve"> </w:t>
-      </w:r>
-      <w:r>
-        <w:rPr>
-          <w:sz w:val="20"/>
-          <w:szCs w:val="20"/>
-        </w:rPr>
-        <w:t>generative</w:t>
-      </w:r>
-      <w:r>
-        <w:rPr>
-          <w:sz w:val="20"/>
-          <w:szCs w:val="20"/>
-        </w:rPr>
-        <w:t>r</w:t>
-      </w:r>
-      <w:r>
-        <w:rPr>
-          <w:sz w:val="20"/>
-          <w:szCs w:val="20"/>
-        </w:rPr>
-        <w:t xml:space="preserve"> KI-Modelle</w:t>
-      </w:r>
-      <w:bookmarkEnd w:id="10"/>
       <w:r>
         <w:rPr>
           <w:sz w:val="20"/>
           <w:szCs w:val="20"/>
         </w:rPr>
         <w:t>:</w:t>
-      </w:r>
-      <w:commentRangeEnd w:id="9"/>
-      <w:r>
-        <w:rPr>
-          <w:rStyle w:val="CommentReference"/>
-          <w:rFonts w:ascii="Times New Roman" w:hAnsi="Times New Roman" w:cs="Times New Roman"/>
-          <w:color w:val="auto"/>
-          <w:lang w:val="en-US" w:eastAsia="en-US"/>
-          <w14:textOutline w14:w="0" w14:cap="rnd" w14:cmpd="sng" w14:algn="ctr">
-            <w14:noFill/>
-            <w14:prstDash w14:val="solid"/>
-            <w14:bevel/>
-          </w14:textOutline>
-        </w:rPr>
-        <w:commentReference w:id="9"/>
       </w:r>
     </w:p>
     <w:p>
@@ -850,7 +797,6 @@
         </w:rPr>
         <w:t xml:space="preserve"> </w:t>
       </w:r>
-      <w:commentRangeStart w:id="11"/>
       <w:r>
         <w:rPr>
           <w:sz w:val="20"/>
@@ -863,29 +809,7 @@
           <w:sz w:val="20"/>
           <w:szCs w:val="20"/>
         </w:rPr>
-        <w:t>sicherzustellen</w:t>
-      </w:r>
-      <w:commentRangeEnd w:id="11"/>
-      <w:r>
-        <w:rPr>
-          <w:rStyle w:val="CommentReference"/>
-          <w:rFonts w:ascii="Times New Roman" w:hAnsi="Times New Roman" w:cs="Times New Roman"/>
-          <w:color w:val="auto"/>
-          <w:lang w:val="en-US" w:eastAsia="en-US"/>
-          <w14:textOutline w14:w="0" w14:cap="rnd" w14:cmpd="sng" w14:algn="ctr">
-            <w14:noFill/>
-            <w14:prstDash w14:val="solid"/>
-            <w14:bevel/>
-          </w14:textOutline>
-        </w:rPr>
-        <w:commentReference w:id="11"/>
-      </w:r>
-      <w:r>
-        <w:rPr>
-          <w:sz w:val="20"/>
-          <w:szCs w:val="20"/>
-        </w:rPr>
-        <w:t>,</w:t>
+        <w:t>sicherzustellen,</w:t>
       </w:r>
       <w:r>
         <w:rPr>
@@ -935,7 +859,6 @@
         </w:rPr>
         <w:t xml:space="preserve"> für folgende Zwecke </w:t>
       </w:r>
-      <w:commentRangeStart w:id="12"/>
       <w:r>
         <w:rPr>
           <w:sz w:val="20"/>
@@ -950,21 +873,6 @@
           <w:szCs w:val="20"/>
         </w:rPr>
         <w:t xml:space="preserve"> </w:t>
-      </w:r>
-      <w:commentRangeEnd w:id="12"/>
-      <w:r>
-        <w:rPr>
-          <w:rStyle w:val="CommentReference"/>
-          <w:rFonts w:ascii="Times New Roman" w:hAnsi="Times New Roman" w:cs="Times New Roman"/>
-          <w:color w:val="auto"/>
-          <w:lang w:val="en-US" w:eastAsia="en-US"/>
-          <w14:textOutline w14:w="0" w14:cap="rnd" w14:cmpd="sng" w14:algn="ctr">
-            <w14:noFill/>
-            <w14:prstDash w14:val="solid"/>
-            <w14:bevel/>
-          </w14:textOutline>
-        </w:rPr>
-        <w:commentReference w:id="12"/>
       </w:r>
       <w:r>
         <w:rPr>
@@ -986,7 +894,7 @@
           <w:szCs w:val="20"/>
         </w:rPr>
       </w:pPr>
-      <w:bookmarkStart w:id="13" w:name="OLE_LINK5"/>
+      <w:bookmarkStart w:id="7" w:name="OLE_LINK5"/>
       <w:r>
         <w:rPr>
           <w:sz w:val="20"/>
@@ -1002,7 +910,7 @@
         <w:t>Überprüfung wissenschaftlicher Fakten.</w:t>
       </w:r>
     </w:p>
-    <w:bookmarkEnd w:id="13"/>
+    <w:bookmarkEnd w:id="7"/>
     <w:p>
       <w:pPr>
         <w:pStyle w:val="Body"/>
@@ -1418,7 +1326,7 @@
         </w:rPr>
         <w:t xml:space="preserve">. </w:t>
       </w:r>
-      <w:bookmarkStart w:id="14" w:name="OLE_LINK10"/>
+      <w:bookmarkStart w:id="8" w:name="OLE_LINK10"/>
     </w:p>
     <w:p>
       <w:pPr>
@@ -1432,8 +1340,8 @@
           <w:szCs w:val="20"/>
         </w:rPr>
       </w:pPr>
-      <w:bookmarkStart w:id="15" w:name="OLE_LINK6"/>
-      <w:bookmarkEnd w:id="14"/>
+      <w:bookmarkStart w:id="9" w:name="OLE_LINK6"/>
+      <w:bookmarkEnd w:id="8"/>
       <w:r>
         <w:rPr>
           <w:sz w:val="20"/>
@@ -1449,25 +1357,25 @@
         <w:t>, falls vorhanden.</w:t>
       </w:r>
     </w:p>
-    <w:bookmarkEnd w:id="15"/>
-    <w:p>
-      <w:pPr>
-        <w:pStyle w:val="Body"/>
-        <w:rPr>
-          <w:sz w:val="20"/>
-          <w:szCs w:val="20"/>
-        </w:rPr>
-      </w:pPr>
-    </w:p>
-    <w:p>
-      <w:pPr>
-        <w:pStyle w:val="Body"/>
-        <w:rPr>
-          <w:sz w:val="20"/>
-          <w:szCs w:val="20"/>
-        </w:rPr>
-      </w:pPr>
-      <w:bookmarkStart w:id="16" w:name="OLE_LINK11"/>
+    <w:bookmarkEnd w:id="9"/>
+    <w:p>
+      <w:pPr>
+        <w:pStyle w:val="Body"/>
+        <w:rPr>
+          <w:sz w:val="20"/>
+          <w:szCs w:val="20"/>
+        </w:rPr>
+      </w:pPr>
+    </w:p>
+    <w:p>
+      <w:pPr>
+        <w:pStyle w:val="Body"/>
+        <w:rPr>
+          <w:sz w:val="20"/>
+          <w:szCs w:val="20"/>
+        </w:rPr>
+      </w:pPr>
+      <w:bookmarkStart w:id="10" w:name="OLE_LINK11"/>
       <w:r>
         <w:rPr>
           <w:b/>
@@ -1586,7 +1494,7 @@
         <w:t xml:space="preserve"> zu beheben.</w:t>
       </w:r>
     </w:p>
-    <w:bookmarkEnd w:id="16"/>
+    <w:bookmarkEnd w:id="10"/>
     <w:p>
       <w:pPr>
         <w:pStyle w:val="Body"/>
@@ -2014,8 +1922,8 @@
         </w:rPr>
         <w:t xml:space="preserve">, </w:t>
       </w:r>
-      <w:bookmarkStart w:id="17" w:name="OLE_LINK27"/>
-      <w:bookmarkStart w:id="18" w:name="OLE_LINK28"/>
+      <w:bookmarkStart w:id="11" w:name="OLE_LINK27"/>
+      <w:bookmarkStart w:id="12" w:name="OLE_LINK28"/>
       <w:proofErr w:type="spellStart"/>
       <w:r>
         <w:rPr>
@@ -2054,8 +1962,8 @@
         </w:rPr>
         <w:t>ex</w:t>
       </w:r>
-      <w:bookmarkEnd w:id="17"/>
-      <w:bookmarkEnd w:id="18"/>
+      <w:bookmarkEnd w:id="11"/>
+      <w:bookmarkEnd w:id="12"/>
       <w:proofErr w:type="spellEnd"/>
       <w:r>
         <w:rPr>
@@ -3091,8 +2999,8 @@
           <w:lang w:val="en-US"/>
         </w:rPr>
       </w:pPr>
-      <w:bookmarkStart w:id="19" w:name="OLE_LINK18"/>
-      <w:bookmarkStart w:id="20" w:name="OLE_LINK19"/>
+      <w:bookmarkStart w:id="13" w:name="OLE_LINK18"/>
+      <w:bookmarkStart w:id="14" w:name="OLE_LINK19"/>
       <w:bookmarkEnd w:id="0"/>
       <w:bookmarkEnd w:id="1"/>
       <w:bookmarkEnd w:id="2"/>
@@ -3236,8 +3144,8 @@
         <w:t>Signature of Author</w:t>
       </w:r>
     </w:p>
-    <w:bookmarkEnd w:id="19"/>
-    <w:bookmarkEnd w:id="20"/>
+    <w:bookmarkEnd w:id="13"/>
+    <w:bookmarkEnd w:id="14"/>
     <w:p>
       <w:pPr>
         <w:pStyle w:val="Body"/>
@@ -3249,101 +3157,14 @@
       </w:pPr>
     </w:p>
     <w:sectPr>
-      <w:headerReference w:type="default" r:id="rId10"/>
-      <w:footerReference w:type="default" r:id="rId11"/>
+      <w:headerReference w:type="default" r:id="rId7"/>
+      <w:footerReference w:type="default" r:id="rId8"/>
       <w:pgSz w:w="11906" w:h="16838"/>
       <w:pgMar w:top="1134" w:right="1134" w:bottom="1134" w:left="1134" w:header="709" w:footer="850" w:gutter="0"/>
       <w:cols w:space="720"/>
     </w:sectPr>
   </w:body>
 </w:document>
-</file>
-
-<file path=word/comments.xml><?xml version="1.0" encoding="utf-8"?>
-<w:comments xmlns:wpc="http://schemas.microsoft.com/office/word/2010/wordprocessingCanvas" xmlns:cx="http://schemas.microsoft.com/office/drawing/2014/chartex" xmlns:cx1="http://schemas.microsoft.com/office/drawing/2015/9/8/chartex" xmlns:cx2="http://schemas.microsoft.com/office/drawing/2015/10/21/chartex" xmlns:cx3="http://schemas.microsoft.com/office/drawing/2016/5/9/chartex" xmlns:cx4="http://schemas.microsoft.com/office/drawing/2016/5/10/chartex" xmlns:cx5="http://schemas.microsoft.com/office/drawing/2016/5/11/chartex" xmlns:cx6="http://schemas.microsoft.com/office/drawing/2016/5/12/chartex" xmlns:cx7="http://schemas.microsoft.com/office/drawing/2016/5/13/chartex" xmlns:cx8="http://schemas.microsoft.com/office/drawing/2016/5/14/chartex" xmlns:mc="http://schemas.openxmlformats.org/markup-compatibility/2006" xmlns:aink="http://schemas.microsoft.com/office/drawing/2016/ink" xmlns:am3d="http://schemas.microsoft.com/office/drawing/2017/model3d" xmlns:o="urn:schemas-microsoft-com:office:office" xmlns:oel="http://schemas.microsoft.com/office/2019/extlst" xmlns:r="http://schemas.openxmlformats.org/officeDocument/2006/relationships" xmlns:m="http://schemas.openxmlformats.org/officeDocument/2006/math" xmlns:v="urn:schemas-microsoft-com:vml" xmlns:wp14="http://schemas.microsoft.com/office/word/2010/wordprocessingDrawing" xmlns:wp="http://schemas.openxmlformats.org/drawingml/2006/wordprocessingDrawing" xmlns:w10="urn:schemas-microsoft-com:office:word" xmlns:w="http://schemas.openxmlformats.org/wordprocessingml/2006/main" xmlns:w14="http://schemas.microsoft.com/office/word/2010/wordml" xmlns:w15="http://schemas.microsoft.com/office/word/2012/wordml" xmlns:w16cex="http://schemas.microsoft.com/office/word/2018/wordml/cex" xmlns:w16cid="http://schemas.microsoft.com/office/word/2016/wordml/cid" xmlns:w16="http://schemas.microsoft.com/office/word/2018/wordml" xmlns:w16sdtdh="http://schemas.microsoft.com/office/word/2020/wordml/sdtdatahash" xmlns:w16se="http://schemas.microsoft.com/office/word/2015/wordml/symex" xmlns:wpg="http://schemas.microsoft.com/office/word/2010/wordprocessingGroup" xmlns:wpi="http://schemas.microsoft.com/office/word/2010/wordprocessingInk" xmlns:wne="http://schemas.microsoft.com/office/word/2006/wordml" xmlns:wps="http://schemas.microsoft.com/office/word/2010/wordprocessingShape" mc:Ignorable="w14 w15 w16se w16cid w16 w16cex w16sdtdh wp14">
-  <w:comment w:id="8" w:author="Regina Ebert" w:date="2024-05-31T08:31:00Z" w:initials="RE">
-    <w:p>
-      <w:pPr>
-        <w:pStyle w:val="CommentText"/>
-      </w:pPr>
-      <w:r>
-        <w:rPr>
-          <w:rStyle w:val="CommentReference"/>
-        </w:rPr>
-        <w:annotationRef/>
-      </w:r>
-      <w:r>
-        <w:t>ich habe darüber nochmal nachgedacht. Es ist deine Erklärung und mein Name ist hier nicht nötig</w:t>
-      </w:r>
-    </w:p>
-  </w:comment>
-  <w:comment w:id="9" w:author="Regina Ebert" w:date="2024-05-31T08:32:00Z" w:initials="RE">
-    <w:p>
-      <w:pPr>
-        <w:pStyle w:val="CommentText"/>
-      </w:pPr>
-      <w:r>
-        <w:rPr>
-          <w:rStyle w:val="CommentReference"/>
-        </w:rPr>
-        <w:annotationRef/>
-      </w:r>
-      <w:r>
-        <w:t>dauraus könnte man schließen, du hättest ChatGPT häufiger genutzt, wären nicht diese Mängel vorhanden. Das würde ich weglassen</w:t>
-      </w:r>
-    </w:p>
-  </w:comment>
-  <w:comment w:id="11" w:author="Regina Ebert" w:date="2024-05-31T08:33:00Z" w:initials="RE">
-    <w:p>
-      <w:pPr>
-        <w:pStyle w:val="CommentText"/>
-      </w:pPr>
-      <w:r>
-        <w:rPr>
-          <w:rStyle w:val="CommentReference"/>
-        </w:rPr>
-        <w:annotationRef/>
-      </w:r>
-      <w:r>
-        <w:t>dieser Abschnitt ist wichtig</w:t>
-      </w:r>
-    </w:p>
-  </w:comment>
-  <w:comment w:id="12" w:author="Regina Ebert" w:date="2024-05-31T08:34:00Z" w:initials="RE">
-    <w:p>
-      <w:pPr>
-        <w:pStyle w:val="CommentText"/>
-      </w:pPr>
-      <w:r>
-        <w:rPr>
-          <w:rStyle w:val="CommentReference"/>
-        </w:rPr>
-        <w:annotationRef/>
-      </w:r>
-      <w:r>
-        <w:t>das ist eine doppelte Verneinung</w:t>
-      </w:r>
-    </w:p>
-  </w:comment>
-</w:comments>
-</file>
-
-<file path=word/commentsExtended.xml><?xml version="1.0" encoding="utf-8"?>
-<w15:commentsEx xmlns:wpc="http://schemas.microsoft.com/office/word/2010/wordprocessingCanvas" xmlns:cx="http://schemas.microsoft.com/office/drawing/2014/chartex" xmlns:cx1="http://schemas.microsoft.com/office/drawing/2015/9/8/chartex" xmlns:cx2="http://schemas.microsoft.com/office/drawing/2015/10/21/chartex" xmlns:cx3="http://schemas.microsoft.com/office/drawing/2016/5/9/chartex" xmlns:cx4="http://schemas.microsoft.com/office/drawing/2016/5/10/chartex" xmlns:cx5="http://schemas.microsoft.com/office/drawing/2016/5/11/chartex" xmlns:cx6="http://schemas.microsoft.com/office/drawing/2016/5/12/chartex" xmlns:cx7="http://schemas.microsoft.com/office/drawing/2016/5/13/chartex" xmlns:cx8="http://schemas.microsoft.com/office/drawing/2016/5/14/chartex" xmlns:mc="http://schemas.openxmlformats.org/markup-compatibility/2006" xmlns:aink="http://schemas.microsoft.com/office/drawing/2016/ink" xmlns:am3d="http://schemas.microsoft.com/office/drawing/2017/model3d" xmlns:o="urn:schemas-microsoft-com:office:office" xmlns:oel="http://schemas.microsoft.com/office/2019/extlst" xmlns:r="http://schemas.openxmlformats.org/officeDocument/2006/relationships" xmlns:m="http://schemas.openxmlformats.org/officeDocument/2006/math" xmlns:v="urn:schemas-microsoft-com:vml" xmlns:wp14="http://schemas.microsoft.com/office/word/2010/wordprocessingDrawing" xmlns:wp="http://schemas.openxmlformats.org/drawingml/2006/wordprocessingDrawing" xmlns:w10="urn:schemas-microsoft-com:office:word" xmlns:w="http://schemas.openxmlformats.org/wordprocessingml/2006/main" xmlns:w14="http://schemas.microsoft.com/office/word/2010/wordml" xmlns:w15="http://schemas.microsoft.com/office/word/2012/wordml" xmlns:w16cex="http://schemas.microsoft.com/office/word/2018/wordml/cex" xmlns:w16cid="http://schemas.microsoft.com/office/word/2016/wordml/cid" xmlns:w16="http://schemas.microsoft.com/office/word/2018/wordml" xmlns:w16sdtdh="http://schemas.microsoft.com/office/word/2020/wordml/sdtdatahash" xmlns:w16se="http://schemas.microsoft.com/office/word/2015/wordml/symex" xmlns:wpg="http://schemas.microsoft.com/office/word/2010/wordprocessingGroup" xmlns:wpi="http://schemas.microsoft.com/office/word/2010/wordprocessingInk" xmlns:wne="http://schemas.microsoft.com/office/word/2006/wordml" xmlns:wps="http://schemas.microsoft.com/office/word/2010/wordprocessingShape" mc:Ignorable="w14 w15 w16se w16cid w16 w16cex w16sdtdh wp14">
-  <w15:commentEx w15:paraId="53169EB0" w15:done="1"/>
-  <w15:commentEx w15:paraId="38E7757E" w15:done="1"/>
-  <w15:commentEx w15:paraId="7582426E" w15:done="1"/>
-  <w15:commentEx w15:paraId="34C968DB" w15:done="1"/>
-</w15:commentsEx>
-</file>
-
-<file path=word/commentsIds.xml><?xml version="1.0" encoding="utf-8"?>
-<w16cid:commentsIds xmlns:wpc="http://schemas.microsoft.com/office/word/2010/wordprocessingCanvas" xmlns:cx="http://schemas.microsoft.com/office/drawing/2014/chartex" xmlns:cx1="http://schemas.microsoft.com/office/drawing/2015/9/8/chartex" xmlns:cx2="http://schemas.microsoft.com/office/drawing/2015/10/21/chartex" xmlns:cx3="http://schemas.microsoft.com/office/drawing/2016/5/9/chartex" xmlns:cx4="http://schemas.microsoft.com/office/drawing/2016/5/10/chartex" xmlns:cx5="http://schemas.microsoft.com/office/drawing/2016/5/11/chartex" xmlns:cx6="http://schemas.microsoft.com/office/drawing/2016/5/12/chartex" xmlns:cx7="http://schemas.microsoft.com/office/drawing/2016/5/13/chartex" xmlns:cx8="http://schemas.microsoft.com/office/drawing/2016/5/14/chartex" xmlns:mc="http://schemas.openxmlformats.org/markup-compatibility/2006" xmlns:aink="http://schemas.microsoft.com/office/drawing/2016/ink" xmlns:am3d="http://schemas.microsoft.com/office/drawing/2017/model3d" xmlns:o="urn:schemas-microsoft-com:office:office" xmlns:oel="http://schemas.microsoft.com/office/2019/extlst" xmlns:r="http://schemas.openxmlformats.org/officeDocument/2006/relationships" xmlns:m="http://schemas.openxmlformats.org/officeDocument/2006/math" xmlns:v="urn:schemas-microsoft-com:vml" xmlns:wp14="http://schemas.microsoft.com/office/word/2010/wordprocessingDrawing" xmlns:wp="http://schemas.openxmlformats.org/drawingml/2006/wordprocessingDrawing" xmlns:w10="urn:schemas-microsoft-com:office:word" xmlns:w="http://schemas.openxmlformats.org/wordprocessingml/2006/main" xmlns:w14="http://schemas.microsoft.com/office/word/2010/wordml" xmlns:w15="http://schemas.microsoft.com/office/word/2012/wordml" xmlns:w16cex="http://schemas.microsoft.com/office/word/2018/wordml/cex" xmlns:w16cid="http://schemas.microsoft.com/office/word/2016/wordml/cid" xmlns:w16="http://schemas.microsoft.com/office/word/2018/wordml" xmlns:w16sdtdh="http://schemas.microsoft.com/office/word/2020/wordml/sdtdatahash" xmlns:w16se="http://schemas.microsoft.com/office/word/2015/wordml/symex" xmlns:wpg="http://schemas.microsoft.com/office/word/2010/wordprocessingGroup" xmlns:wpi="http://schemas.microsoft.com/office/word/2010/wordprocessingInk" xmlns:wne="http://schemas.microsoft.com/office/word/2006/wordml" xmlns:wps="http://schemas.microsoft.com/office/word/2010/wordprocessingShape" mc:Ignorable="w14 w15 w16se w16cid w16 w16cex w16sdtdh wp14">
-  <w16cid:commentId w16cid:paraId="53169EB0" w16cid:durableId="17EC970B"/>
-  <w16cid:commentId w16cid:paraId="38E7757E" w16cid:durableId="152C471C"/>
-  <w16cid:commentId w16cid:paraId="7582426E" w16cid:durableId="02F28F01"/>
-  <w16cid:commentId w16cid:paraId="34C968DB" w16cid:durableId="1697A65F"/>
-</w16cid:commentsIds>
 </file>
 
 <file path=word/endnotes.xml><?xml version="1.0" encoding="utf-8"?>
@@ -5083,14 +4904,6 @@
     <w:abstractNumId w:val="10"/>
   </w:num>
 </w:numbering>
-</file>
-
-<file path=word/people.xml><?xml version="1.0" encoding="utf-8"?>
-<w15:people xmlns:wpc="http://schemas.microsoft.com/office/word/2010/wordprocessingCanvas" xmlns:cx="http://schemas.microsoft.com/office/drawing/2014/chartex" xmlns:cx1="http://schemas.microsoft.com/office/drawing/2015/9/8/chartex" xmlns:cx2="http://schemas.microsoft.com/office/drawing/2015/10/21/chartex" xmlns:cx3="http://schemas.microsoft.com/office/drawing/2016/5/9/chartex" xmlns:cx4="http://schemas.microsoft.com/office/drawing/2016/5/10/chartex" xmlns:cx5="http://schemas.microsoft.com/office/drawing/2016/5/11/chartex" xmlns:cx6="http://schemas.microsoft.com/office/drawing/2016/5/12/chartex" xmlns:cx7="http://schemas.microsoft.com/office/drawing/2016/5/13/chartex" xmlns:cx8="http://schemas.microsoft.com/office/drawing/2016/5/14/chartex" xmlns:mc="http://schemas.openxmlformats.org/markup-compatibility/2006" xmlns:aink="http://schemas.microsoft.com/office/drawing/2016/ink" xmlns:am3d="http://schemas.microsoft.com/office/drawing/2017/model3d" xmlns:o="urn:schemas-microsoft-com:office:office" xmlns:oel="http://schemas.microsoft.com/office/2019/extlst" xmlns:r="http://schemas.openxmlformats.org/officeDocument/2006/relationships" xmlns:m="http://schemas.openxmlformats.org/officeDocument/2006/math" xmlns:v="urn:schemas-microsoft-com:vml" xmlns:wp14="http://schemas.microsoft.com/office/word/2010/wordprocessingDrawing" xmlns:wp="http://schemas.openxmlformats.org/drawingml/2006/wordprocessingDrawing" xmlns:w10="urn:schemas-microsoft-com:office:word" xmlns:w="http://schemas.openxmlformats.org/wordprocessingml/2006/main" xmlns:w14="http://schemas.microsoft.com/office/word/2010/wordml" xmlns:w15="http://schemas.microsoft.com/office/word/2012/wordml" xmlns:w16cex="http://schemas.microsoft.com/office/word/2018/wordml/cex" xmlns:w16cid="http://schemas.microsoft.com/office/word/2016/wordml/cid" xmlns:w16="http://schemas.microsoft.com/office/word/2018/wordml" xmlns:w16sdtdh="http://schemas.microsoft.com/office/word/2020/wordml/sdtdatahash" xmlns:w16se="http://schemas.microsoft.com/office/word/2015/wordml/symex" xmlns:wpg="http://schemas.microsoft.com/office/word/2010/wordprocessingGroup" xmlns:wpi="http://schemas.microsoft.com/office/word/2010/wordprocessingInk" xmlns:wne="http://schemas.microsoft.com/office/word/2006/wordml" xmlns:wps="http://schemas.microsoft.com/office/word/2010/wordprocessingShape" mc:Ignorable="w14 w15 w16se w16cid w16 w16cex w16sdtdh wp14">
-  <w15:person w15:author="Regina Ebert">
-    <w15:presenceInfo w15:providerId="None" w15:userId="Regina Ebert"/>
-  </w15:person>
-</w15:people>
 </file>
 
 <file path=word/styles.xml><?xml version="1.0" encoding="utf-8"?>
@@ -5505,6 +5318,7 @@
   <w:style w:type="character" w:default="1" w:styleId="DefaultParagraphFont">
     <w:name w:val="Default Paragraph Font"/>
     <w:uiPriority w:val="1"/>
+    <w:semiHidden/>
     <w:unhideWhenUsed/>
   </w:style>
   <w:style w:type="table" w:default="1" w:styleId="TableNormal">

</xml_diff>